<commit_message>
chore: atualizando relatório final
</commit_message>
<xml_diff>
--- a/relatorio-final/relatório_final 2.0.docx
+++ b/relatorio-final/relatório_final 2.0.docx
@@ -47,8 +47,8 @@
               </w:rPr>
             </w:pPr>
             <w:r>
-              <w:object w:dxaOrig="3624" w:dyaOrig="1315">
-                <v:rect xmlns:o="urn:schemas-microsoft-com:office:office" xmlns:v="urn:schemas-microsoft-com:vml" id="rectole0000000000" style="width:181.200000pt;height:65.750000pt" o:preferrelative="t" o:ole="">
+              <w:object w:dxaOrig="3664" w:dyaOrig="1336">
+                <v:rect xmlns:o="urn:schemas-microsoft-com:office:office" xmlns:v="urn:schemas-microsoft-com:vml" id="rectole0000000000" style="width:183.200000pt;height:66.800000pt" o:preferrelative="t" o:ole="">
                   <o:lock v:ext="edit"/>
                   <v:imagedata xmlns:r="http://schemas.openxmlformats.org/officeDocument/2006/relationships" r:id="docRId1" o:title=""/>
                 </v:rect>
@@ -950,7 +950,31 @@
     </w:p>
     <w:p>
       <w:pPr>
-        <w:spacing w:before="0" w:after="160" w:line="259"/>
+        <w:spacing w:before="0" w:after="160" w:line="240"/>
+        <w:ind w:right="0" w:left="0" w:firstLine="0"/>
+        <w:jc w:val="left"/>
+        <w:rPr>
+          <w:rFonts w:ascii="Calibri" w:hAnsi="Calibri" w:cs="Calibri" w:eastAsia="Calibri"/>
+          <w:color w:val="auto"/>
+          <w:spacing w:val="0"/>
+          <w:position w:val="0"/>
+          <w:sz w:val="22"/>
+          <w:shd w:fill="auto" w:val="clear"/>
+        </w:rPr>
+      </w:pPr>
+      <w:r>
+        <w:object w:dxaOrig="8640" w:dyaOrig="5771">
+          <v:rect xmlns:o="urn:schemas-microsoft-com:office:office" xmlns:v="urn:schemas-microsoft-com:vml" id="rectole0000000001" style="width:432.000000pt;height:288.550000pt" o:preferrelative="t" o:ole="">
+            <o:lock v:ext="edit"/>
+            <v:imagedata xmlns:r="http://schemas.openxmlformats.org/officeDocument/2006/relationships" r:id="docRId4" o:title=""/>
+          </v:rect>
+          <o:OLEObject xmlns:r="http://schemas.openxmlformats.org/officeDocument/2006/relationships" xmlns:o="urn:schemas-microsoft-com:office:office" Type="Embed" ProgID="StaticDib" DrawAspect="Content" ObjectID="0000000001" ShapeID="rectole0000000001" r:id="docRId3"/>
+        </w:object>
+      </w:r>
+    </w:p>
+    <w:p>
+      <w:pPr>
+        <w:spacing w:before="0" w:after="160" w:line="240"/>
         <w:ind w:right="0" w:left="0" w:firstLine="0"/>
         <w:jc w:val="left"/>
         <w:rPr>
@@ -966,7 +990,7 @@
     </w:p>
     <w:p>
       <w:pPr>
-        <w:spacing w:before="0" w:after="160" w:line="240"/>
+        <w:spacing w:before="0" w:after="160" w:line="259"/>
         <w:ind w:right="0" w:left="0" w:firstLine="0"/>
         <w:jc w:val="left"/>
         <w:rPr>
@@ -979,15 +1003,6 @@
           <w:shd w:fill="auto" w:val="clear"/>
         </w:rPr>
       </w:pPr>
-      <w:r>
-        <w:object w:dxaOrig="8422" w:dyaOrig="5608">
-          <v:rect xmlns:o="urn:schemas-microsoft-com:office:office" xmlns:v="urn:schemas-microsoft-com:vml" id="rectole0000000001" style="width:421.100000pt;height:280.400000pt" o:preferrelative="t" o:ole="">
-            <o:lock v:ext="edit"/>
-            <v:imagedata xmlns:r="http://schemas.openxmlformats.org/officeDocument/2006/relationships" r:id="docRId4" o:title=""/>
-          </v:rect>
-          <o:OLEObject xmlns:r="http://schemas.openxmlformats.org/officeDocument/2006/relationships" xmlns:o="urn:schemas-microsoft-com:office:office" Type="Embed" ProgID="StaticMetafile" DrawAspect="Content" ObjectID="0000000001" ShapeID="rectole0000000001" r:id="docRId3"/>
-        </w:object>
-      </w:r>
     </w:p>
     <w:p>
       <w:pPr>
@@ -1004,12 +1019,7 @@
           <w:shd w:fill="auto" w:val="clear"/>
         </w:rPr>
       </w:pPr>
-    </w:p>
-    <w:p>
-      <w:pPr>
-        <w:spacing w:before="0" w:after="160" w:line="259"/>
-        <w:ind w:right="0" w:left="0" w:firstLine="0"/>
-        <w:jc w:val="left"/>
+      <w:r>
         <w:rPr>
           <w:rFonts w:ascii="Calibri" w:hAnsi="Calibri" w:cs="Calibri" w:eastAsia="Calibri"/>
           <w:b/>
@@ -1019,54 +1029,26 @@
           <w:sz w:val="32"/>
           <w:shd w:fill="auto" w:val="clear"/>
         </w:rPr>
-      </w:pPr>
-      <w:r>
+        <w:t xml:space="preserve">Modelo ER Físico</w:t>
+      </w:r>
+    </w:p>
+    <w:p>
+      <w:pPr>
+        <w:spacing w:before="0" w:after="160" w:line="240"/>
+        <w:ind w:right="0" w:left="0" w:firstLine="0"/>
+        <w:jc w:val="left"/>
         <w:rPr>
           <w:rFonts w:ascii="Calibri" w:hAnsi="Calibri" w:cs="Calibri" w:eastAsia="Calibri"/>
-          <w:b/>
           <w:color w:val="auto"/>
           <w:spacing w:val="0"/>
           <w:position w:val="0"/>
-          <w:sz w:val="32"/>
-          <w:shd w:fill="auto" w:val="clear"/>
-        </w:rPr>
-        <w:t xml:space="preserve">Modelo ER Físico</w:t>
-      </w:r>
-    </w:p>
-    <w:p>
-      <w:pPr>
-        <w:spacing w:before="0" w:after="160" w:line="259"/>
-        <w:ind w:right="0" w:left="0" w:firstLine="0"/>
-        <w:jc w:val="left"/>
-        <w:rPr>
-          <w:rFonts w:ascii="Calibri" w:hAnsi="Calibri" w:cs="Calibri" w:eastAsia="Calibri"/>
-          <w:b/>
-          <w:color w:val="auto"/>
-          <w:spacing w:val="0"/>
-          <w:position w:val="0"/>
-          <w:sz w:val="32"/>
-          <w:shd w:fill="auto" w:val="clear"/>
-        </w:rPr>
-      </w:pPr>
-    </w:p>
-    <w:p>
-      <w:pPr>
-        <w:spacing w:before="0" w:after="160" w:line="240"/>
-        <w:ind w:right="0" w:left="0" w:firstLine="0"/>
-        <w:jc w:val="left"/>
-        <w:rPr>
-          <w:rFonts w:ascii="Calibri" w:hAnsi="Calibri" w:cs="Calibri" w:eastAsia="Calibri"/>
-          <w:b/>
-          <w:color w:val="auto"/>
-          <w:spacing w:val="0"/>
-          <w:position w:val="0"/>
-          <w:sz w:val="32"/>
-          <w:shd w:fill="auto" w:val="clear"/>
-        </w:rPr>
-      </w:pPr>
-      <w:r>
-        <w:object w:dxaOrig="8949" w:dyaOrig="5081">
-          <v:rect xmlns:o="urn:schemas-microsoft-com:office:office" xmlns:v="urn:schemas-microsoft-com:vml" id="rectole0000000002" style="width:447.450000pt;height:254.050000pt" o:preferrelative="t" o:ole="">
+          <w:sz w:val="22"/>
+          <w:shd w:fill="auto" w:val="clear"/>
+        </w:rPr>
+      </w:pPr>
+      <w:r>
+        <w:object w:dxaOrig="8640" w:dyaOrig="7104">
+          <v:rect xmlns:o="urn:schemas-microsoft-com:office:office" xmlns:v="urn:schemas-microsoft-com:vml" id="rectole0000000002" style="width:432.000000pt;height:355.200000pt" o:preferrelative="t" o:ole="">
             <o:lock v:ext="edit"/>
             <v:imagedata xmlns:r="http://schemas.openxmlformats.org/officeDocument/2006/relationships" r:id="docRId6" o:title=""/>
           </v:rect>
@@ -1076,9 +1058,9 @@
     </w:p>
     <w:p>
       <w:pPr>
-        <w:spacing w:before="0" w:after="160" w:line="259"/>
-        <w:ind w:right="0" w:left="0" w:firstLine="0"/>
-        <w:jc w:val="center"/>
+        <w:spacing w:before="0" w:after="160" w:line="240"/>
+        <w:ind w:right="0" w:left="0" w:firstLine="0"/>
+        <w:jc w:val="left"/>
         <w:rPr>
           <w:rFonts w:ascii="Calibri" w:hAnsi="Calibri" w:cs="Calibri" w:eastAsia="Calibri"/>
           <w:b/>
@@ -1094,7 +1076,7 @@
       <w:pPr>
         <w:spacing w:before="0" w:after="160" w:line="259"/>
         <w:ind w:right="0" w:left="0" w:firstLine="0"/>
-        <w:jc w:val="left"/>
+        <w:jc w:val="center"/>
         <w:rPr>
           <w:rFonts w:ascii="Calibri" w:hAnsi="Calibri" w:cs="Calibri" w:eastAsia="Calibri"/>
           <w:b/>
@@ -1105,7 +1087,12 @@
           <w:shd w:fill="auto" w:val="clear"/>
         </w:rPr>
       </w:pPr>
-      <w:r>
+    </w:p>
+    <w:p>
+      <w:pPr>
+        <w:spacing w:before="0" w:after="160" w:line="259"/>
+        <w:ind w:right="0" w:left="0" w:firstLine="0"/>
+        <w:jc w:val="left"/>
         <w:rPr>
           <w:rFonts w:ascii="Calibri" w:hAnsi="Calibri" w:cs="Calibri" w:eastAsia="Calibri"/>
           <w:b/>
@@ -1115,6 +1102,17 @@
           <w:sz w:val="32"/>
           <w:shd w:fill="auto" w:val="clear"/>
         </w:rPr>
+      </w:pPr>
+      <w:r>
+        <w:rPr>
+          <w:rFonts w:ascii="Calibri" w:hAnsi="Calibri" w:cs="Calibri" w:eastAsia="Calibri"/>
+          <w:b/>
+          <w:color w:val="auto"/>
+          <w:spacing w:val="0"/>
+          <w:position w:val="0"/>
+          <w:sz w:val="32"/>
+          <w:shd w:fill="auto" w:val="clear"/>
+        </w:rPr>
         <w:t xml:space="preserve">Dicionário de Dados</w:t>
       </w:r>
     </w:p>
@@ -1133,12 +1131,12 @@
         </w:rPr>
       </w:pPr>
       <w:r>
-        <w:object w:dxaOrig="9414" w:dyaOrig="3077">
-          <v:rect xmlns:o="urn:schemas-microsoft-com:office:office" xmlns:v="urn:schemas-microsoft-com:vml" id="rectole0000000003" style="width:470.700000pt;height:153.850000pt" o:preferrelative="t" o:ole="">
+        <w:object w:dxaOrig="8640" w:dyaOrig="3288">
+          <v:rect xmlns:o="urn:schemas-microsoft-com:office:office" xmlns:v="urn:schemas-microsoft-com:vml" id="rectole0000000003" style="width:432.000000pt;height:164.400000pt" o:preferrelative="t" o:ole="">
             <o:lock v:ext="edit"/>
             <v:imagedata xmlns:r="http://schemas.openxmlformats.org/officeDocument/2006/relationships" r:id="docRId8" o:title=""/>
           </v:rect>
-          <o:OLEObject xmlns:r="http://schemas.openxmlformats.org/officeDocument/2006/relationships" xmlns:o="urn:schemas-microsoft-com:office:office" Type="Embed" ProgID="StaticMetafile" DrawAspect="Content" ObjectID="0000000003" ShapeID="rectole0000000003" r:id="docRId7"/>
+          <o:OLEObject xmlns:r="http://schemas.openxmlformats.org/officeDocument/2006/relationships" xmlns:o="urn:schemas-microsoft-com:office:office" Type="Embed" ProgID="StaticDib" DrawAspect="Content" ObjectID="0000000003" ShapeID="rectole0000000003" r:id="docRId7"/>
         </w:object>
       </w:r>
     </w:p>
@@ -1157,12 +1155,12 @@
         </w:rPr>
       </w:pPr>
       <w:r>
-        <w:object w:dxaOrig="9414" w:dyaOrig="2915">
-          <v:rect xmlns:o="urn:schemas-microsoft-com:office:office" xmlns:v="urn:schemas-microsoft-com:vml" id="rectole0000000004" style="width:470.700000pt;height:145.750000pt" o:preferrelative="t" o:ole="">
+        <w:object w:dxaOrig="8640" w:dyaOrig="3240">
+          <v:rect xmlns:o="urn:schemas-microsoft-com:office:office" xmlns:v="urn:schemas-microsoft-com:vml" id="rectole0000000004" style="width:432.000000pt;height:162.000000pt" o:preferrelative="t" o:ole="">
             <o:lock v:ext="edit"/>
             <v:imagedata xmlns:r="http://schemas.openxmlformats.org/officeDocument/2006/relationships" r:id="docRId10" o:title=""/>
           </v:rect>
-          <o:OLEObject xmlns:r="http://schemas.openxmlformats.org/officeDocument/2006/relationships" xmlns:o="urn:schemas-microsoft-com:office:office" Type="Embed" ProgID="StaticMetafile" DrawAspect="Content" ObjectID="0000000004" ShapeID="rectole0000000004" r:id="docRId9"/>
+          <o:OLEObject xmlns:r="http://schemas.openxmlformats.org/officeDocument/2006/relationships" xmlns:o="urn:schemas-microsoft-com:office:office" Type="Embed" ProgID="StaticDib" DrawAspect="Content" ObjectID="0000000004" ShapeID="rectole0000000004" r:id="docRId9"/>
         </w:object>
       </w:r>
     </w:p>
@@ -1181,12 +1179,12 @@
         </w:rPr>
       </w:pPr>
       <w:r>
-        <w:object w:dxaOrig="9414" w:dyaOrig="2713">
-          <v:rect xmlns:o="urn:schemas-microsoft-com:office:office" xmlns:v="urn:schemas-microsoft-com:vml" id="rectole0000000005" style="width:470.700000pt;height:135.650000pt" o:preferrelative="t" o:ole="">
+        <w:object w:dxaOrig="8640" w:dyaOrig="3024">
+          <v:rect xmlns:o="urn:schemas-microsoft-com:office:office" xmlns:v="urn:schemas-microsoft-com:vml" id="rectole0000000005" style="width:432.000000pt;height:151.200000pt" o:preferrelative="t" o:ole="">
             <o:lock v:ext="edit"/>
             <v:imagedata xmlns:r="http://schemas.openxmlformats.org/officeDocument/2006/relationships" r:id="docRId12" o:title=""/>
           </v:rect>
-          <o:OLEObject xmlns:r="http://schemas.openxmlformats.org/officeDocument/2006/relationships" xmlns:o="urn:schemas-microsoft-com:office:office" Type="Embed" ProgID="StaticMetafile" DrawAspect="Content" ObjectID="0000000005" ShapeID="rectole0000000005" r:id="docRId11"/>
+          <o:OLEObject xmlns:r="http://schemas.openxmlformats.org/officeDocument/2006/relationships" xmlns:o="urn:schemas-microsoft-com:office:office" Type="Embed" ProgID="StaticDib" DrawAspect="Content" ObjectID="0000000005" ShapeID="rectole0000000005" r:id="docRId11"/>
         </w:object>
       </w:r>
     </w:p>
@@ -1205,12 +1203,12 @@
         </w:rPr>
       </w:pPr>
       <w:r>
-        <w:object w:dxaOrig="9414" w:dyaOrig="2713">
-          <v:rect xmlns:o="urn:schemas-microsoft-com:office:office" xmlns:v="urn:schemas-microsoft-com:vml" id="rectole0000000006" style="width:470.700000pt;height:135.650000pt" o:preferrelative="t" o:ole="">
+        <w:object w:dxaOrig="8640" w:dyaOrig="3432">
+          <v:rect xmlns:o="urn:schemas-microsoft-com:office:office" xmlns:v="urn:schemas-microsoft-com:vml" id="rectole0000000006" style="width:432.000000pt;height:171.600000pt" o:preferrelative="t" o:ole="">
             <o:lock v:ext="edit"/>
             <v:imagedata xmlns:r="http://schemas.openxmlformats.org/officeDocument/2006/relationships" r:id="docRId14" o:title=""/>
           </v:rect>
-          <o:OLEObject xmlns:r="http://schemas.openxmlformats.org/officeDocument/2006/relationships" xmlns:o="urn:schemas-microsoft-com:office:office" Type="Embed" ProgID="StaticMetafile" DrawAspect="Content" ObjectID="0000000006" ShapeID="rectole0000000006" r:id="docRId13"/>
+          <o:OLEObject xmlns:r="http://schemas.openxmlformats.org/officeDocument/2006/relationships" xmlns:o="urn:schemas-microsoft-com:office:office" Type="Embed" ProgID="StaticDib" DrawAspect="Content" ObjectID="0000000006" ShapeID="rectole0000000006" r:id="docRId13"/>
         </w:object>
       </w:r>
     </w:p>
@@ -1229,12 +1227,12 @@
         </w:rPr>
       </w:pPr>
       <w:r>
-        <w:object w:dxaOrig="9455" w:dyaOrig="3300">
-          <v:rect xmlns:o="urn:schemas-microsoft-com:office:office" xmlns:v="urn:schemas-microsoft-com:vml" id="rectole0000000007" style="width:472.750000pt;height:165.000000pt" o:preferrelative="t" o:ole="">
+        <w:object w:dxaOrig="8640" w:dyaOrig="3467">
+          <v:rect xmlns:o="urn:schemas-microsoft-com:office:office" xmlns:v="urn:schemas-microsoft-com:vml" id="rectole0000000007" style="width:432.000000pt;height:173.350000pt" o:preferrelative="t" o:ole="">
             <o:lock v:ext="edit"/>
             <v:imagedata xmlns:r="http://schemas.openxmlformats.org/officeDocument/2006/relationships" r:id="docRId16" o:title=""/>
           </v:rect>
-          <o:OLEObject xmlns:r="http://schemas.openxmlformats.org/officeDocument/2006/relationships" xmlns:o="urn:schemas-microsoft-com:office:office" Type="Embed" ProgID="StaticMetafile" DrawAspect="Content" ObjectID="0000000007" ShapeID="rectole0000000007" r:id="docRId15"/>
+          <o:OLEObject xmlns:r="http://schemas.openxmlformats.org/officeDocument/2006/relationships" xmlns:o="urn:schemas-microsoft-com:office:office" Type="Embed" ProgID="StaticDib" DrawAspect="Content" ObjectID="0000000007" ShapeID="rectole0000000007" r:id="docRId15"/>
         </w:object>
       </w:r>
     </w:p>
@@ -1253,12 +1251,12 @@
         </w:rPr>
       </w:pPr>
       <w:r>
-        <w:object w:dxaOrig="9516" w:dyaOrig="3219">
-          <v:rect xmlns:o="urn:schemas-microsoft-com:office:office" xmlns:v="urn:schemas-microsoft-com:vml" id="rectole0000000008" style="width:475.800000pt;height:160.950000pt" o:preferrelative="t" o:ole="">
+        <w:object w:dxaOrig="8640" w:dyaOrig="4032">
+          <v:rect xmlns:o="urn:schemas-microsoft-com:office:office" xmlns:v="urn:schemas-microsoft-com:vml" id="rectole0000000008" style="width:432.000000pt;height:201.600000pt" o:preferrelative="t" o:ole="">
             <o:lock v:ext="edit"/>
             <v:imagedata xmlns:r="http://schemas.openxmlformats.org/officeDocument/2006/relationships" r:id="docRId18" o:title=""/>
           </v:rect>
-          <o:OLEObject xmlns:r="http://schemas.openxmlformats.org/officeDocument/2006/relationships" xmlns:o="urn:schemas-microsoft-com:office:office" Type="Embed" ProgID="StaticMetafile" DrawAspect="Content" ObjectID="0000000008" ShapeID="rectole0000000008" r:id="docRId17"/>
+          <o:OLEObject xmlns:r="http://schemas.openxmlformats.org/officeDocument/2006/relationships" xmlns:o="urn:schemas-microsoft-com:office:office" Type="Embed" ProgID="StaticDib" DrawAspect="Content" ObjectID="0000000008" ShapeID="rectole0000000008" r:id="docRId17"/>
         </w:object>
       </w:r>
     </w:p>
@@ -1277,12 +1275,12 @@
         </w:rPr>
       </w:pPr>
       <w:r>
-        <w:object w:dxaOrig="9516" w:dyaOrig="3522">
-          <v:rect xmlns:o="urn:schemas-microsoft-com:office:office" xmlns:v="urn:schemas-microsoft-com:vml" id="rectole0000000009" style="width:475.800000pt;height:176.100000pt" o:preferrelative="t" o:ole="">
+        <w:object w:dxaOrig="8640" w:dyaOrig="3276">
+          <v:rect xmlns:o="urn:schemas-microsoft-com:office:office" xmlns:v="urn:schemas-microsoft-com:vml" id="rectole0000000009" style="width:432.000000pt;height:163.800000pt" o:preferrelative="t" o:ole="">
             <o:lock v:ext="edit"/>
             <v:imagedata xmlns:r="http://schemas.openxmlformats.org/officeDocument/2006/relationships" r:id="docRId20" o:title=""/>
           </v:rect>
-          <o:OLEObject xmlns:r="http://schemas.openxmlformats.org/officeDocument/2006/relationships" xmlns:o="urn:schemas-microsoft-com:office:office" Type="Embed" ProgID="StaticMetafile" DrawAspect="Content" ObjectID="0000000009" ShapeID="rectole0000000009" r:id="docRId19"/>
+          <o:OLEObject xmlns:r="http://schemas.openxmlformats.org/officeDocument/2006/relationships" xmlns:o="urn:schemas-microsoft-com:office:office" Type="Embed" ProgID="StaticDib" DrawAspect="Content" ObjectID="0000000009" ShapeID="rectole0000000009" r:id="docRId19"/>
         </w:object>
       </w:r>
     </w:p>
@@ -1301,12 +1299,12 @@
         </w:rPr>
       </w:pPr>
       <w:r>
-        <w:object w:dxaOrig="9577" w:dyaOrig="3685">
-          <v:rect xmlns:o="urn:schemas-microsoft-com:office:office" xmlns:v="urn:schemas-microsoft-com:vml" id="rectole0000000010" style="width:478.850000pt;height:184.250000pt" o:preferrelative="t" o:ole="">
+        <w:object w:dxaOrig="8640" w:dyaOrig="2664">
+          <v:rect xmlns:o="urn:schemas-microsoft-com:office:office" xmlns:v="urn:schemas-microsoft-com:vml" id="rectole0000000010" style="width:432.000000pt;height:133.200000pt" o:preferrelative="t" o:ole="">
             <o:lock v:ext="edit"/>
             <v:imagedata xmlns:r="http://schemas.openxmlformats.org/officeDocument/2006/relationships" r:id="docRId22" o:title=""/>
           </v:rect>
-          <o:OLEObject xmlns:r="http://schemas.openxmlformats.org/officeDocument/2006/relationships" xmlns:o="urn:schemas-microsoft-com:office:office" Type="Embed" ProgID="StaticMetafile" DrawAspect="Content" ObjectID="0000000010" ShapeID="rectole0000000010" r:id="docRId21"/>
+          <o:OLEObject xmlns:r="http://schemas.openxmlformats.org/officeDocument/2006/relationships" xmlns:o="urn:schemas-microsoft-com:office:office" Type="Embed" ProgID="StaticDib" DrawAspect="Content" ObjectID="0000000010" ShapeID="rectole0000000010" r:id="docRId21"/>
         </w:object>
       </w:r>
     </w:p>
@@ -1325,12 +1323,12 @@
         </w:rPr>
       </w:pPr>
       <w:r>
-        <w:object w:dxaOrig="9617" w:dyaOrig="3907">
-          <v:rect xmlns:o="urn:schemas-microsoft-com:office:office" xmlns:v="urn:schemas-microsoft-com:vml" id="rectole0000000011" style="width:480.850000pt;height:195.350000pt" o:preferrelative="t" o:ole="">
+        <w:object w:dxaOrig="8640" w:dyaOrig="2471">
+          <v:rect xmlns:o="urn:schemas-microsoft-com:office:office" xmlns:v="urn:schemas-microsoft-com:vml" id="rectole0000000011" style="width:432.000000pt;height:123.550000pt" o:preferrelative="t" o:ole="">
             <o:lock v:ext="edit"/>
             <v:imagedata xmlns:r="http://schemas.openxmlformats.org/officeDocument/2006/relationships" r:id="docRId24" o:title=""/>
           </v:rect>
-          <o:OLEObject xmlns:r="http://schemas.openxmlformats.org/officeDocument/2006/relationships" xmlns:o="urn:schemas-microsoft-com:office:office" Type="Embed" ProgID="StaticMetafile" DrawAspect="Content" ObjectID="0000000011" ShapeID="rectole0000000011" r:id="docRId23"/>
+          <o:OLEObject xmlns:r="http://schemas.openxmlformats.org/officeDocument/2006/relationships" xmlns:o="urn:schemas-microsoft-com:office:office" Type="Embed" ProgID="StaticDib" DrawAspect="Content" ObjectID="0000000011" ShapeID="rectole0000000011" r:id="docRId23"/>
         </w:object>
       </w:r>
     </w:p>
@@ -1349,14 +1347,29 @@
         </w:rPr>
       </w:pPr>
       <w:r>
-        <w:object w:dxaOrig="9597" w:dyaOrig="3077">
-          <v:rect xmlns:o="urn:schemas-microsoft-com:office:office" xmlns:v="urn:schemas-microsoft-com:vml" id="rectole0000000012" style="width:479.850000pt;height:153.850000pt" o:preferrelative="t" o:ole="">
+        <w:object w:dxaOrig="8640" w:dyaOrig="2496">
+          <v:rect xmlns:o="urn:schemas-microsoft-com:office:office" xmlns:v="urn:schemas-microsoft-com:vml" id="rectole0000000012" style="width:432.000000pt;height:124.800000pt" o:preferrelative="t" o:ole="">
             <o:lock v:ext="edit"/>
             <v:imagedata xmlns:r="http://schemas.openxmlformats.org/officeDocument/2006/relationships" r:id="docRId26" o:title=""/>
           </v:rect>
-          <o:OLEObject xmlns:r="http://schemas.openxmlformats.org/officeDocument/2006/relationships" xmlns:o="urn:schemas-microsoft-com:office:office" Type="Embed" ProgID="StaticMetafile" DrawAspect="Content" ObjectID="0000000012" ShapeID="rectole0000000012" r:id="docRId25"/>
+          <o:OLEObject xmlns:r="http://schemas.openxmlformats.org/officeDocument/2006/relationships" xmlns:o="urn:schemas-microsoft-com:office:office" Type="Embed" ProgID="StaticDib" DrawAspect="Content" ObjectID="0000000012" ShapeID="rectole0000000012" r:id="docRId25"/>
         </w:object>
       </w:r>
+    </w:p>
+    <w:p>
+      <w:pPr>
+        <w:spacing w:before="0" w:after="160" w:line="240"/>
+        <w:ind w:right="0" w:left="0" w:firstLine="0"/>
+        <w:jc w:val="left"/>
+        <w:rPr>
+          <w:rFonts w:ascii="Calibri" w:hAnsi="Calibri" w:cs="Calibri" w:eastAsia="Calibri"/>
+          <w:color w:val="auto"/>
+          <w:spacing w:val="0"/>
+          <w:position w:val="0"/>
+          <w:sz w:val="22"/>
+          <w:shd w:fill="auto" w:val="clear"/>
+        </w:rPr>
+      </w:pPr>
     </w:p>
     <w:p>
       <w:pPr>
@@ -11602,186 +11615,6 @@
         <w:ind w:right="0" w:left="0" w:firstLine="0"/>
         <w:jc w:val="left"/>
         <w:rPr>
-          <w:rFonts w:ascii="Cascadia Mono" w:hAnsi="Cascadia Mono" w:cs="Cascadia Mono" w:eastAsia="Cascadia Mono"/>
-          <w:color w:val="000000"/>
-          <w:spacing w:val="0"/>
-          <w:position w:val="0"/>
-          <w:sz w:val="19"/>
-          <w:shd w:fill="FFFFFF" w:val="clear"/>
-        </w:rPr>
-      </w:pPr>
-      <w:r>
-        <w:rPr>
-          <w:rFonts w:ascii="Cascadia Mono" w:hAnsi="Cascadia Mono" w:cs="Cascadia Mono" w:eastAsia="Cascadia Mono"/>
-          <w:color w:val="000000"/>
-          <w:spacing w:val="0"/>
-          <w:position w:val="0"/>
-          <w:sz w:val="19"/>
-          <w:shd w:fill="FFFFFF" w:val="clear"/>
-        </w:rPr>
-        <w:t xml:space="preserve">    </w:t>
-      </w:r>
-      <w:r>
-        <w:rPr>
-          <w:rFonts w:ascii="Cascadia Mono" w:hAnsi="Cascadia Mono" w:cs="Cascadia Mono" w:eastAsia="Cascadia Mono"/>
-          <w:color w:val="0000FF"/>
-          <w:spacing w:val="0"/>
-          <w:position w:val="0"/>
-          <w:sz w:val="19"/>
-          <w:shd w:fill="FFFFFF" w:val="clear"/>
-        </w:rPr>
-        <w:t xml:space="preserve">CHECK </w:t>
-      </w:r>
-      <w:r>
-        <w:rPr>
-          <w:rFonts w:ascii="Cascadia Mono" w:hAnsi="Cascadia Mono" w:cs="Cascadia Mono" w:eastAsia="Cascadia Mono"/>
-          <w:color w:val="808080"/>
-          <w:spacing w:val="0"/>
-          <w:position w:val="0"/>
-          <w:sz w:val="19"/>
-          <w:shd w:fill="FFFFFF" w:val="clear"/>
-        </w:rPr>
-        <w:t xml:space="preserve">(</w:t>
-      </w:r>
-      <w:r>
-        <w:rPr>
-          <w:rFonts w:ascii="Cascadia Mono" w:hAnsi="Cascadia Mono" w:cs="Cascadia Mono" w:eastAsia="Cascadia Mono"/>
-          <w:color w:val="000000"/>
-          <w:spacing w:val="0"/>
-          <w:position w:val="0"/>
-          <w:sz w:val="19"/>
-          <w:shd w:fill="FFFFFF" w:val="clear"/>
-        </w:rPr>
-        <w:t xml:space="preserve">data_agendada </w:t>
-      </w:r>
-      <w:r>
-        <w:rPr>
-          <w:rFonts w:ascii="Cascadia Mono" w:hAnsi="Cascadia Mono" w:cs="Cascadia Mono" w:eastAsia="Cascadia Mono"/>
-          <w:color w:val="808080"/>
-          <w:spacing w:val="0"/>
-          <w:position w:val="0"/>
-          <w:sz w:val="19"/>
-          <w:shd w:fill="FFFFFF" w:val="clear"/>
-        </w:rPr>
-        <w:t xml:space="preserve">&gt;=</w:t>
-      </w:r>
-      <w:r>
-        <w:rPr>
-          <w:rFonts w:ascii="Cascadia Mono" w:hAnsi="Cascadia Mono" w:cs="Cascadia Mono" w:eastAsia="Cascadia Mono"/>
-          <w:color w:val="000000"/>
-          <w:spacing w:val="0"/>
-          <w:position w:val="0"/>
-          <w:sz w:val="19"/>
-          <w:shd w:fill="FFFFFF" w:val="clear"/>
-        </w:rPr>
-        <w:t xml:space="preserve"> </w:t>
-      </w:r>
-      <w:r>
-        <w:rPr>
-          <w:rFonts w:ascii="Cascadia Mono" w:hAnsi="Cascadia Mono" w:cs="Cascadia Mono" w:eastAsia="Cascadia Mono"/>
-          <w:color w:val="FF00FF"/>
-          <w:spacing w:val="0"/>
-          <w:position w:val="0"/>
-          <w:sz w:val="19"/>
-          <w:shd w:fill="FFFFFF" w:val="clear"/>
-        </w:rPr>
-        <w:t xml:space="preserve">CAST</w:t>
-      </w:r>
-      <w:r>
-        <w:rPr>
-          <w:rFonts w:ascii="Cascadia Mono" w:hAnsi="Cascadia Mono" w:cs="Cascadia Mono" w:eastAsia="Cascadia Mono"/>
-          <w:color w:val="808080"/>
-          <w:spacing w:val="0"/>
-          <w:position w:val="0"/>
-          <w:sz w:val="19"/>
-          <w:shd w:fill="FFFFFF" w:val="clear"/>
-        </w:rPr>
-        <w:t xml:space="preserve">(</w:t>
-      </w:r>
-      <w:r>
-        <w:rPr>
-          <w:rFonts w:ascii="Cascadia Mono" w:hAnsi="Cascadia Mono" w:cs="Cascadia Mono" w:eastAsia="Cascadia Mono"/>
-          <w:color w:val="FF00FF"/>
-          <w:spacing w:val="0"/>
-          <w:position w:val="0"/>
-          <w:sz w:val="19"/>
-          <w:shd w:fill="FFFFFF" w:val="clear"/>
-        </w:rPr>
-        <w:t xml:space="preserve">GETDATE</w:t>
-      </w:r>
-      <w:r>
-        <w:rPr>
-          <w:rFonts w:ascii="Cascadia Mono" w:hAnsi="Cascadia Mono" w:cs="Cascadia Mono" w:eastAsia="Cascadia Mono"/>
-          <w:color w:val="808080"/>
-          <w:spacing w:val="0"/>
-          <w:position w:val="0"/>
-          <w:sz w:val="19"/>
-          <w:shd w:fill="FFFFFF" w:val="clear"/>
-        </w:rPr>
-        <w:t xml:space="preserve">()</w:t>
-      </w:r>
-      <w:r>
-        <w:rPr>
-          <w:rFonts w:ascii="Cascadia Mono" w:hAnsi="Cascadia Mono" w:cs="Cascadia Mono" w:eastAsia="Cascadia Mono"/>
-          <w:color w:val="000000"/>
-          <w:spacing w:val="0"/>
-          <w:position w:val="0"/>
-          <w:sz w:val="19"/>
-          <w:shd w:fill="FFFFFF" w:val="clear"/>
-        </w:rPr>
-        <w:t xml:space="preserve"> </w:t>
-      </w:r>
-      <w:r>
-        <w:rPr>
-          <w:rFonts w:ascii="Cascadia Mono" w:hAnsi="Cascadia Mono" w:cs="Cascadia Mono" w:eastAsia="Cascadia Mono"/>
-          <w:color w:val="0000FF"/>
-          <w:spacing w:val="0"/>
-          <w:position w:val="0"/>
-          <w:sz w:val="19"/>
-          <w:shd w:fill="FFFFFF" w:val="clear"/>
-        </w:rPr>
-        <w:t xml:space="preserve">AS</w:t>
-      </w:r>
-      <w:r>
-        <w:rPr>
-          <w:rFonts w:ascii="Cascadia Mono" w:hAnsi="Cascadia Mono" w:cs="Cascadia Mono" w:eastAsia="Cascadia Mono"/>
-          <w:color w:val="000000"/>
-          <w:spacing w:val="0"/>
-          <w:position w:val="0"/>
-          <w:sz w:val="19"/>
-          <w:shd w:fill="FFFFFF" w:val="clear"/>
-        </w:rPr>
-        <w:t xml:space="preserve"> </w:t>
-      </w:r>
-      <w:r>
-        <w:rPr>
-          <w:rFonts w:ascii="Cascadia Mono" w:hAnsi="Cascadia Mono" w:cs="Cascadia Mono" w:eastAsia="Cascadia Mono"/>
-          <w:color w:val="0000FF"/>
-          <w:spacing w:val="0"/>
-          <w:position w:val="0"/>
-          <w:sz w:val="19"/>
-          <w:shd w:fill="FFFFFF" w:val="clear"/>
-        </w:rPr>
-        <w:t xml:space="preserve">DATE</w:t>
-      </w:r>
-      <w:r>
-        <w:rPr>
-          <w:rFonts w:ascii="Cascadia Mono" w:hAnsi="Cascadia Mono" w:cs="Cascadia Mono" w:eastAsia="Cascadia Mono"/>
-          <w:color w:val="808080"/>
-          <w:spacing w:val="0"/>
-          <w:position w:val="0"/>
-          <w:sz w:val="19"/>
-          <w:shd w:fill="FFFFFF" w:val="clear"/>
-        </w:rPr>
-        <w:t xml:space="preserve">))</w:t>
-      </w:r>
-    </w:p>
-    <w:p>
-      <w:pPr>
-        <w:spacing w:before="0" w:after="160" w:line="259"/>
-        <w:ind w:right="0" w:left="0" w:firstLine="0"/>
-        <w:jc w:val="left"/>
-        <w:rPr>
           <w:rFonts w:ascii="Calibri" w:hAnsi="Calibri" w:cs="Calibri" w:eastAsia="Calibri"/>
           <w:color w:val="262626"/>
           <w:spacing w:val="0"/>
@@ -30371,7 +30204,7 @@
           <w:sz w:val="19"/>
           <w:shd w:fill="auto" w:val="clear"/>
         </w:rPr>
-        <w:t xml:space="preserve">Resposta:</w:t>
+        <w:t xml:space="preserve">-- Resposta:</w:t>
       </w:r>
     </w:p>
     <w:p>
@@ -32474,7 +32307,7 @@
           <w:sz w:val="19"/>
           <w:shd w:fill="auto" w:val="clear"/>
         </w:rPr>
-        <w:t xml:space="preserve">Resposta:</w:t>
+        <w:t xml:space="preserve">-- Resposta:</w:t>
       </w:r>
     </w:p>
     <w:p>
@@ -34105,7 +33938,7 @@
           <w:sz w:val="19"/>
           <w:shd w:fill="auto" w:val="clear"/>
         </w:rPr>
-        <w:t xml:space="preserve">Resposta:</w:t>
+        <w:t xml:space="preserve">-- Resposta:</w:t>
       </w:r>
     </w:p>
     <w:p>
@@ -34789,7 +34622,7 @@
           <w:sz w:val="19"/>
           <w:shd w:fill="auto" w:val="clear"/>
         </w:rPr>
-        <w:t xml:space="preserve">Resposta:</w:t>
+        <w:t xml:space="preserve">-- Resposta:</w:t>
       </w:r>
     </w:p>
     <w:p>
@@ -37278,7 +37111,3493 @@
           <w:sz w:val="19"/>
           <w:shd w:fill="auto" w:val="clear"/>
         </w:rPr>
+        <w:t xml:space="preserve">-- Explicação geral:</w:t>
+      </w:r>
+    </w:p>
+    <w:p>
+      <w:pPr>
+        <w:spacing w:before="0" w:after="160" w:line="259"/>
+        <w:ind w:right="0" w:left="0" w:firstLine="0"/>
+        <w:jc w:val="left"/>
+        <w:rPr>
+          <w:rFonts w:ascii="Cascadia Mono" w:hAnsi="Cascadia Mono" w:cs="Cascadia Mono" w:eastAsia="Cascadia Mono"/>
+          <w:color w:val="262626"/>
+          <w:spacing w:val="0"/>
+          <w:position w:val="0"/>
+          <w:sz w:val="19"/>
+          <w:shd w:fill="auto" w:val="clear"/>
+        </w:rPr>
+      </w:pPr>
+      <w:r>
+        <w:rPr>
+          <w:rFonts w:ascii="Cascadia Mono" w:hAnsi="Cascadia Mono" w:cs="Cascadia Mono" w:eastAsia="Cascadia Mono"/>
+          <w:color w:val="262626"/>
+          <w:spacing w:val="0"/>
+          <w:position w:val="0"/>
+          <w:sz w:val="19"/>
+          <w:shd w:fill="auto" w:val="clear"/>
+        </w:rPr>
+        <w:t xml:space="preserve">-- A função fn_classifica_criticidade_cliente foi criada usando ALTER FUNCTION</w:t>
+      </w:r>
+    </w:p>
+    <w:p>
+      <w:pPr>
+        <w:spacing w:before="0" w:after="160" w:line="259"/>
+        <w:ind w:right="0" w:left="0" w:firstLine="0"/>
+        <w:jc w:val="left"/>
+        <w:rPr>
+          <w:rFonts w:ascii="Cascadia Mono" w:hAnsi="Cascadia Mono" w:cs="Cascadia Mono" w:eastAsia="Cascadia Mono"/>
+          <w:color w:val="262626"/>
+          <w:spacing w:val="0"/>
+          <w:position w:val="0"/>
+          <w:sz w:val="19"/>
+          <w:shd w:fill="auto" w:val="clear"/>
+        </w:rPr>
+      </w:pPr>
+      <w:r>
+        <w:rPr>
+          <w:rFonts w:ascii="Cascadia Mono" w:hAnsi="Cascadia Mono" w:cs="Cascadia Mono" w:eastAsia="Cascadia Mono"/>
+          <w:color w:val="262626"/>
+          <w:spacing w:val="0"/>
+          <w:position w:val="0"/>
+          <w:sz w:val="19"/>
+          <w:shd w:fill="auto" w:val="clear"/>
+        </w:rPr>
+        <w:t xml:space="preserve">-- Ela classifica automaticamente clientes conforme gasto e quantidade de manutenções.</w:t>
+      </w:r>
+    </w:p>
+    <w:p>
+      <w:pPr>
+        <w:spacing w:before="0" w:after="160" w:line="259"/>
+        <w:ind w:right="0" w:left="0" w:firstLine="0"/>
+        <w:jc w:val="left"/>
+        <w:rPr>
+          <w:rFonts w:ascii="Cascadia Mono" w:hAnsi="Cascadia Mono" w:cs="Cascadia Mono" w:eastAsia="Cascadia Mono"/>
+          <w:color w:val="262626"/>
+          <w:spacing w:val="0"/>
+          <w:position w:val="0"/>
+          <w:sz w:val="19"/>
+          <w:shd w:fill="auto" w:val="clear"/>
+        </w:rPr>
+      </w:pPr>
+      <w:r>
+        <w:rPr>
+          <w:rFonts w:ascii="Cascadia Mono" w:hAnsi="Cascadia Mono" w:cs="Cascadia Mono" w:eastAsia="Cascadia Mono"/>
+          <w:color w:val="262626"/>
+          <w:spacing w:val="0"/>
+          <w:position w:val="0"/>
+          <w:sz w:val="19"/>
+          <w:shd w:fill="auto" w:val="clear"/>
+        </w:rPr>
+        <w:t xml:space="preserve">-- A função é usada na seleção final, fornecendo o nível de criticidade.</w:t>
+      </w:r>
+    </w:p>
+    <w:p>
+      <w:pPr>
+        <w:spacing w:before="0" w:after="160" w:line="259"/>
+        <w:ind w:right="0" w:left="0" w:firstLine="0"/>
+        <w:jc w:val="left"/>
+        <w:rPr>
+          <w:rFonts w:ascii="Cascadia Mono" w:hAnsi="Cascadia Mono" w:cs="Cascadia Mono" w:eastAsia="Cascadia Mono"/>
+          <w:color w:val="262626"/>
+          <w:spacing w:val="0"/>
+          <w:position w:val="0"/>
+          <w:sz w:val="19"/>
+          <w:shd w:fill="auto" w:val="clear"/>
+        </w:rPr>
+      </w:pPr>
+    </w:p>
+    <w:p>
+      <w:pPr>
+        <w:spacing w:before="0" w:after="160" w:line="259"/>
+        <w:ind w:right="0" w:left="0" w:firstLine="0"/>
+        <w:jc w:val="left"/>
+        <w:rPr>
+          <w:rFonts w:ascii="Cascadia Mono" w:hAnsi="Cascadia Mono" w:cs="Cascadia Mono" w:eastAsia="Cascadia Mono"/>
+          <w:color w:val="262626"/>
+          <w:spacing w:val="0"/>
+          <w:position w:val="0"/>
+          <w:sz w:val="19"/>
+          <w:shd w:fill="auto" w:val="clear"/>
+        </w:rPr>
+      </w:pPr>
+      <w:r>
+        <w:rPr>
+          <w:rFonts w:ascii="Cascadia Mono" w:hAnsi="Cascadia Mono" w:cs="Cascadia Mono" w:eastAsia="Cascadia Mono"/>
+          <w:color w:val="262626"/>
+          <w:spacing w:val="0"/>
+          <w:position w:val="0"/>
+          <w:sz w:val="19"/>
+          <w:shd w:fill="auto" w:val="clear"/>
+        </w:rPr>
         <w:t xml:space="preserve">------------------------------------------------------------------------------</w:t>
+      </w:r>
+    </w:p>
+    <w:p>
+      <w:pPr>
+        <w:spacing w:before="0" w:after="160" w:line="259"/>
+        <w:ind w:right="0" w:left="0" w:firstLine="0"/>
+        <w:jc w:val="left"/>
+        <w:rPr>
+          <w:rFonts w:ascii="Cascadia Mono" w:hAnsi="Cascadia Mono" w:cs="Cascadia Mono" w:eastAsia="Cascadia Mono"/>
+          <w:color w:val="262626"/>
+          <w:spacing w:val="0"/>
+          <w:position w:val="0"/>
+          <w:sz w:val="19"/>
+          <w:shd w:fill="auto" w:val="clear"/>
+        </w:rPr>
+      </w:pPr>
+    </w:p>
+    <w:p>
+      <w:pPr>
+        <w:spacing w:before="0" w:after="160" w:line="259"/>
+        <w:ind w:right="0" w:left="0" w:firstLine="0"/>
+        <w:jc w:val="left"/>
+        <w:rPr>
+          <w:rFonts w:ascii="Cascadia Mono" w:hAnsi="Cascadia Mono" w:cs="Cascadia Mono" w:eastAsia="Cascadia Mono"/>
+          <w:color w:val="262626"/>
+          <w:spacing w:val="0"/>
+          <w:position w:val="0"/>
+          <w:sz w:val="19"/>
+          <w:shd w:fill="auto" w:val="clear"/>
+        </w:rPr>
+      </w:pPr>
+    </w:p>
+    <w:p>
+      <w:pPr>
+        <w:spacing w:before="0" w:after="160" w:line="259"/>
+        <w:ind w:right="0" w:left="0" w:firstLine="0"/>
+        <w:jc w:val="left"/>
+        <w:rPr>
+          <w:rFonts w:ascii="Cascadia Mono" w:hAnsi="Cascadia Mono" w:cs="Cascadia Mono" w:eastAsia="Cascadia Mono"/>
+          <w:color w:val="262626"/>
+          <w:spacing w:val="0"/>
+          <w:position w:val="0"/>
+          <w:sz w:val="19"/>
+          <w:shd w:fill="auto" w:val="clear"/>
+        </w:rPr>
+      </w:pPr>
+      <w:r>
+        <w:rPr>
+          <w:rFonts w:ascii="Cascadia Mono" w:hAnsi="Cascadia Mono" w:cs="Cascadia Mono" w:eastAsia="Cascadia Mono"/>
+          <w:color w:val="262626"/>
+          <w:spacing w:val="0"/>
+          <w:position w:val="0"/>
+          <w:sz w:val="19"/>
+          <w:shd w:fill="auto" w:val="clear"/>
+        </w:rPr>
+        <w:t xml:space="preserve">-- 5: Como impedir que uma ordem de serviço seja concluída enquanto houver serviços pendentes?</w:t>
+      </w:r>
+    </w:p>
+    <w:p>
+      <w:pPr>
+        <w:spacing w:before="0" w:after="160" w:line="259"/>
+        <w:ind w:right="0" w:left="0" w:firstLine="0"/>
+        <w:jc w:val="left"/>
+        <w:rPr>
+          <w:rFonts w:ascii="Cascadia Mono" w:hAnsi="Cascadia Mono" w:cs="Cascadia Mono" w:eastAsia="Cascadia Mono"/>
+          <w:color w:val="262626"/>
+          <w:spacing w:val="0"/>
+          <w:position w:val="0"/>
+          <w:sz w:val="19"/>
+          <w:shd w:fill="auto" w:val="clear"/>
+        </w:rPr>
+      </w:pPr>
+    </w:p>
+    <w:p>
+      <w:pPr>
+        <w:spacing w:before="0" w:after="160" w:line="259"/>
+        <w:ind w:right="0" w:left="0" w:firstLine="0"/>
+        <w:jc w:val="left"/>
+        <w:rPr>
+          <w:rFonts w:ascii="Cascadia Mono" w:hAnsi="Cascadia Mono" w:cs="Cascadia Mono" w:eastAsia="Cascadia Mono"/>
+          <w:color w:val="262626"/>
+          <w:spacing w:val="0"/>
+          <w:position w:val="0"/>
+          <w:sz w:val="19"/>
+          <w:shd w:fill="auto" w:val="clear"/>
+        </w:rPr>
+      </w:pPr>
+      <w:r>
+        <w:rPr>
+          <w:rFonts w:ascii="Cascadia Mono" w:hAnsi="Cascadia Mono" w:cs="Cascadia Mono" w:eastAsia="Cascadia Mono"/>
+          <w:color w:val="262626"/>
+          <w:spacing w:val="0"/>
+          <w:position w:val="0"/>
+          <w:sz w:val="19"/>
+          <w:shd w:fill="auto" w:val="clear"/>
+        </w:rPr>
+        <w:t xml:space="preserve">-- Resposta:</w:t>
+      </w:r>
+    </w:p>
+    <w:p>
+      <w:pPr>
+        <w:spacing w:before="0" w:after="160" w:line="259"/>
+        <w:ind w:right="0" w:left="0" w:firstLine="0"/>
+        <w:jc w:val="left"/>
+        <w:rPr>
+          <w:rFonts w:ascii="Cascadia Mono" w:hAnsi="Cascadia Mono" w:cs="Cascadia Mono" w:eastAsia="Cascadia Mono"/>
+          <w:color w:val="262626"/>
+          <w:spacing w:val="0"/>
+          <w:position w:val="0"/>
+          <w:sz w:val="19"/>
+          <w:shd w:fill="auto" w:val="clear"/>
+        </w:rPr>
+      </w:pPr>
+    </w:p>
+    <w:p>
+      <w:pPr>
+        <w:spacing w:before="0" w:after="160" w:line="259"/>
+        <w:ind w:right="0" w:left="0" w:firstLine="0"/>
+        <w:jc w:val="left"/>
+        <w:rPr>
+          <w:rFonts w:ascii="Cascadia Mono" w:hAnsi="Cascadia Mono" w:cs="Cascadia Mono" w:eastAsia="Cascadia Mono"/>
+          <w:color w:val="262626"/>
+          <w:spacing w:val="0"/>
+          <w:position w:val="0"/>
+          <w:sz w:val="19"/>
+          <w:shd w:fill="auto" w:val="clear"/>
+        </w:rPr>
+      </w:pPr>
+      <w:r>
+        <w:rPr>
+          <w:rFonts w:ascii="Cascadia Mono" w:hAnsi="Cascadia Mono" w:cs="Cascadia Mono" w:eastAsia="Cascadia Mono"/>
+          <w:color w:val="262626"/>
+          <w:spacing w:val="0"/>
+          <w:position w:val="0"/>
+          <w:sz w:val="19"/>
+          <w:shd w:fill="auto" w:val="clear"/>
+        </w:rPr>
+        <w:t xml:space="preserve">CREATE TRIGGER trg_bloqueia_conclusao_os</w:t>
+      </w:r>
+    </w:p>
+    <w:p>
+      <w:pPr>
+        <w:spacing w:before="0" w:after="160" w:line="259"/>
+        <w:ind w:right="0" w:left="0" w:firstLine="0"/>
+        <w:jc w:val="left"/>
+        <w:rPr>
+          <w:rFonts w:ascii="Cascadia Mono" w:hAnsi="Cascadia Mono" w:cs="Cascadia Mono" w:eastAsia="Cascadia Mono"/>
+          <w:color w:val="262626"/>
+          <w:spacing w:val="0"/>
+          <w:position w:val="0"/>
+          <w:sz w:val="19"/>
+          <w:shd w:fill="auto" w:val="clear"/>
+        </w:rPr>
+      </w:pPr>
+      <w:r>
+        <w:rPr>
+          <w:rFonts w:ascii="Cascadia Mono" w:hAnsi="Cascadia Mono" w:cs="Cascadia Mono" w:eastAsia="Cascadia Mono"/>
+          <w:color w:val="262626"/>
+          <w:spacing w:val="0"/>
+          <w:position w:val="0"/>
+          <w:sz w:val="19"/>
+          <w:shd w:fill="auto" w:val="clear"/>
+        </w:rPr>
+        <w:t xml:space="preserve">ON OrdemServico</w:t>
+      </w:r>
+    </w:p>
+    <w:p>
+      <w:pPr>
+        <w:spacing w:before="0" w:after="160" w:line="259"/>
+        <w:ind w:right="0" w:left="0" w:firstLine="0"/>
+        <w:jc w:val="left"/>
+        <w:rPr>
+          <w:rFonts w:ascii="Cascadia Mono" w:hAnsi="Cascadia Mono" w:cs="Cascadia Mono" w:eastAsia="Cascadia Mono"/>
+          <w:color w:val="262626"/>
+          <w:spacing w:val="0"/>
+          <w:position w:val="0"/>
+          <w:sz w:val="19"/>
+          <w:shd w:fill="auto" w:val="clear"/>
+        </w:rPr>
+      </w:pPr>
+      <w:r>
+        <w:rPr>
+          <w:rFonts w:ascii="Cascadia Mono" w:hAnsi="Cascadia Mono" w:cs="Cascadia Mono" w:eastAsia="Cascadia Mono"/>
+          <w:color w:val="262626"/>
+          <w:spacing w:val="0"/>
+          <w:position w:val="0"/>
+          <w:sz w:val="19"/>
+          <w:shd w:fill="auto" w:val="clear"/>
+        </w:rPr>
+        <w:t xml:space="preserve">AFTER UPDATE</w:t>
+      </w:r>
+    </w:p>
+    <w:p>
+      <w:pPr>
+        <w:spacing w:before="0" w:after="160" w:line="259"/>
+        <w:ind w:right="0" w:left="0" w:firstLine="0"/>
+        <w:jc w:val="left"/>
+        <w:rPr>
+          <w:rFonts w:ascii="Cascadia Mono" w:hAnsi="Cascadia Mono" w:cs="Cascadia Mono" w:eastAsia="Cascadia Mono"/>
+          <w:color w:val="262626"/>
+          <w:spacing w:val="0"/>
+          <w:position w:val="0"/>
+          <w:sz w:val="19"/>
+          <w:shd w:fill="auto" w:val="clear"/>
+        </w:rPr>
+      </w:pPr>
+      <w:r>
+        <w:rPr>
+          <w:rFonts w:ascii="Cascadia Mono" w:hAnsi="Cascadia Mono" w:cs="Cascadia Mono" w:eastAsia="Cascadia Mono"/>
+          <w:color w:val="262626"/>
+          <w:spacing w:val="0"/>
+          <w:position w:val="0"/>
+          <w:sz w:val="19"/>
+          <w:shd w:fill="auto" w:val="clear"/>
+        </w:rPr>
+        <w:t xml:space="preserve">AS</w:t>
+      </w:r>
+    </w:p>
+    <w:p>
+      <w:pPr>
+        <w:spacing w:before="0" w:after="160" w:line="259"/>
+        <w:ind w:right="0" w:left="0" w:firstLine="0"/>
+        <w:jc w:val="left"/>
+        <w:rPr>
+          <w:rFonts w:ascii="Cascadia Mono" w:hAnsi="Cascadia Mono" w:cs="Cascadia Mono" w:eastAsia="Cascadia Mono"/>
+          <w:color w:val="262626"/>
+          <w:spacing w:val="0"/>
+          <w:position w:val="0"/>
+          <w:sz w:val="19"/>
+          <w:shd w:fill="auto" w:val="clear"/>
+        </w:rPr>
+      </w:pPr>
+      <w:r>
+        <w:rPr>
+          <w:rFonts w:ascii="Cascadia Mono" w:hAnsi="Cascadia Mono" w:cs="Cascadia Mono" w:eastAsia="Cascadia Mono"/>
+          <w:color w:val="262626"/>
+          <w:spacing w:val="0"/>
+          <w:position w:val="0"/>
+          <w:sz w:val="19"/>
+          <w:shd w:fill="auto" w:val="clear"/>
+        </w:rPr>
+        <w:t xml:space="preserve">BEGIN</w:t>
+      </w:r>
+    </w:p>
+    <w:p>
+      <w:pPr>
+        <w:spacing w:before="0" w:after="160" w:line="259"/>
+        <w:ind w:right="0" w:left="0" w:firstLine="0"/>
+        <w:jc w:val="left"/>
+        <w:rPr>
+          <w:rFonts w:ascii="Cascadia Mono" w:hAnsi="Cascadia Mono" w:cs="Cascadia Mono" w:eastAsia="Cascadia Mono"/>
+          <w:color w:val="262626"/>
+          <w:spacing w:val="0"/>
+          <w:position w:val="0"/>
+          <w:sz w:val="19"/>
+          <w:shd w:fill="auto" w:val="clear"/>
+        </w:rPr>
+      </w:pPr>
+      <w:r>
+        <w:rPr>
+          <w:rFonts w:ascii="Cascadia Mono" w:hAnsi="Cascadia Mono" w:cs="Cascadia Mono" w:eastAsia="Cascadia Mono"/>
+          <w:color w:val="262626"/>
+          <w:spacing w:val="0"/>
+          <w:position w:val="0"/>
+          <w:sz w:val="19"/>
+          <w:shd w:fill="auto" w:val="clear"/>
+        </w:rPr>
+        <w:t xml:space="preserve">    SET NOCOUNT ON;</w:t>
+      </w:r>
+    </w:p>
+    <w:p>
+      <w:pPr>
+        <w:spacing w:before="0" w:after="160" w:line="259"/>
+        <w:ind w:right="0" w:left="0" w:firstLine="0"/>
+        <w:jc w:val="left"/>
+        <w:rPr>
+          <w:rFonts w:ascii="Cascadia Mono" w:hAnsi="Cascadia Mono" w:cs="Cascadia Mono" w:eastAsia="Cascadia Mono"/>
+          <w:color w:val="262626"/>
+          <w:spacing w:val="0"/>
+          <w:position w:val="0"/>
+          <w:sz w:val="19"/>
+          <w:shd w:fill="auto" w:val="clear"/>
+        </w:rPr>
+      </w:pPr>
+    </w:p>
+    <w:p>
+      <w:pPr>
+        <w:spacing w:before="0" w:after="160" w:line="259"/>
+        <w:ind w:right="0" w:left="0" w:firstLine="0"/>
+        <w:jc w:val="left"/>
+        <w:rPr>
+          <w:rFonts w:ascii="Cascadia Mono" w:hAnsi="Cascadia Mono" w:cs="Cascadia Mono" w:eastAsia="Cascadia Mono"/>
+          <w:color w:val="262626"/>
+          <w:spacing w:val="0"/>
+          <w:position w:val="0"/>
+          <w:sz w:val="19"/>
+          <w:shd w:fill="auto" w:val="clear"/>
+        </w:rPr>
+      </w:pPr>
+      <w:r>
+        <w:rPr>
+          <w:rFonts w:ascii="Cascadia Mono" w:hAnsi="Cascadia Mono" w:cs="Cascadia Mono" w:eastAsia="Cascadia Mono"/>
+          <w:color w:val="262626"/>
+          <w:spacing w:val="0"/>
+          <w:position w:val="0"/>
+          <w:sz w:val="19"/>
+          <w:shd w:fill="auto" w:val="clear"/>
+        </w:rPr>
+        <w:t xml:space="preserve">    -- Verifica se status foi atualizado</w:t>
+      </w:r>
+    </w:p>
+    <w:p>
+      <w:pPr>
+        <w:spacing w:before="0" w:after="160" w:line="259"/>
+        <w:ind w:right="0" w:left="0" w:firstLine="0"/>
+        <w:jc w:val="left"/>
+        <w:rPr>
+          <w:rFonts w:ascii="Cascadia Mono" w:hAnsi="Cascadia Mono" w:cs="Cascadia Mono" w:eastAsia="Cascadia Mono"/>
+          <w:color w:val="262626"/>
+          <w:spacing w:val="0"/>
+          <w:position w:val="0"/>
+          <w:sz w:val="19"/>
+          <w:shd w:fill="auto" w:val="clear"/>
+        </w:rPr>
+      </w:pPr>
+      <w:r>
+        <w:rPr>
+          <w:rFonts w:ascii="Cascadia Mono" w:hAnsi="Cascadia Mono" w:cs="Cascadia Mono" w:eastAsia="Cascadia Mono"/>
+          <w:color w:val="262626"/>
+          <w:spacing w:val="0"/>
+          <w:position w:val="0"/>
+          <w:sz w:val="19"/>
+          <w:shd w:fill="auto" w:val="clear"/>
+        </w:rPr>
+        <w:t xml:space="preserve">    IF UPDATE(status)</w:t>
+      </w:r>
+    </w:p>
+    <w:p>
+      <w:pPr>
+        <w:spacing w:before="0" w:after="160" w:line="259"/>
+        <w:ind w:right="0" w:left="0" w:firstLine="0"/>
+        <w:jc w:val="left"/>
+        <w:rPr>
+          <w:rFonts w:ascii="Cascadia Mono" w:hAnsi="Cascadia Mono" w:cs="Cascadia Mono" w:eastAsia="Cascadia Mono"/>
+          <w:color w:val="262626"/>
+          <w:spacing w:val="0"/>
+          <w:position w:val="0"/>
+          <w:sz w:val="19"/>
+          <w:shd w:fill="auto" w:val="clear"/>
+        </w:rPr>
+      </w:pPr>
+      <w:r>
+        <w:rPr>
+          <w:rFonts w:ascii="Cascadia Mono" w:hAnsi="Cascadia Mono" w:cs="Cascadia Mono" w:eastAsia="Cascadia Mono"/>
+          <w:color w:val="262626"/>
+          <w:spacing w:val="0"/>
+          <w:position w:val="0"/>
+          <w:sz w:val="19"/>
+          <w:shd w:fill="auto" w:val="clear"/>
+        </w:rPr>
+        <w:t xml:space="preserve">    BEGIN</w:t>
+      </w:r>
+    </w:p>
+    <w:p>
+      <w:pPr>
+        <w:spacing w:before="0" w:after="160" w:line="259"/>
+        <w:ind w:right="0" w:left="0" w:firstLine="0"/>
+        <w:jc w:val="left"/>
+        <w:rPr>
+          <w:rFonts w:ascii="Cascadia Mono" w:hAnsi="Cascadia Mono" w:cs="Cascadia Mono" w:eastAsia="Cascadia Mono"/>
+          <w:color w:val="262626"/>
+          <w:spacing w:val="0"/>
+          <w:position w:val="0"/>
+          <w:sz w:val="19"/>
+          <w:shd w:fill="auto" w:val="clear"/>
+        </w:rPr>
+      </w:pPr>
+      <w:r>
+        <w:rPr>
+          <w:rFonts w:ascii="Cascadia Mono" w:hAnsi="Cascadia Mono" w:cs="Cascadia Mono" w:eastAsia="Cascadia Mono"/>
+          <w:color w:val="262626"/>
+          <w:spacing w:val="0"/>
+          <w:position w:val="0"/>
+          <w:sz w:val="19"/>
+          <w:shd w:fill="auto" w:val="clear"/>
+        </w:rPr>
+        <w:t xml:space="preserve">        -- Se a OS foi marcada como concluída, mas há serviços sem valor_unitario, bloquear</w:t>
+      </w:r>
+    </w:p>
+    <w:p>
+      <w:pPr>
+        <w:spacing w:before="0" w:after="160" w:line="259"/>
+        <w:ind w:right="0" w:left="0" w:firstLine="0"/>
+        <w:jc w:val="left"/>
+        <w:rPr>
+          <w:rFonts w:ascii="Cascadia Mono" w:hAnsi="Cascadia Mono" w:cs="Cascadia Mono" w:eastAsia="Cascadia Mono"/>
+          <w:color w:val="262626"/>
+          <w:spacing w:val="0"/>
+          <w:position w:val="0"/>
+          <w:sz w:val="19"/>
+          <w:shd w:fill="auto" w:val="clear"/>
+        </w:rPr>
+      </w:pPr>
+      <w:r>
+        <w:rPr>
+          <w:rFonts w:ascii="Cascadia Mono" w:hAnsi="Cascadia Mono" w:cs="Cascadia Mono" w:eastAsia="Cascadia Mono"/>
+          <w:color w:val="262626"/>
+          <w:spacing w:val="0"/>
+          <w:position w:val="0"/>
+          <w:sz w:val="19"/>
+          <w:shd w:fill="auto" w:val="clear"/>
+        </w:rPr>
+        <w:t xml:space="preserve">        IF EXISTS (</w:t>
+      </w:r>
+    </w:p>
+    <w:p>
+      <w:pPr>
+        <w:spacing w:before="0" w:after="160" w:line="259"/>
+        <w:ind w:right="0" w:left="0" w:firstLine="0"/>
+        <w:jc w:val="left"/>
+        <w:rPr>
+          <w:rFonts w:ascii="Cascadia Mono" w:hAnsi="Cascadia Mono" w:cs="Cascadia Mono" w:eastAsia="Cascadia Mono"/>
+          <w:color w:val="262626"/>
+          <w:spacing w:val="0"/>
+          <w:position w:val="0"/>
+          <w:sz w:val="19"/>
+          <w:shd w:fill="auto" w:val="clear"/>
+        </w:rPr>
+      </w:pPr>
+      <w:r>
+        <w:rPr>
+          <w:rFonts w:ascii="Cascadia Mono" w:hAnsi="Cascadia Mono" w:cs="Cascadia Mono" w:eastAsia="Cascadia Mono"/>
+          <w:color w:val="262626"/>
+          <w:spacing w:val="0"/>
+          <w:position w:val="0"/>
+          <w:sz w:val="19"/>
+          <w:shd w:fill="auto" w:val="clear"/>
+        </w:rPr>
+        <w:t xml:space="preserve">            SELECT 1</w:t>
+      </w:r>
+    </w:p>
+    <w:p>
+      <w:pPr>
+        <w:spacing w:before="0" w:after="160" w:line="259"/>
+        <w:ind w:right="0" w:left="0" w:firstLine="0"/>
+        <w:jc w:val="left"/>
+        <w:rPr>
+          <w:rFonts w:ascii="Cascadia Mono" w:hAnsi="Cascadia Mono" w:cs="Cascadia Mono" w:eastAsia="Cascadia Mono"/>
+          <w:color w:val="262626"/>
+          <w:spacing w:val="0"/>
+          <w:position w:val="0"/>
+          <w:sz w:val="19"/>
+          <w:shd w:fill="auto" w:val="clear"/>
+        </w:rPr>
+      </w:pPr>
+      <w:r>
+        <w:rPr>
+          <w:rFonts w:ascii="Cascadia Mono" w:hAnsi="Cascadia Mono" w:cs="Cascadia Mono" w:eastAsia="Cascadia Mono"/>
+          <w:color w:val="262626"/>
+          <w:spacing w:val="0"/>
+          <w:position w:val="0"/>
+          <w:sz w:val="19"/>
+          <w:shd w:fill="auto" w:val="clear"/>
+        </w:rPr>
+        <w:t xml:space="preserve">            FROM inserted i</w:t>
+      </w:r>
+    </w:p>
+    <w:p>
+      <w:pPr>
+        <w:spacing w:before="0" w:after="160" w:line="259"/>
+        <w:ind w:right="0" w:left="0" w:firstLine="0"/>
+        <w:jc w:val="left"/>
+        <w:rPr>
+          <w:rFonts w:ascii="Cascadia Mono" w:hAnsi="Cascadia Mono" w:cs="Cascadia Mono" w:eastAsia="Cascadia Mono"/>
+          <w:color w:val="262626"/>
+          <w:spacing w:val="0"/>
+          <w:position w:val="0"/>
+          <w:sz w:val="19"/>
+          <w:shd w:fill="auto" w:val="clear"/>
+        </w:rPr>
+      </w:pPr>
+      <w:r>
+        <w:rPr>
+          <w:rFonts w:ascii="Cascadia Mono" w:hAnsi="Cascadia Mono" w:cs="Cascadia Mono" w:eastAsia="Cascadia Mono"/>
+          <w:color w:val="262626"/>
+          <w:spacing w:val="0"/>
+          <w:position w:val="0"/>
+          <w:sz w:val="19"/>
+          <w:shd w:fill="auto" w:val="clear"/>
+        </w:rPr>
+        <w:t xml:space="preserve">            JOIN OS_Servico oss ON oss.id_os = i.id_os</w:t>
+      </w:r>
+    </w:p>
+    <w:p>
+      <w:pPr>
+        <w:spacing w:before="0" w:after="160" w:line="259"/>
+        <w:ind w:right="0" w:left="0" w:firstLine="0"/>
+        <w:jc w:val="left"/>
+        <w:rPr>
+          <w:rFonts w:ascii="Cascadia Mono" w:hAnsi="Cascadia Mono" w:cs="Cascadia Mono" w:eastAsia="Cascadia Mono"/>
+          <w:color w:val="262626"/>
+          <w:spacing w:val="0"/>
+          <w:position w:val="0"/>
+          <w:sz w:val="19"/>
+          <w:shd w:fill="auto" w:val="clear"/>
+        </w:rPr>
+      </w:pPr>
+      <w:r>
+        <w:rPr>
+          <w:rFonts w:ascii="Cascadia Mono" w:hAnsi="Cascadia Mono" w:cs="Cascadia Mono" w:eastAsia="Cascadia Mono"/>
+          <w:color w:val="262626"/>
+          <w:spacing w:val="0"/>
+          <w:position w:val="0"/>
+          <w:sz w:val="19"/>
+          <w:shd w:fill="auto" w:val="clear"/>
+        </w:rPr>
+        <w:t xml:space="preserve">            WHERE i.status = 'Concluída'</w:t>
+      </w:r>
+    </w:p>
+    <w:p>
+      <w:pPr>
+        <w:spacing w:before="0" w:after="160" w:line="259"/>
+        <w:ind w:right="0" w:left="0" w:firstLine="0"/>
+        <w:jc w:val="left"/>
+        <w:rPr>
+          <w:rFonts w:ascii="Cascadia Mono" w:hAnsi="Cascadia Mono" w:cs="Cascadia Mono" w:eastAsia="Cascadia Mono"/>
+          <w:color w:val="262626"/>
+          <w:spacing w:val="0"/>
+          <w:position w:val="0"/>
+          <w:sz w:val="19"/>
+          <w:shd w:fill="auto" w:val="clear"/>
+        </w:rPr>
+      </w:pPr>
+      <w:r>
+        <w:rPr>
+          <w:rFonts w:ascii="Cascadia Mono" w:hAnsi="Cascadia Mono" w:cs="Cascadia Mono" w:eastAsia="Cascadia Mono"/>
+          <w:color w:val="262626"/>
+          <w:spacing w:val="0"/>
+          <w:position w:val="0"/>
+          <w:sz w:val="19"/>
+          <w:shd w:fill="auto" w:val="clear"/>
+        </w:rPr>
+        <w:t xml:space="preserve">              AND oss.valor_unitario IS NULL</w:t>
+      </w:r>
+    </w:p>
+    <w:p>
+      <w:pPr>
+        <w:spacing w:before="0" w:after="160" w:line="259"/>
+        <w:ind w:right="0" w:left="0" w:firstLine="0"/>
+        <w:jc w:val="left"/>
+        <w:rPr>
+          <w:rFonts w:ascii="Cascadia Mono" w:hAnsi="Cascadia Mono" w:cs="Cascadia Mono" w:eastAsia="Cascadia Mono"/>
+          <w:color w:val="262626"/>
+          <w:spacing w:val="0"/>
+          <w:position w:val="0"/>
+          <w:sz w:val="19"/>
+          <w:shd w:fill="auto" w:val="clear"/>
+        </w:rPr>
+      </w:pPr>
+      <w:r>
+        <w:rPr>
+          <w:rFonts w:ascii="Cascadia Mono" w:hAnsi="Cascadia Mono" w:cs="Cascadia Mono" w:eastAsia="Cascadia Mono"/>
+          <w:color w:val="262626"/>
+          <w:spacing w:val="0"/>
+          <w:position w:val="0"/>
+          <w:sz w:val="19"/>
+          <w:shd w:fill="auto" w:val="clear"/>
+        </w:rPr>
+        <w:t xml:space="preserve">        )</w:t>
+      </w:r>
+    </w:p>
+    <w:p>
+      <w:pPr>
+        <w:spacing w:before="0" w:after="160" w:line="259"/>
+        <w:ind w:right="0" w:left="0" w:firstLine="0"/>
+        <w:jc w:val="left"/>
+        <w:rPr>
+          <w:rFonts w:ascii="Cascadia Mono" w:hAnsi="Cascadia Mono" w:cs="Cascadia Mono" w:eastAsia="Cascadia Mono"/>
+          <w:color w:val="262626"/>
+          <w:spacing w:val="0"/>
+          <w:position w:val="0"/>
+          <w:sz w:val="19"/>
+          <w:shd w:fill="auto" w:val="clear"/>
+        </w:rPr>
+      </w:pPr>
+      <w:r>
+        <w:rPr>
+          <w:rFonts w:ascii="Cascadia Mono" w:hAnsi="Cascadia Mono" w:cs="Cascadia Mono" w:eastAsia="Cascadia Mono"/>
+          <w:color w:val="262626"/>
+          <w:spacing w:val="0"/>
+          <w:position w:val="0"/>
+          <w:sz w:val="19"/>
+          <w:shd w:fill="auto" w:val="clear"/>
+        </w:rPr>
+        <w:t xml:space="preserve">        BEGIN</w:t>
+      </w:r>
+    </w:p>
+    <w:p>
+      <w:pPr>
+        <w:spacing w:before="0" w:after="160" w:line="259"/>
+        <w:ind w:right="0" w:left="0" w:firstLine="0"/>
+        <w:jc w:val="left"/>
+        <w:rPr>
+          <w:rFonts w:ascii="Cascadia Mono" w:hAnsi="Cascadia Mono" w:cs="Cascadia Mono" w:eastAsia="Cascadia Mono"/>
+          <w:color w:val="262626"/>
+          <w:spacing w:val="0"/>
+          <w:position w:val="0"/>
+          <w:sz w:val="19"/>
+          <w:shd w:fill="auto" w:val="clear"/>
+        </w:rPr>
+      </w:pPr>
+      <w:r>
+        <w:rPr>
+          <w:rFonts w:ascii="Cascadia Mono" w:hAnsi="Cascadia Mono" w:cs="Cascadia Mono" w:eastAsia="Cascadia Mono"/>
+          <w:color w:val="262626"/>
+          <w:spacing w:val="0"/>
+          <w:position w:val="0"/>
+          <w:sz w:val="19"/>
+          <w:shd w:fill="auto" w:val="clear"/>
+        </w:rPr>
+        <w:t xml:space="preserve">            RAISERROR ('Erro: A OS não pode ser concluída pois existem serviços pendentes.', 16, 1);</w:t>
+      </w:r>
+    </w:p>
+    <w:p>
+      <w:pPr>
+        <w:spacing w:before="0" w:after="160" w:line="259"/>
+        <w:ind w:right="0" w:left="0" w:firstLine="0"/>
+        <w:jc w:val="left"/>
+        <w:rPr>
+          <w:rFonts w:ascii="Cascadia Mono" w:hAnsi="Cascadia Mono" w:cs="Cascadia Mono" w:eastAsia="Cascadia Mono"/>
+          <w:color w:val="262626"/>
+          <w:spacing w:val="0"/>
+          <w:position w:val="0"/>
+          <w:sz w:val="19"/>
+          <w:shd w:fill="auto" w:val="clear"/>
+        </w:rPr>
+      </w:pPr>
+      <w:r>
+        <w:rPr>
+          <w:rFonts w:ascii="Cascadia Mono" w:hAnsi="Cascadia Mono" w:cs="Cascadia Mono" w:eastAsia="Cascadia Mono"/>
+          <w:color w:val="262626"/>
+          <w:spacing w:val="0"/>
+          <w:position w:val="0"/>
+          <w:sz w:val="19"/>
+          <w:shd w:fill="auto" w:val="clear"/>
+        </w:rPr>
+        <w:t xml:space="preserve">            ROLLBACK TRANSACTION;</w:t>
+      </w:r>
+    </w:p>
+    <w:p>
+      <w:pPr>
+        <w:spacing w:before="0" w:after="160" w:line="259"/>
+        <w:ind w:right="0" w:left="0" w:firstLine="0"/>
+        <w:jc w:val="left"/>
+        <w:rPr>
+          <w:rFonts w:ascii="Cascadia Mono" w:hAnsi="Cascadia Mono" w:cs="Cascadia Mono" w:eastAsia="Cascadia Mono"/>
+          <w:color w:val="262626"/>
+          <w:spacing w:val="0"/>
+          <w:position w:val="0"/>
+          <w:sz w:val="19"/>
+          <w:shd w:fill="auto" w:val="clear"/>
+        </w:rPr>
+      </w:pPr>
+      <w:r>
+        <w:rPr>
+          <w:rFonts w:ascii="Cascadia Mono" w:hAnsi="Cascadia Mono" w:cs="Cascadia Mono" w:eastAsia="Cascadia Mono"/>
+          <w:color w:val="262626"/>
+          <w:spacing w:val="0"/>
+          <w:position w:val="0"/>
+          <w:sz w:val="19"/>
+          <w:shd w:fill="auto" w:val="clear"/>
+        </w:rPr>
+        <w:t xml:space="preserve">            RETURN;</w:t>
+      </w:r>
+    </w:p>
+    <w:p>
+      <w:pPr>
+        <w:spacing w:before="0" w:after="160" w:line="259"/>
+        <w:ind w:right="0" w:left="0" w:firstLine="0"/>
+        <w:jc w:val="left"/>
+        <w:rPr>
+          <w:rFonts w:ascii="Cascadia Mono" w:hAnsi="Cascadia Mono" w:cs="Cascadia Mono" w:eastAsia="Cascadia Mono"/>
+          <w:color w:val="262626"/>
+          <w:spacing w:val="0"/>
+          <w:position w:val="0"/>
+          <w:sz w:val="19"/>
+          <w:shd w:fill="auto" w:val="clear"/>
+        </w:rPr>
+      </w:pPr>
+      <w:r>
+        <w:rPr>
+          <w:rFonts w:ascii="Cascadia Mono" w:hAnsi="Cascadia Mono" w:cs="Cascadia Mono" w:eastAsia="Cascadia Mono"/>
+          <w:color w:val="262626"/>
+          <w:spacing w:val="0"/>
+          <w:position w:val="0"/>
+          <w:sz w:val="19"/>
+          <w:shd w:fill="auto" w:val="clear"/>
+        </w:rPr>
+        <w:t xml:space="preserve">        END</w:t>
+      </w:r>
+    </w:p>
+    <w:p>
+      <w:pPr>
+        <w:spacing w:before="0" w:after="160" w:line="259"/>
+        <w:ind w:right="0" w:left="0" w:firstLine="0"/>
+        <w:jc w:val="left"/>
+        <w:rPr>
+          <w:rFonts w:ascii="Cascadia Mono" w:hAnsi="Cascadia Mono" w:cs="Cascadia Mono" w:eastAsia="Cascadia Mono"/>
+          <w:color w:val="262626"/>
+          <w:spacing w:val="0"/>
+          <w:position w:val="0"/>
+          <w:sz w:val="19"/>
+          <w:shd w:fill="auto" w:val="clear"/>
+        </w:rPr>
+      </w:pPr>
+      <w:r>
+        <w:rPr>
+          <w:rFonts w:ascii="Cascadia Mono" w:hAnsi="Cascadia Mono" w:cs="Cascadia Mono" w:eastAsia="Cascadia Mono"/>
+          <w:color w:val="262626"/>
+          <w:spacing w:val="0"/>
+          <w:position w:val="0"/>
+          <w:sz w:val="19"/>
+          <w:shd w:fill="auto" w:val="clear"/>
+        </w:rPr>
+        <w:t xml:space="preserve">    END</w:t>
+      </w:r>
+    </w:p>
+    <w:p>
+      <w:pPr>
+        <w:spacing w:before="0" w:after="160" w:line="259"/>
+        <w:ind w:right="0" w:left="0" w:firstLine="0"/>
+        <w:jc w:val="left"/>
+        <w:rPr>
+          <w:rFonts w:ascii="Cascadia Mono" w:hAnsi="Cascadia Mono" w:cs="Cascadia Mono" w:eastAsia="Cascadia Mono"/>
+          <w:color w:val="262626"/>
+          <w:spacing w:val="0"/>
+          <w:position w:val="0"/>
+          <w:sz w:val="19"/>
+          <w:shd w:fill="auto" w:val="clear"/>
+        </w:rPr>
+      </w:pPr>
+      <w:r>
+        <w:rPr>
+          <w:rFonts w:ascii="Cascadia Mono" w:hAnsi="Cascadia Mono" w:cs="Cascadia Mono" w:eastAsia="Cascadia Mono"/>
+          <w:color w:val="262626"/>
+          <w:spacing w:val="0"/>
+          <w:position w:val="0"/>
+          <w:sz w:val="19"/>
+          <w:shd w:fill="auto" w:val="clear"/>
+        </w:rPr>
+        <w:t xml:space="preserve">END;</w:t>
+      </w:r>
+    </w:p>
+    <w:p>
+      <w:pPr>
+        <w:spacing w:before="0" w:after="160" w:line="259"/>
+        <w:ind w:right="0" w:left="0" w:firstLine="0"/>
+        <w:jc w:val="left"/>
+        <w:rPr>
+          <w:rFonts w:ascii="Cascadia Mono" w:hAnsi="Cascadia Mono" w:cs="Cascadia Mono" w:eastAsia="Cascadia Mono"/>
+          <w:color w:val="262626"/>
+          <w:spacing w:val="0"/>
+          <w:position w:val="0"/>
+          <w:sz w:val="19"/>
+          <w:shd w:fill="auto" w:val="clear"/>
+        </w:rPr>
+      </w:pPr>
+      <w:r>
+        <w:rPr>
+          <w:rFonts w:ascii="Cascadia Mono" w:hAnsi="Cascadia Mono" w:cs="Cascadia Mono" w:eastAsia="Cascadia Mono"/>
+          <w:color w:val="262626"/>
+          <w:spacing w:val="0"/>
+          <w:position w:val="0"/>
+          <w:sz w:val="19"/>
+          <w:shd w:fill="auto" w:val="clear"/>
+        </w:rPr>
+        <w:t xml:space="preserve">GO</w:t>
+      </w:r>
+    </w:p>
+    <w:p>
+      <w:pPr>
+        <w:spacing w:before="0" w:after="160" w:line="259"/>
+        <w:ind w:right="0" w:left="0" w:firstLine="0"/>
+        <w:jc w:val="left"/>
+        <w:rPr>
+          <w:rFonts w:ascii="Cascadia Mono" w:hAnsi="Cascadia Mono" w:cs="Cascadia Mono" w:eastAsia="Cascadia Mono"/>
+          <w:color w:val="262626"/>
+          <w:spacing w:val="0"/>
+          <w:position w:val="0"/>
+          <w:sz w:val="19"/>
+          <w:shd w:fill="auto" w:val="clear"/>
+        </w:rPr>
+      </w:pPr>
+    </w:p>
+    <w:p>
+      <w:pPr>
+        <w:spacing w:before="0" w:after="160" w:line="259"/>
+        <w:ind w:right="0" w:left="0" w:firstLine="0"/>
+        <w:jc w:val="left"/>
+        <w:rPr>
+          <w:rFonts w:ascii="Cascadia Mono" w:hAnsi="Cascadia Mono" w:cs="Cascadia Mono" w:eastAsia="Cascadia Mono"/>
+          <w:color w:val="262626"/>
+          <w:spacing w:val="0"/>
+          <w:position w:val="0"/>
+          <w:sz w:val="19"/>
+          <w:shd w:fill="auto" w:val="clear"/>
+        </w:rPr>
+      </w:pPr>
+    </w:p>
+    <w:p>
+      <w:pPr>
+        <w:spacing w:before="0" w:after="160" w:line="259"/>
+        <w:ind w:right="0" w:left="0" w:firstLine="0"/>
+        <w:jc w:val="left"/>
+        <w:rPr>
+          <w:rFonts w:ascii="Cascadia Mono" w:hAnsi="Cascadia Mono" w:cs="Cascadia Mono" w:eastAsia="Cascadia Mono"/>
+          <w:color w:val="262626"/>
+          <w:spacing w:val="0"/>
+          <w:position w:val="0"/>
+          <w:sz w:val="19"/>
+          <w:shd w:fill="auto" w:val="clear"/>
+        </w:rPr>
+      </w:pPr>
+      <w:r>
+        <w:rPr>
+          <w:rFonts w:ascii="Cascadia Mono" w:hAnsi="Cascadia Mono" w:cs="Cascadia Mono" w:eastAsia="Cascadia Mono"/>
+          <w:color w:val="262626"/>
+          <w:spacing w:val="0"/>
+          <w:position w:val="0"/>
+          <w:sz w:val="19"/>
+          <w:shd w:fill="auto" w:val="clear"/>
+        </w:rPr>
+        <w:t xml:space="preserve">SELECT * FROM OrdemServico; --Escolher uma ordem de serviço</w:t>
+      </w:r>
+    </w:p>
+    <w:p>
+      <w:pPr>
+        <w:spacing w:before="0" w:after="160" w:line="259"/>
+        <w:ind w:right="0" w:left="0" w:firstLine="0"/>
+        <w:jc w:val="left"/>
+        <w:rPr>
+          <w:rFonts w:ascii="Cascadia Mono" w:hAnsi="Cascadia Mono" w:cs="Cascadia Mono" w:eastAsia="Cascadia Mono"/>
+          <w:color w:val="262626"/>
+          <w:spacing w:val="0"/>
+          <w:position w:val="0"/>
+          <w:sz w:val="19"/>
+          <w:shd w:fill="auto" w:val="clear"/>
+        </w:rPr>
+      </w:pPr>
+    </w:p>
+    <w:p>
+      <w:pPr>
+        <w:spacing w:before="0" w:after="160" w:line="259"/>
+        <w:ind w:right="0" w:left="0" w:firstLine="0"/>
+        <w:jc w:val="left"/>
+        <w:rPr>
+          <w:rFonts w:ascii="Cascadia Mono" w:hAnsi="Cascadia Mono" w:cs="Cascadia Mono" w:eastAsia="Cascadia Mono"/>
+          <w:color w:val="262626"/>
+          <w:spacing w:val="0"/>
+          <w:position w:val="0"/>
+          <w:sz w:val="19"/>
+          <w:shd w:fill="auto" w:val="clear"/>
+        </w:rPr>
+      </w:pPr>
+    </w:p>
+    <w:p>
+      <w:pPr>
+        <w:spacing w:before="0" w:after="160" w:line="259"/>
+        <w:ind w:right="0" w:left="0" w:firstLine="0"/>
+        <w:jc w:val="left"/>
+        <w:rPr>
+          <w:rFonts w:ascii="Cascadia Mono" w:hAnsi="Cascadia Mono" w:cs="Cascadia Mono" w:eastAsia="Cascadia Mono"/>
+          <w:color w:val="262626"/>
+          <w:spacing w:val="0"/>
+          <w:position w:val="0"/>
+          <w:sz w:val="19"/>
+          <w:shd w:fill="auto" w:val="clear"/>
+        </w:rPr>
+      </w:pPr>
+      <w:r>
+        <w:rPr>
+          <w:rFonts w:ascii="Cascadia Mono" w:hAnsi="Cascadia Mono" w:cs="Cascadia Mono" w:eastAsia="Cascadia Mono"/>
+          <w:color w:val="262626"/>
+          <w:spacing w:val="0"/>
+          <w:position w:val="0"/>
+          <w:sz w:val="19"/>
+          <w:shd w:fill="auto" w:val="clear"/>
+        </w:rPr>
+        <w:t xml:space="preserve">SELECT * FROM Servico; --Verificar quais Serviços existem</w:t>
+      </w:r>
+    </w:p>
+    <w:p>
+      <w:pPr>
+        <w:spacing w:before="0" w:after="160" w:line="259"/>
+        <w:ind w:right="0" w:left="0" w:firstLine="0"/>
+        <w:jc w:val="left"/>
+        <w:rPr>
+          <w:rFonts w:ascii="Cascadia Mono" w:hAnsi="Cascadia Mono" w:cs="Cascadia Mono" w:eastAsia="Cascadia Mono"/>
+          <w:color w:val="262626"/>
+          <w:spacing w:val="0"/>
+          <w:position w:val="0"/>
+          <w:sz w:val="19"/>
+          <w:shd w:fill="auto" w:val="clear"/>
+        </w:rPr>
+      </w:pPr>
+    </w:p>
+    <w:p>
+      <w:pPr>
+        <w:spacing w:before="0" w:after="160" w:line="259"/>
+        <w:ind w:right="0" w:left="0" w:firstLine="0"/>
+        <w:jc w:val="left"/>
+        <w:rPr>
+          <w:rFonts w:ascii="Cascadia Mono" w:hAnsi="Cascadia Mono" w:cs="Cascadia Mono" w:eastAsia="Cascadia Mono"/>
+          <w:color w:val="262626"/>
+          <w:spacing w:val="0"/>
+          <w:position w:val="0"/>
+          <w:sz w:val="19"/>
+          <w:shd w:fill="auto" w:val="clear"/>
+        </w:rPr>
+      </w:pPr>
+    </w:p>
+    <w:p>
+      <w:pPr>
+        <w:spacing w:before="0" w:after="160" w:line="259"/>
+        <w:ind w:right="0" w:left="0" w:firstLine="0"/>
+        <w:jc w:val="left"/>
+        <w:rPr>
+          <w:rFonts w:ascii="Cascadia Mono" w:hAnsi="Cascadia Mono" w:cs="Cascadia Mono" w:eastAsia="Cascadia Mono"/>
+          <w:color w:val="262626"/>
+          <w:spacing w:val="0"/>
+          <w:position w:val="0"/>
+          <w:sz w:val="19"/>
+          <w:shd w:fill="auto" w:val="clear"/>
+        </w:rPr>
+      </w:pPr>
+      <w:r>
+        <w:rPr>
+          <w:rFonts w:ascii="Cascadia Mono" w:hAnsi="Cascadia Mono" w:cs="Cascadia Mono" w:eastAsia="Cascadia Mono"/>
+          <w:color w:val="262626"/>
+          <w:spacing w:val="0"/>
+          <w:position w:val="0"/>
+          <w:sz w:val="19"/>
+          <w:shd w:fill="auto" w:val="clear"/>
+        </w:rPr>
+        <w:t xml:space="preserve">INSERT INTO OS_Servico (id_os, id_servico, quantidade, valor_unitario) --Inserir uma Ordem de Serviço pendente</w:t>
+      </w:r>
+    </w:p>
+    <w:p>
+      <w:pPr>
+        <w:spacing w:before="0" w:after="160" w:line="259"/>
+        <w:ind w:right="0" w:left="0" w:firstLine="0"/>
+        <w:jc w:val="left"/>
+        <w:rPr>
+          <w:rFonts w:ascii="Cascadia Mono" w:hAnsi="Cascadia Mono" w:cs="Cascadia Mono" w:eastAsia="Cascadia Mono"/>
+          <w:color w:val="262626"/>
+          <w:spacing w:val="0"/>
+          <w:position w:val="0"/>
+          <w:sz w:val="19"/>
+          <w:shd w:fill="auto" w:val="clear"/>
+        </w:rPr>
+      </w:pPr>
+      <w:r>
+        <w:rPr>
+          <w:rFonts w:ascii="Cascadia Mono" w:hAnsi="Cascadia Mono" w:cs="Cascadia Mono" w:eastAsia="Cascadia Mono"/>
+          <w:color w:val="262626"/>
+          <w:spacing w:val="0"/>
+          <w:position w:val="0"/>
+          <w:sz w:val="19"/>
+          <w:shd w:fill="auto" w:val="clear"/>
+        </w:rPr>
+        <w:t xml:space="preserve">VALUES (11, 1, 1, NULL);</w:t>
+      </w:r>
+    </w:p>
+    <w:p>
+      <w:pPr>
+        <w:spacing w:before="0" w:after="160" w:line="259"/>
+        <w:ind w:right="0" w:left="0" w:firstLine="0"/>
+        <w:jc w:val="left"/>
+        <w:rPr>
+          <w:rFonts w:ascii="Cascadia Mono" w:hAnsi="Cascadia Mono" w:cs="Cascadia Mono" w:eastAsia="Cascadia Mono"/>
+          <w:color w:val="262626"/>
+          <w:spacing w:val="0"/>
+          <w:position w:val="0"/>
+          <w:sz w:val="19"/>
+          <w:shd w:fill="auto" w:val="clear"/>
+        </w:rPr>
+      </w:pPr>
+    </w:p>
+    <w:p>
+      <w:pPr>
+        <w:spacing w:before="0" w:after="160" w:line="259"/>
+        <w:ind w:right="0" w:left="0" w:firstLine="0"/>
+        <w:jc w:val="left"/>
+        <w:rPr>
+          <w:rFonts w:ascii="Cascadia Mono" w:hAnsi="Cascadia Mono" w:cs="Cascadia Mono" w:eastAsia="Cascadia Mono"/>
+          <w:color w:val="262626"/>
+          <w:spacing w:val="0"/>
+          <w:position w:val="0"/>
+          <w:sz w:val="19"/>
+          <w:shd w:fill="auto" w:val="clear"/>
+        </w:rPr>
+      </w:pPr>
+      <w:r>
+        <w:rPr>
+          <w:rFonts w:ascii="Cascadia Mono" w:hAnsi="Cascadia Mono" w:cs="Cascadia Mono" w:eastAsia="Cascadia Mono"/>
+          <w:color w:val="262626"/>
+          <w:spacing w:val="0"/>
+          <w:position w:val="0"/>
+          <w:sz w:val="19"/>
+          <w:shd w:fill="auto" w:val="clear"/>
+        </w:rPr>
+        <w:t xml:space="preserve">UPDATE OrdemServico      --Tentar concluir a OS</w:t>
+      </w:r>
+    </w:p>
+    <w:p>
+      <w:pPr>
+        <w:spacing w:before="0" w:after="160" w:line="259"/>
+        <w:ind w:right="0" w:left="0" w:firstLine="0"/>
+        <w:jc w:val="left"/>
+        <w:rPr>
+          <w:rFonts w:ascii="Cascadia Mono" w:hAnsi="Cascadia Mono" w:cs="Cascadia Mono" w:eastAsia="Cascadia Mono"/>
+          <w:color w:val="262626"/>
+          <w:spacing w:val="0"/>
+          <w:position w:val="0"/>
+          <w:sz w:val="19"/>
+          <w:shd w:fill="auto" w:val="clear"/>
+        </w:rPr>
+      </w:pPr>
+      <w:r>
+        <w:rPr>
+          <w:rFonts w:ascii="Cascadia Mono" w:hAnsi="Cascadia Mono" w:cs="Cascadia Mono" w:eastAsia="Cascadia Mono"/>
+          <w:color w:val="262626"/>
+          <w:spacing w:val="0"/>
+          <w:position w:val="0"/>
+          <w:sz w:val="19"/>
+          <w:shd w:fill="auto" w:val="clear"/>
+        </w:rPr>
+        <w:t xml:space="preserve">SET status = 'Concluída'</w:t>
+      </w:r>
+    </w:p>
+    <w:p>
+      <w:pPr>
+        <w:spacing w:before="0" w:after="160" w:line="259"/>
+        <w:ind w:right="0" w:left="0" w:firstLine="0"/>
+        <w:jc w:val="left"/>
+        <w:rPr>
+          <w:rFonts w:ascii="Cascadia Mono" w:hAnsi="Cascadia Mono" w:cs="Cascadia Mono" w:eastAsia="Cascadia Mono"/>
+          <w:color w:val="262626"/>
+          <w:spacing w:val="0"/>
+          <w:position w:val="0"/>
+          <w:sz w:val="19"/>
+          <w:shd w:fill="auto" w:val="clear"/>
+        </w:rPr>
+      </w:pPr>
+      <w:r>
+        <w:rPr>
+          <w:rFonts w:ascii="Cascadia Mono" w:hAnsi="Cascadia Mono" w:cs="Cascadia Mono" w:eastAsia="Cascadia Mono"/>
+          <w:color w:val="262626"/>
+          <w:spacing w:val="0"/>
+          <w:position w:val="0"/>
+          <w:sz w:val="19"/>
+          <w:shd w:fill="auto" w:val="clear"/>
+        </w:rPr>
+        <w:t xml:space="preserve">WHERE id_os = 11;</w:t>
+      </w:r>
+    </w:p>
+    <w:p>
+      <w:pPr>
+        <w:spacing w:before="0" w:after="160" w:line="259"/>
+        <w:ind w:right="0" w:left="0" w:firstLine="0"/>
+        <w:jc w:val="left"/>
+        <w:rPr>
+          <w:rFonts w:ascii="Cascadia Mono" w:hAnsi="Cascadia Mono" w:cs="Cascadia Mono" w:eastAsia="Cascadia Mono"/>
+          <w:color w:val="262626"/>
+          <w:spacing w:val="0"/>
+          <w:position w:val="0"/>
+          <w:sz w:val="19"/>
+          <w:shd w:fill="auto" w:val="clear"/>
+        </w:rPr>
+      </w:pPr>
+    </w:p>
+    <w:p>
+      <w:pPr>
+        <w:spacing w:before="0" w:after="160" w:line="259"/>
+        <w:ind w:right="0" w:left="0" w:firstLine="0"/>
+        <w:jc w:val="left"/>
+        <w:rPr>
+          <w:rFonts w:ascii="Cascadia Mono" w:hAnsi="Cascadia Mono" w:cs="Cascadia Mono" w:eastAsia="Cascadia Mono"/>
+          <w:color w:val="262626"/>
+          <w:spacing w:val="0"/>
+          <w:position w:val="0"/>
+          <w:sz w:val="19"/>
+          <w:shd w:fill="auto" w:val="clear"/>
+        </w:rPr>
+      </w:pPr>
+      <w:r>
+        <w:rPr>
+          <w:rFonts w:ascii="Cascadia Mono" w:hAnsi="Cascadia Mono" w:cs="Cascadia Mono" w:eastAsia="Cascadia Mono"/>
+          <w:color w:val="262626"/>
+          <w:spacing w:val="0"/>
+          <w:position w:val="0"/>
+          <w:sz w:val="19"/>
+          <w:shd w:fill="auto" w:val="clear"/>
+        </w:rPr>
+        <w:t xml:space="preserve">--Consulta Serviços Pendentes</w:t>
+      </w:r>
+    </w:p>
+    <w:p>
+      <w:pPr>
+        <w:spacing w:before="0" w:after="160" w:line="259"/>
+        <w:ind w:right="0" w:left="0" w:firstLine="0"/>
+        <w:jc w:val="left"/>
+        <w:rPr>
+          <w:rFonts w:ascii="Cascadia Mono" w:hAnsi="Cascadia Mono" w:cs="Cascadia Mono" w:eastAsia="Cascadia Mono"/>
+          <w:color w:val="262626"/>
+          <w:spacing w:val="0"/>
+          <w:position w:val="0"/>
+          <w:sz w:val="19"/>
+          <w:shd w:fill="auto" w:val="clear"/>
+        </w:rPr>
+      </w:pPr>
+    </w:p>
+    <w:p>
+      <w:pPr>
+        <w:spacing w:before="0" w:after="160" w:line="259"/>
+        <w:ind w:right="0" w:left="0" w:firstLine="0"/>
+        <w:jc w:val="left"/>
+        <w:rPr>
+          <w:rFonts w:ascii="Cascadia Mono" w:hAnsi="Cascadia Mono" w:cs="Cascadia Mono" w:eastAsia="Cascadia Mono"/>
+          <w:color w:val="262626"/>
+          <w:spacing w:val="0"/>
+          <w:position w:val="0"/>
+          <w:sz w:val="19"/>
+          <w:shd w:fill="auto" w:val="clear"/>
+        </w:rPr>
+      </w:pPr>
+      <w:r>
+        <w:rPr>
+          <w:rFonts w:ascii="Cascadia Mono" w:hAnsi="Cascadia Mono" w:cs="Cascadia Mono" w:eastAsia="Cascadia Mono"/>
+          <w:color w:val="262626"/>
+          <w:spacing w:val="0"/>
+          <w:position w:val="0"/>
+          <w:sz w:val="19"/>
+          <w:shd w:fill="auto" w:val="clear"/>
+        </w:rPr>
+        <w:t xml:space="preserve">SELECT </w:t>
+      </w:r>
+    </w:p>
+    <w:p>
+      <w:pPr>
+        <w:spacing w:before="0" w:after="160" w:line="259"/>
+        <w:ind w:right="0" w:left="0" w:firstLine="0"/>
+        <w:jc w:val="left"/>
+        <w:rPr>
+          <w:rFonts w:ascii="Cascadia Mono" w:hAnsi="Cascadia Mono" w:cs="Cascadia Mono" w:eastAsia="Cascadia Mono"/>
+          <w:color w:val="262626"/>
+          <w:spacing w:val="0"/>
+          <w:position w:val="0"/>
+          <w:sz w:val="19"/>
+          <w:shd w:fill="auto" w:val="clear"/>
+        </w:rPr>
+      </w:pPr>
+      <w:r>
+        <w:rPr>
+          <w:rFonts w:ascii="Cascadia Mono" w:hAnsi="Cascadia Mono" w:cs="Cascadia Mono" w:eastAsia="Cascadia Mono"/>
+          <w:color w:val="262626"/>
+          <w:spacing w:val="0"/>
+          <w:position w:val="0"/>
+          <w:sz w:val="19"/>
+          <w:shd w:fill="auto" w:val="clear"/>
+        </w:rPr>
+        <w:t xml:space="preserve">    os.id_os,</w:t>
+      </w:r>
+    </w:p>
+    <w:p>
+      <w:pPr>
+        <w:spacing w:before="0" w:after="160" w:line="259"/>
+        <w:ind w:right="0" w:left="0" w:firstLine="0"/>
+        <w:jc w:val="left"/>
+        <w:rPr>
+          <w:rFonts w:ascii="Cascadia Mono" w:hAnsi="Cascadia Mono" w:cs="Cascadia Mono" w:eastAsia="Cascadia Mono"/>
+          <w:color w:val="262626"/>
+          <w:spacing w:val="0"/>
+          <w:position w:val="0"/>
+          <w:sz w:val="19"/>
+          <w:shd w:fill="auto" w:val="clear"/>
+        </w:rPr>
+      </w:pPr>
+      <w:r>
+        <w:rPr>
+          <w:rFonts w:ascii="Cascadia Mono" w:hAnsi="Cascadia Mono" w:cs="Cascadia Mono" w:eastAsia="Cascadia Mono"/>
+          <w:color w:val="262626"/>
+          <w:spacing w:val="0"/>
+          <w:position w:val="0"/>
+          <w:sz w:val="19"/>
+          <w:shd w:fill="auto" w:val="clear"/>
+        </w:rPr>
+        <w:t xml:space="preserve">    c.nome AS nome_cliente,</w:t>
+      </w:r>
+    </w:p>
+    <w:p>
+      <w:pPr>
+        <w:spacing w:before="0" w:after="160" w:line="259"/>
+        <w:ind w:right="0" w:left="0" w:firstLine="0"/>
+        <w:jc w:val="left"/>
+        <w:rPr>
+          <w:rFonts w:ascii="Cascadia Mono" w:hAnsi="Cascadia Mono" w:cs="Cascadia Mono" w:eastAsia="Cascadia Mono"/>
+          <w:color w:val="262626"/>
+          <w:spacing w:val="0"/>
+          <w:position w:val="0"/>
+          <w:sz w:val="19"/>
+          <w:shd w:fill="auto" w:val="clear"/>
+        </w:rPr>
+      </w:pPr>
+      <w:r>
+        <w:rPr>
+          <w:rFonts w:ascii="Cascadia Mono" w:hAnsi="Cascadia Mono" w:cs="Cascadia Mono" w:eastAsia="Cascadia Mono"/>
+          <w:color w:val="262626"/>
+          <w:spacing w:val="0"/>
+          <w:position w:val="0"/>
+          <w:sz w:val="19"/>
+          <w:shd w:fill="auto" w:val="clear"/>
+        </w:rPr>
+        <w:t xml:space="preserve">    m.nome AS nome_mecanico,</w:t>
+      </w:r>
+    </w:p>
+    <w:p>
+      <w:pPr>
+        <w:spacing w:before="0" w:after="160" w:line="259"/>
+        <w:ind w:right="0" w:left="0" w:firstLine="0"/>
+        <w:jc w:val="left"/>
+        <w:rPr>
+          <w:rFonts w:ascii="Cascadia Mono" w:hAnsi="Cascadia Mono" w:cs="Cascadia Mono" w:eastAsia="Cascadia Mono"/>
+          <w:color w:val="262626"/>
+          <w:spacing w:val="0"/>
+          <w:position w:val="0"/>
+          <w:sz w:val="19"/>
+          <w:shd w:fill="auto" w:val="clear"/>
+        </w:rPr>
+      </w:pPr>
+      <w:r>
+        <w:rPr>
+          <w:rFonts w:ascii="Cascadia Mono" w:hAnsi="Cascadia Mono" w:cs="Cascadia Mono" w:eastAsia="Cascadia Mono"/>
+          <w:color w:val="262626"/>
+          <w:spacing w:val="0"/>
+          <w:position w:val="0"/>
+          <w:sz w:val="19"/>
+          <w:shd w:fill="auto" w:val="clear"/>
+        </w:rPr>
+        <w:t xml:space="preserve">    os.data_entrada,</w:t>
+      </w:r>
+    </w:p>
+    <w:p>
+      <w:pPr>
+        <w:spacing w:before="0" w:after="160" w:line="259"/>
+        <w:ind w:right="0" w:left="0" w:firstLine="0"/>
+        <w:jc w:val="left"/>
+        <w:rPr>
+          <w:rFonts w:ascii="Cascadia Mono" w:hAnsi="Cascadia Mono" w:cs="Cascadia Mono" w:eastAsia="Cascadia Mono"/>
+          <w:color w:val="262626"/>
+          <w:spacing w:val="0"/>
+          <w:position w:val="0"/>
+          <w:sz w:val="19"/>
+          <w:shd w:fill="auto" w:val="clear"/>
+        </w:rPr>
+      </w:pPr>
+      <w:r>
+        <w:rPr>
+          <w:rFonts w:ascii="Cascadia Mono" w:hAnsi="Cascadia Mono" w:cs="Cascadia Mono" w:eastAsia="Cascadia Mono"/>
+          <w:color w:val="262626"/>
+          <w:spacing w:val="0"/>
+          <w:position w:val="0"/>
+          <w:sz w:val="19"/>
+          <w:shd w:fill="auto" w:val="clear"/>
+        </w:rPr>
+        <w:t xml:space="preserve">    COUNT(oss.id_servico) AS servicos_pendentes</w:t>
+      </w:r>
+    </w:p>
+    <w:p>
+      <w:pPr>
+        <w:spacing w:before="0" w:after="160" w:line="259"/>
+        <w:ind w:right="0" w:left="0" w:firstLine="0"/>
+        <w:jc w:val="left"/>
+        <w:rPr>
+          <w:rFonts w:ascii="Cascadia Mono" w:hAnsi="Cascadia Mono" w:cs="Cascadia Mono" w:eastAsia="Cascadia Mono"/>
+          <w:color w:val="262626"/>
+          <w:spacing w:val="0"/>
+          <w:position w:val="0"/>
+          <w:sz w:val="19"/>
+          <w:shd w:fill="auto" w:val="clear"/>
+        </w:rPr>
+      </w:pPr>
+      <w:r>
+        <w:rPr>
+          <w:rFonts w:ascii="Cascadia Mono" w:hAnsi="Cascadia Mono" w:cs="Cascadia Mono" w:eastAsia="Cascadia Mono"/>
+          <w:color w:val="262626"/>
+          <w:spacing w:val="0"/>
+          <w:position w:val="0"/>
+          <w:sz w:val="19"/>
+          <w:shd w:fill="auto" w:val="clear"/>
+        </w:rPr>
+        <w:t xml:space="preserve">FROM OrdemServico os</w:t>
+      </w:r>
+    </w:p>
+    <w:p>
+      <w:pPr>
+        <w:spacing w:before="0" w:after="160" w:line="259"/>
+        <w:ind w:right="0" w:left="0" w:firstLine="0"/>
+        <w:jc w:val="left"/>
+        <w:rPr>
+          <w:rFonts w:ascii="Cascadia Mono" w:hAnsi="Cascadia Mono" w:cs="Cascadia Mono" w:eastAsia="Cascadia Mono"/>
+          <w:color w:val="262626"/>
+          <w:spacing w:val="0"/>
+          <w:position w:val="0"/>
+          <w:sz w:val="19"/>
+          <w:shd w:fill="auto" w:val="clear"/>
+        </w:rPr>
+      </w:pPr>
+      <w:r>
+        <w:rPr>
+          <w:rFonts w:ascii="Cascadia Mono" w:hAnsi="Cascadia Mono" w:cs="Cascadia Mono" w:eastAsia="Cascadia Mono"/>
+          <w:color w:val="262626"/>
+          <w:spacing w:val="0"/>
+          <w:position w:val="0"/>
+          <w:sz w:val="19"/>
+          <w:shd w:fill="auto" w:val="clear"/>
+        </w:rPr>
+        <w:t xml:space="preserve">JOIN Veiculo v ON v.id_veiculo = os.id_veiculo</w:t>
+      </w:r>
+    </w:p>
+    <w:p>
+      <w:pPr>
+        <w:spacing w:before="0" w:after="160" w:line="259"/>
+        <w:ind w:right="0" w:left="0" w:firstLine="0"/>
+        <w:jc w:val="left"/>
+        <w:rPr>
+          <w:rFonts w:ascii="Cascadia Mono" w:hAnsi="Cascadia Mono" w:cs="Cascadia Mono" w:eastAsia="Cascadia Mono"/>
+          <w:color w:val="262626"/>
+          <w:spacing w:val="0"/>
+          <w:position w:val="0"/>
+          <w:sz w:val="19"/>
+          <w:shd w:fill="auto" w:val="clear"/>
+        </w:rPr>
+      </w:pPr>
+      <w:r>
+        <w:rPr>
+          <w:rFonts w:ascii="Cascadia Mono" w:hAnsi="Cascadia Mono" w:cs="Cascadia Mono" w:eastAsia="Cascadia Mono"/>
+          <w:color w:val="262626"/>
+          <w:spacing w:val="0"/>
+          <w:position w:val="0"/>
+          <w:sz w:val="19"/>
+          <w:shd w:fill="auto" w:val="clear"/>
+        </w:rPr>
+        <w:t xml:space="preserve">JOIN Cliente c ON c.id_cliente = v.id_cliente</w:t>
+      </w:r>
+    </w:p>
+    <w:p>
+      <w:pPr>
+        <w:spacing w:before="0" w:after="160" w:line="259"/>
+        <w:ind w:right="0" w:left="0" w:firstLine="0"/>
+        <w:jc w:val="left"/>
+        <w:rPr>
+          <w:rFonts w:ascii="Cascadia Mono" w:hAnsi="Cascadia Mono" w:cs="Cascadia Mono" w:eastAsia="Cascadia Mono"/>
+          <w:color w:val="262626"/>
+          <w:spacing w:val="0"/>
+          <w:position w:val="0"/>
+          <w:sz w:val="19"/>
+          <w:shd w:fill="auto" w:val="clear"/>
+        </w:rPr>
+      </w:pPr>
+      <w:r>
+        <w:rPr>
+          <w:rFonts w:ascii="Cascadia Mono" w:hAnsi="Cascadia Mono" w:cs="Cascadia Mono" w:eastAsia="Cascadia Mono"/>
+          <w:color w:val="262626"/>
+          <w:spacing w:val="0"/>
+          <w:position w:val="0"/>
+          <w:sz w:val="19"/>
+          <w:shd w:fill="auto" w:val="clear"/>
+        </w:rPr>
+        <w:t xml:space="preserve">JOIN Mecanico m ON m.id_mecanico = os.id_mecanico</w:t>
+      </w:r>
+    </w:p>
+    <w:p>
+      <w:pPr>
+        <w:spacing w:before="0" w:after="160" w:line="259"/>
+        <w:ind w:right="0" w:left="0" w:firstLine="0"/>
+        <w:jc w:val="left"/>
+        <w:rPr>
+          <w:rFonts w:ascii="Cascadia Mono" w:hAnsi="Cascadia Mono" w:cs="Cascadia Mono" w:eastAsia="Cascadia Mono"/>
+          <w:color w:val="262626"/>
+          <w:spacing w:val="0"/>
+          <w:position w:val="0"/>
+          <w:sz w:val="19"/>
+          <w:shd w:fill="auto" w:val="clear"/>
+        </w:rPr>
+      </w:pPr>
+      <w:r>
+        <w:rPr>
+          <w:rFonts w:ascii="Cascadia Mono" w:hAnsi="Cascadia Mono" w:cs="Cascadia Mono" w:eastAsia="Cascadia Mono"/>
+          <w:color w:val="262626"/>
+          <w:spacing w:val="0"/>
+          <w:position w:val="0"/>
+          <w:sz w:val="19"/>
+          <w:shd w:fill="auto" w:val="clear"/>
+        </w:rPr>
+        <w:t xml:space="preserve">JOIN OS_Servico oss ON oss.id_os = os.id_os</w:t>
+      </w:r>
+    </w:p>
+    <w:p>
+      <w:pPr>
+        <w:spacing w:before="0" w:after="160" w:line="259"/>
+        <w:ind w:right="0" w:left="0" w:firstLine="0"/>
+        <w:jc w:val="left"/>
+        <w:rPr>
+          <w:rFonts w:ascii="Cascadia Mono" w:hAnsi="Cascadia Mono" w:cs="Cascadia Mono" w:eastAsia="Cascadia Mono"/>
+          <w:color w:val="262626"/>
+          <w:spacing w:val="0"/>
+          <w:position w:val="0"/>
+          <w:sz w:val="19"/>
+          <w:shd w:fill="auto" w:val="clear"/>
+        </w:rPr>
+      </w:pPr>
+      <w:r>
+        <w:rPr>
+          <w:rFonts w:ascii="Cascadia Mono" w:hAnsi="Cascadia Mono" w:cs="Cascadia Mono" w:eastAsia="Cascadia Mono"/>
+          <w:color w:val="262626"/>
+          <w:spacing w:val="0"/>
+          <w:position w:val="0"/>
+          <w:sz w:val="19"/>
+          <w:shd w:fill="auto" w:val="clear"/>
+        </w:rPr>
+        <w:t xml:space="preserve">WHERE oss.valor_unitario IS NULL</w:t>
+      </w:r>
+    </w:p>
+    <w:p>
+      <w:pPr>
+        <w:spacing w:before="0" w:after="160" w:line="259"/>
+        <w:ind w:right="0" w:left="0" w:firstLine="0"/>
+        <w:jc w:val="left"/>
+        <w:rPr>
+          <w:rFonts w:ascii="Cascadia Mono" w:hAnsi="Cascadia Mono" w:cs="Cascadia Mono" w:eastAsia="Cascadia Mono"/>
+          <w:color w:val="262626"/>
+          <w:spacing w:val="0"/>
+          <w:position w:val="0"/>
+          <w:sz w:val="19"/>
+          <w:shd w:fill="auto" w:val="clear"/>
+        </w:rPr>
+      </w:pPr>
+      <w:r>
+        <w:rPr>
+          <w:rFonts w:ascii="Cascadia Mono" w:hAnsi="Cascadia Mono" w:cs="Cascadia Mono" w:eastAsia="Cascadia Mono"/>
+          <w:color w:val="262626"/>
+          <w:spacing w:val="0"/>
+          <w:position w:val="0"/>
+          <w:sz w:val="19"/>
+          <w:shd w:fill="auto" w:val="clear"/>
+        </w:rPr>
+        <w:t xml:space="preserve">  AND os.data_entrada &gt;= DATEADD(MONTH, -6, GETDATE())</w:t>
+      </w:r>
+    </w:p>
+    <w:p>
+      <w:pPr>
+        <w:spacing w:before="0" w:after="160" w:line="259"/>
+        <w:ind w:right="0" w:left="0" w:firstLine="0"/>
+        <w:jc w:val="left"/>
+        <w:rPr>
+          <w:rFonts w:ascii="Cascadia Mono" w:hAnsi="Cascadia Mono" w:cs="Cascadia Mono" w:eastAsia="Cascadia Mono"/>
+          <w:color w:val="262626"/>
+          <w:spacing w:val="0"/>
+          <w:position w:val="0"/>
+          <w:sz w:val="19"/>
+          <w:shd w:fill="auto" w:val="clear"/>
+        </w:rPr>
+      </w:pPr>
+      <w:r>
+        <w:rPr>
+          <w:rFonts w:ascii="Cascadia Mono" w:hAnsi="Cascadia Mono" w:cs="Cascadia Mono" w:eastAsia="Cascadia Mono"/>
+          <w:color w:val="262626"/>
+          <w:spacing w:val="0"/>
+          <w:position w:val="0"/>
+          <w:sz w:val="19"/>
+          <w:shd w:fill="auto" w:val="clear"/>
+        </w:rPr>
+        <w:t xml:space="preserve">GROUP BY </w:t>
+      </w:r>
+    </w:p>
+    <w:p>
+      <w:pPr>
+        <w:spacing w:before="0" w:after="160" w:line="259"/>
+        <w:ind w:right="0" w:left="0" w:firstLine="0"/>
+        <w:jc w:val="left"/>
+        <w:rPr>
+          <w:rFonts w:ascii="Cascadia Mono" w:hAnsi="Cascadia Mono" w:cs="Cascadia Mono" w:eastAsia="Cascadia Mono"/>
+          <w:color w:val="262626"/>
+          <w:spacing w:val="0"/>
+          <w:position w:val="0"/>
+          <w:sz w:val="19"/>
+          <w:shd w:fill="auto" w:val="clear"/>
+        </w:rPr>
+      </w:pPr>
+      <w:r>
+        <w:rPr>
+          <w:rFonts w:ascii="Cascadia Mono" w:hAnsi="Cascadia Mono" w:cs="Cascadia Mono" w:eastAsia="Cascadia Mono"/>
+          <w:color w:val="262626"/>
+          <w:spacing w:val="0"/>
+          <w:position w:val="0"/>
+          <w:sz w:val="19"/>
+          <w:shd w:fill="auto" w:val="clear"/>
+        </w:rPr>
+        <w:t xml:space="preserve">    os.id_os, </w:t>
+      </w:r>
+    </w:p>
+    <w:p>
+      <w:pPr>
+        <w:spacing w:before="0" w:after="160" w:line="259"/>
+        <w:ind w:right="0" w:left="0" w:firstLine="0"/>
+        <w:jc w:val="left"/>
+        <w:rPr>
+          <w:rFonts w:ascii="Cascadia Mono" w:hAnsi="Cascadia Mono" w:cs="Cascadia Mono" w:eastAsia="Cascadia Mono"/>
+          <w:color w:val="262626"/>
+          <w:spacing w:val="0"/>
+          <w:position w:val="0"/>
+          <w:sz w:val="19"/>
+          <w:shd w:fill="auto" w:val="clear"/>
+        </w:rPr>
+      </w:pPr>
+      <w:r>
+        <w:rPr>
+          <w:rFonts w:ascii="Cascadia Mono" w:hAnsi="Cascadia Mono" w:cs="Cascadia Mono" w:eastAsia="Cascadia Mono"/>
+          <w:color w:val="262626"/>
+          <w:spacing w:val="0"/>
+          <w:position w:val="0"/>
+          <w:sz w:val="19"/>
+          <w:shd w:fill="auto" w:val="clear"/>
+        </w:rPr>
+        <w:t xml:space="preserve">    c.nome, </w:t>
+      </w:r>
+    </w:p>
+    <w:p>
+      <w:pPr>
+        <w:spacing w:before="0" w:after="160" w:line="259"/>
+        <w:ind w:right="0" w:left="0" w:firstLine="0"/>
+        <w:jc w:val="left"/>
+        <w:rPr>
+          <w:rFonts w:ascii="Cascadia Mono" w:hAnsi="Cascadia Mono" w:cs="Cascadia Mono" w:eastAsia="Cascadia Mono"/>
+          <w:color w:val="262626"/>
+          <w:spacing w:val="0"/>
+          <w:position w:val="0"/>
+          <w:sz w:val="19"/>
+          <w:shd w:fill="auto" w:val="clear"/>
+        </w:rPr>
+      </w:pPr>
+      <w:r>
+        <w:rPr>
+          <w:rFonts w:ascii="Cascadia Mono" w:hAnsi="Cascadia Mono" w:cs="Cascadia Mono" w:eastAsia="Cascadia Mono"/>
+          <w:color w:val="262626"/>
+          <w:spacing w:val="0"/>
+          <w:position w:val="0"/>
+          <w:sz w:val="19"/>
+          <w:shd w:fill="auto" w:val="clear"/>
+        </w:rPr>
+        <w:t xml:space="preserve">    m.nome, </w:t>
+      </w:r>
+    </w:p>
+    <w:p>
+      <w:pPr>
+        <w:spacing w:before="0" w:after="160" w:line="259"/>
+        <w:ind w:right="0" w:left="0" w:firstLine="0"/>
+        <w:jc w:val="left"/>
+        <w:rPr>
+          <w:rFonts w:ascii="Cascadia Mono" w:hAnsi="Cascadia Mono" w:cs="Cascadia Mono" w:eastAsia="Cascadia Mono"/>
+          <w:color w:val="262626"/>
+          <w:spacing w:val="0"/>
+          <w:position w:val="0"/>
+          <w:sz w:val="19"/>
+          <w:shd w:fill="auto" w:val="clear"/>
+        </w:rPr>
+      </w:pPr>
+      <w:r>
+        <w:rPr>
+          <w:rFonts w:ascii="Cascadia Mono" w:hAnsi="Cascadia Mono" w:cs="Cascadia Mono" w:eastAsia="Cascadia Mono"/>
+          <w:color w:val="262626"/>
+          <w:spacing w:val="0"/>
+          <w:position w:val="0"/>
+          <w:sz w:val="19"/>
+          <w:shd w:fill="auto" w:val="clear"/>
+        </w:rPr>
+        <w:t xml:space="preserve">    os.data_entrada</w:t>
+      </w:r>
+    </w:p>
+    <w:p>
+      <w:pPr>
+        <w:spacing w:before="0" w:after="160" w:line="259"/>
+        <w:ind w:right="0" w:left="0" w:firstLine="0"/>
+        <w:jc w:val="left"/>
+        <w:rPr>
+          <w:rFonts w:ascii="Cascadia Mono" w:hAnsi="Cascadia Mono" w:cs="Cascadia Mono" w:eastAsia="Cascadia Mono"/>
+          <w:color w:val="262626"/>
+          <w:spacing w:val="0"/>
+          <w:position w:val="0"/>
+          <w:sz w:val="19"/>
+          <w:shd w:fill="auto" w:val="clear"/>
+        </w:rPr>
+      </w:pPr>
+      <w:r>
+        <w:rPr>
+          <w:rFonts w:ascii="Cascadia Mono" w:hAnsi="Cascadia Mono" w:cs="Cascadia Mono" w:eastAsia="Cascadia Mono"/>
+          <w:color w:val="262626"/>
+          <w:spacing w:val="0"/>
+          <w:position w:val="0"/>
+          <w:sz w:val="19"/>
+          <w:shd w:fill="auto" w:val="clear"/>
+        </w:rPr>
+        <w:t xml:space="preserve">ORDER BY os.data_entrada ASC;</w:t>
+        <w:br/>
+        <w:br/>
+        <w:t xml:space="preserve">-----------------------------------------------------------------------------</w:t>
+        <w:br/>
+        <w:br/>
+        <w:t xml:space="preserve">-- 6: Como impedir que uma peça seja adicionada à ordem de serviço quando a quantidade solicitada excede o estoque disponível?</w:t>
+        <w:br/>
+        <w:br/>
+        <w:t xml:space="preserve">-- Resposta:</w:t>
+        <w:br/>
+        <w:br/>
+      </w:r>
+    </w:p>
+    <w:p>
+      <w:pPr>
+        <w:spacing w:before="0" w:after="160" w:line="259"/>
+        <w:ind w:right="0" w:left="0" w:firstLine="0"/>
+        <w:jc w:val="left"/>
+        <w:rPr>
+          <w:rFonts w:ascii="Cascadia Mono" w:hAnsi="Cascadia Mono" w:cs="Cascadia Mono" w:eastAsia="Cascadia Mono"/>
+          <w:color w:val="262626"/>
+          <w:spacing w:val="0"/>
+          <w:position w:val="0"/>
+          <w:sz w:val="19"/>
+          <w:shd w:fill="auto" w:val="clear"/>
+        </w:rPr>
+      </w:pPr>
+      <w:r>
+        <w:rPr>
+          <w:rFonts w:ascii="Cascadia Mono" w:hAnsi="Cascadia Mono" w:cs="Cascadia Mono" w:eastAsia="Cascadia Mono"/>
+          <w:color w:val="262626"/>
+          <w:spacing w:val="0"/>
+          <w:position w:val="0"/>
+          <w:sz w:val="19"/>
+          <w:shd w:fill="auto" w:val="clear"/>
+        </w:rPr>
+        <w:t xml:space="preserve">CREATE TRIGGER trg_verifica_estoque_peca</w:t>
+      </w:r>
+    </w:p>
+    <w:p>
+      <w:pPr>
+        <w:spacing w:before="0" w:after="160" w:line="259"/>
+        <w:ind w:right="0" w:left="0" w:firstLine="0"/>
+        <w:jc w:val="left"/>
+        <w:rPr>
+          <w:rFonts w:ascii="Cascadia Mono" w:hAnsi="Cascadia Mono" w:cs="Cascadia Mono" w:eastAsia="Cascadia Mono"/>
+          <w:color w:val="262626"/>
+          <w:spacing w:val="0"/>
+          <w:position w:val="0"/>
+          <w:sz w:val="19"/>
+          <w:shd w:fill="auto" w:val="clear"/>
+        </w:rPr>
+      </w:pPr>
+      <w:r>
+        <w:rPr>
+          <w:rFonts w:ascii="Cascadia Mono" w:hAnsi="Cascadia Mono" w:cs="Cascadia Mono" w:eastAsia="Cascadia Mono"/>
+          <w:color w:val="262626"/>
+          <w:spacing w:val="0"/>
+          <w:position w:val="0"/>
+          <w:sz w:val="19"/>
+          <w:shd w:fill="auto" w:val="clear"/>
+        </w:rPr>
+        <w:t xml:space="preserve">ON OS_Peca</w:t>
+      </w:r>
+    </w:p>
+    <w:p>
+      <w:pPr>
+        <w:spacing w:before="0" w:after="160" w:line="259"/>
+        <w:ind w:right="0" w:left="0" w:firstLine="0"/>
+        <w:jc w:val="left"/>
+        <w:rPr>
+          <w:rFonts w:ascii="Cascadia Mono" w:hAnsi="Cascadia Mono" w:cs="Cascadia Mono" w:eastAsia="Cascadia Mono"/>
+          <w:color w:val="262626"/>
+          <w:spacing w:val="0"/>
+          <w:position w:val="0"/>
+          <w:sz w:val="19"/>
+          <w:shd w:fill="auto" w:val="clear"/>
+        </w:rPr>
+      </w:pPr>
+      <w:r>
+        <w:rPr>
+          <w:rFonts w:ascii="Cascadia Mono" w:hAnsi="Cascadia Mono" w:cs="Cascadia Mono" w:eastAsia="Cascadia Mono"/>
+          <w:color w:val="262626"/>
+          <w:spacing w:val="0"/>
+          <w:position w:val="0"/>
+          <w:sz w:val="19"/>
+          <w:shd w:fill="auto" w:val="clear"/>
+        </w:rPr>
+        <w:t xml:space="preserve">INSTEAD OF INSERT</w:t>
+      </w:r>
+    </w:p>
+    <w:p>
+      <w:pPr>
+        <w:spacing w:before="0" w:after="160" w:line="259"/>
+        <w:ind w:right="0" w:left="0" w:firstLine="0"/>
+        <w:jc w:val="left"/>
+        <w:rPr>
+          <w:rFonts w:ascii="Cascadia Mono" w:hAnsi="Cascadia Mono" w:cs="Cascadia Mono" w:eastAsia="Cascadia Mono"/>
+          <w:color w:val="262626"/>
+          <w:spacing w:val="0"/>
+          <w:position w:val="0"/>
+          <w:sz w:val="19"/>
+          <w:shd w:fill="auto" w:val="clear"/>
+        </w:rPr>
+      </w:pPr>
+      <w:r>
+        <w:rPr>
+          <w:rFonts w:ascii="Cascadia Mono" w:hAnsi="Cascadia Mono" w:cs="Cascadia Mono" w:eastAsia="Cascadia Mono"/>
+          <w:color w:val="262626"/>
+          <w:spacing w:val="0"/>
+          <w:position w:val="0"/>
+          <w:sz w:val="19"/>
+          <w:shd w:fill="auto" w:val="clear"/>
+        </w:rPr>
+        <w:t xml:space="preserve">AS</w:t>
+      </w:r>
+    </w:p>
+    <w:p>
+      <w:pPr>
+        <w:spacing w:before="0" w:after="160" w:line="259"/>
+        <w:ind w:right="0" w:left="0" w:firstLine="0"/>
+        <w:jc w:val="left"/>
+        <w:rPr>
+          <w:rFonts w:ascii="Cascadia Mono" w:hAnsi="Cascadia Mono" w:cs="Cascadia Mono" w:eastAsia="Cascadia Mono"/>
+          <w:color w:val="262626"/>
+          <w:spacing w:val="0"/>
+          <w:position w:val="0"/>
+          <w:sz w:val="19"/>
+          <w:shd w:fill="auto" w:val="clear"/>
+        </w:rPr>
+      </w:pPr>
+      <w:r>
+        <w:rPr>
+          <w:rFonts w:ascii="Cascadia Mono" w:hAnsi="Cascadia Mono" w:cs="Cascadia Mono" w:eastAsia="Cascadia Mono"/>
+          <w:color w:val="262626"/>
+          <w:spacing w:val="0"/>
+          <w:position w:val="0"/>
+          <w:sz w:val="19"/>
+          <w:shd w:fill="auto" w:val="clear"/>
+        </w:rPr>
+        <w:t xml:space="preserve">BEGIN</w:t>
+      </w:r>
+    </w:p>
+    <w:p>
+      <w:pPr>
+        <w:spacing w:before="0" w:after="160" w:line="259"/>
+        <w:ind w:right="0" w:left="0" w:firstLine="0"/>
+        <w:jc w:val="left"/>
+        <w:rPr>
+          <w:rFonts w:ascii="Cascadia Mono" w:hAnsi="Cascadia Mono" w:cs="Cascadia Mono" w:eastAsia="Cascadia Mono"/>
+          <w:color w:val="262626"/>
+          <w:spacing w:val="0"/>
+          <w:position w:val="0"/>
+          <w:sz w:val="19"/>
+          <w:shd w:fill="auto" w:val="clear"/>
+        </w:rPr>
+      </w:pPr>
+      <w:r>
+        <w:rPr>
+          <w:rFonts w:ascii="Cascadia Mono" w:hAnsi="Cascadia Mono" w:cs="Cascadia Mono" w:eastAsia="Cascadia Mono"/>
+          <w:color w:val="262626"/>
+          <w:spacing w:val="0"/>
+          <w:position w:val="0"/>
+          <w:sz w:val="19"/>
+          <w:shd w:fill="auto" w:val="clear"/>
+        </w:rPr>
+        <w:t xml:space="preserve">    SET NOCOUNT ON;</w:t>
+      </w:r>
+    </w:p>
+    <w:p>
+      <w:pPr>
+        <w:spacing w:before="0" w:after="160" w:line="259"/>
+        <w:ind w:right="0" w:left="0" w:firstLine="0"/>
+        <w:jc w:val="left"/>
+        <w:rPr>
+          <w:rFonts w:ascii="Cascadia Mono" w:hAnsi="Cascadia Mono" w:cs="Cascadia Mono" w:eastAsia="Cascadia Mono"/>
+          <w:color w:val="262626"/>
+          <w:spacing w:val="0"/>
+          <w:position w:val="0"/>
+          <w:sz w:val="19"/>
+          <w:shd w:fill="auto" w:val="clear"/>
+        </w:rPr>
+      </w:pPr>
+    </w:p>
+    <w:p>
+      <w:pPr>
+        <w:spacing w:before="0" w:after="160" w:line="259"/>
+        <w:ind w:right="0" w:left="0" w:firstLine="0"/>
+        <w:jc w:val="left"/>
+        <w:rPr>
+          <w:rFonts w:ascii="Cascadia Mono" w:hAnsi="Cascadia Mono" w:cs="Cascadia Mono" w:eastAsia="Cascadia Mono"/>
+          <w:color w:val="262626"/>
+          <w:spacing w:val="0"/>
+          <w:position w:val="0"/>
+          <w:sz w:val="19"/>
+          <w:shd w:fill="auto" w:val="clear"/>
+        </w:rPr>
+      </w:pPr>
+      <w:r>
+        <w:rPr>
+          <w:rFonts w:ascii="Cascadia Mono" w:hAnsi="Cascadia Mono" w:cs="Cascadia Mono" w:eastAsia="Cascadia Mono"/>
+          <w:color w:val="262626"/>
+          <w:spacing w:val="0"/>
+          <w:position w:val="0"/>
+          <w:sz w:val="19"/>
+          <w:shd w:fill="auto" w:val="clear"/>
+        </w:rPr>
+        <w:t xml:space="preserve">    -- Verifica se alguma inserção excede o estoque</w:t>
+      </w:r>
+    </w:p>
+    <w:p>
+      <w:pPr>
+        <w:spacing w:before="0" w:after="160" w:line="259"/>
+        <w:ind w:right="0" w:left="0" w:firstLine="0"/>
+        <w:jc w:val="left"/>
+        <w:rPr>
+          <w:rFonts w:ascii="Cascadia Mono" w:hAnsi="Cascadia Mono" w:cs="Cascadia Mono" w:eastAsia="Cascadia Mono"/>
+          <w:color w:val="262626"/>
+          <w:spacing w:val="0"/>
+          <w:position w:val="0"/>
+          <w:sz w:val="19"/>
+          <w:shd w:fill="auto" w:val="clear"/>
+        </w:rPr>
+      </w:pPr>
+      <w:r>
+        <w:rPr>
+          <w:rFonts w:ascii="Cascadia Mono" w:hAnsi="Cascadia Mono" w:cs="Cascadia Mono" w:eastAsia="Cascadia Mono"/>
+          <w:color w:val="262626"/>
+          <w:spacing w:val="0"/>
+          <w:position w:val="0"/>
+          <w:sz w:val="19"/>
+          <w:shd w:fill="auto" w:val="clear"/>
+        </w:rPr>
+        <w:t xml:space="preserve">    IF EXISTS (</w:t>
+      </w:r>
+    </w:p>
+    <w:p>
+      <w:pPr>
+        <w:spacing w:before="0" w:after="160" w:line="259"/>
+        <w:ind w:right="0" w:left="0" w:firstLine="0"/>
+        <w:jc w:val="left"/>
+        <w:rPr>
+          <w:rFonts w:ascii="Cascadia Mono" w:hAnsi="Cascadia Mono" w:cs="Cascadia Mono" w:eastAsia="Cascadia Mono"/>
+          <w:color w:val="262626"/>
+          <w:spacing w:val="0"/>
+          <w:position w:val="0"/>
+          <w:sz w:val="19"/>
+          <w:shd w:fill="auto" w:val="clear"/>
+        </w:rPr>
+      </w:pPr>
+      <w:r>
+        <w:rPr>
+          <w:rFonts w:ascii="Cascadia Mono" w:hAnsi="Cascadia Mono" w:cs="Cascadia Mono" w:eastAsia="Cascadia Mono"/>
+          <w:color w:val="262626"/>
+          <w:spacing w:val="0"/>
+          <w:position w:val="0"/>
+          <w:sz w:val="19"/>
+          <w:shd w:fill="auto" w:val="clear"/>
+        </w:rPr>
+        <w:t xml:space="preserve">        SELECT 1</w:t>
+      </w:r>
+    </w:p>
+    <w:p>
+      <w:pPr>
+        <w:spacing w:before="0" w:after="160" w:line="259"/>
+        <w:ind w:right="0" w:left="0" w:firstLine="0"/>
+        <w:jc w:val="left"/>
+        <w:rPr>
+          <w:rFonts w:ascii="Cascadia Mono" w:hAnsi="Cascadia Mono" w:cs="Cascadia Mono" w:eastAsia="Cascadia Mono"/>
+          <w:color w:val="262626"/>
+          <w:spacing w:val="0"/>
+          <w:position w:val="0"/>
+          <w:sz w:val="19"/>
+          <w:shd w:fill="auto" w:val="clear"/>
+        </w:rPr>
+      </w:pPr>
+      <w:r>
+        <w:rPr>
+          <w:rFonts w:ascii="Cascadia Mono" w:hAnsi="Cascadia Mono" w:cs="Cascadia Mono" w:eastAsia="Cascadia Mono"/>
+          <w:color w:val="262626"/>
+          <w:spacing w:val="0"/>
+          <w:position w:val="0"/>
+          <w:sz w:val="19"/>
+          <w:shd w:fill="auto" w:val="clear"/>
+        </w:rPr>
+        <w:t xml:space="preserve">        FROM inserted i</w:t>
+      </w:r>
+    </w:p>
+    <w:p>
+      <w:pPr>
+        <w:spacing w:before="0" w:after="160" w:line="259"/>
+        <w:ind w:right="0" w:left="0" w:firstLine="0"/>
+        <w:jc w:val="left"/>
+        <w:rPr>
+          <w:rFonts w:ascii="Cascadia Mono" w:hAnsi="Cascadia Mono" w:cs="Cascadia Mono" w:eastAsia="Cascadia Mono"/>
+          <w:color w:val="262626"/>
+          <w:spacing w:val="0"/>
+          <w:position w:val="0"/>
+          <w:sz w:val="19"/>
+          <w:shd w:fill="auto" w:val="clear"/>
+        </w:rPr>
+      </w:pPr>
+      <w:r>
+        <w:rPr>
+          <w:rFonts w:ascii="Cascadia Mono" w:hAnsi="Cascadia Mono" w:cs="Cascadia Mono" w:eastAsia="Cascadia Mono"/>
+          <w:color w:val="262626"/>
+          <w:spacing w:val="0"/>
+          <w:position w:val="0"/>
+          <w:sz w:val="19"/>
+          <w:shd w:fill="auto" w:val="clear"/>
+        </w:rPr>
+        <w:t xml:space="preserve">        JOIN Peca p ON p.id_peca = i.id_peca</w:t>
+      </w:r>
+    </w:p>
+    <w:p>
+      <w:pPr>
+        <w:spacing w:before="0" w:after="160" w:line="259"/>
+        <w:ind w:right="0" w:left="0" w:firstLine="0"/>
+        <w:jc w:val="left"/>
+        <w:rPr>
+          <w:rFonts w:ascii="Cascadia Mono" w:hAnsi="Cascadia Mono" w:cs="Cascadia Mono" w:eastAsia="Cascadia Mono"/>
+          <w:color w:val="262626"/>
+          <w:spacing w:val="0"/>
+          <w:position w:val="0"/>
+          <w:sz w:val="19"/>
+          <w:shd w:fill="auto" w:val="clear"/>
+        </w:rPr>
+      </w:pPr>
+      <w:r>
+        <w:rPr>
+          <w:rFonts w:ascii="Cascadia Mono" w:hAnsi="Cascadia Mono" w:cs="Cascadia Mono" w:eastAsia="Cascadia Mono"/>
+          <w:color w:val="262626"/>
+          <w:spacing w:val="0"/>
+          <w:position w:val="0"/>
+          <w:sz w:val="19"/>
+          <w:shd w:fill="auto" w:val="clear"/>
+        </w:rPr>
+        <w:t xml:space="preserve">        WHERE i.quantidade &gt; p.estoque_atual</w:t>
+      </w:r>
+    </w:p>
+    <w:p>
+      <w:pPr>
+        <w:spacing w:before="0" w:after="160" w:line="259"/>
+        <w:ind w:right="0" w:left="0" w:firstLine="0"/>
+        <w:jc w:val="left"/>
+        <w:rPr>
+          <w:rFonts w:ascii="Cascadia Mono" w:hAnsi="Cascadia Mono" w:cs="Cascadia Mono" w:eastAsia="Cascadia Mono"/>
+          <w:color w:val="262626"/>
+          <w:spacing w:val="0"/>
+          <w:position w:val="0"/>
+          <w:sz w:val="19"/>
+          <w:shd w:fill="auto" w:val="clear"/>
+        </w:rPr>
+      </w:pPr>
+      <w:r>
+        <w:rPr>
+          <w:rFonts w:ascii="Cascadia Mono" w:hAnsi="Cascadia Mono" w:cs="Cascadia Mono" w:eastAsia="Cascadia Mono"/>
+          <w:color w:val="262626"/>
+          <w:spacing w:val="0"/>
+          <w:position w:val="0"/>
+          <w:sz w:val="19"/>
+          <w:shd w:fill="auto" w:val="clear"/>
+        </w:rPr>
+        <w:t xml:space="preserve">    )</w:t>
+      </w:r>
+    </w:p>
+    <w:p>
+      <w:pPr>
+        <w:spacing w:before="0" w:after="160" w:line="259"/>
+        <w:ind w:right="0" w:left="0" w:firstLine="0"/>
+        <w:jc w:val="left"/>
+        <w:rPr>
+          <w:rFonts w:ascii="Cascadia Mono" w:hAnsi="Cascadia Mono" w:cs="Cascadia Mono" w:eastAsia="Cascadia Mono"/>
+          <w:color w:val="262626"/>
+          <w:spacing w:val="0"/>
+          <w:position w:val="0"/>
+          <w:sz w:val="19"/>
+          <w:shd w:fill="auto" w:val="clear"/>
+        </w:rPr>
+      </w:pPr>
+      <w:r>
+        <w:rPr>
+          <w:rFonts w:ascii="Cascadia Mono" w:hAnsi="Cascadia Mono" w:cs="Cascadia Mono" w:eastAsia="Cascadia Mono"/>
+          <w:color w:val="262626"/>
+          <w:spacing w:val="0"/>
+          <w:position w:val="0"/>
+          <w:sz w:val="19"/>
+          <w:shd w:fill="auto" w:val="clear"/>
+        </w:rPr>
+        <w:t xml:space="preserve">    BEGIN</w:t>
+      </w:r>
+    </w:p>
+    <w:p>
+      <w:pPr>
+        <w:spacing w:before="0" w:after="160" w:line="259"/>
+        <w:ind w:right="0" w:left="0" w:firstLine="0"/>
+        <w:jc w:val="left"/>
+        <w:rPr>
+          <w:rFonts w:ascii="Cascadia Mono" w:hAnsi="Cascadia Mono" w:cs="Cascadia Mono" w:eastAsia="Cascadia Mono"/>
+          <w:color w:val="262626"/>
+          <w:spacing w:val="0"/>
+          <w:position w:val="0"/>
+          <w:sz w:val="19"/>
+          <w:shd w:fill="auto" w:val="clear"/>
+        </w:rPr>
+      </w:pPr>
+      <w:r>
+        <w:rPr>
+          <w:rFonts w:ascii="Cascadia Mono" w:hAnsi="Cascadia Mono" w:cs="Cascadia Mono" w:eastAsia="Cascadia Mono"/>
+          <w:color w:val="262626"/>
+          <w:spacing w:val="0"/>
+          <w:position w:val="0"/>
+          <w:sz w:val="19"/>
+          <w:shd w:fill="auto" w:val="clear"/>
+        </w:rPr>
+        <w:t xml:space="preserve">        RAISERROR ('Erro: quantidade solicitada excede o estoque disponível da peça.', 16, 1);</w:t>
+      </w:r>
+    </w:p>
+    <w:p>
+      <w:pPr>
+        <w:spacing w:before="0" w:after="160" w:line="259"/>
+        <w:ind w:right="0" w:left="0" w:firstLine="0"/>
+        <w:jc w:val="left"/>
+        <w:rPr>
+          <w:rFonts w:ascii="Cascadia Mono" w:hAnsi="Cascadia Mono" w:cs="Cascadia Mono" w:eastAsia="Cascadia Mono"/>
+          <w:color w:val="262626"/>
+          <w:spacing w:val="0"/>
+          <w:position w:val="0"/>
+          <w:sz w:val="19"/>
+          <w:shd w:fill="auto" w:val="clear"/>
+        </w:rPr>
+      </w:pPr>
+      <w:r>
+        <w:rPr>
+          <w:rFonts w:ascii="Cascadia Mono" w:hAnsi="Cascadia Mono" w:cs="Cascadia Mono" w:eastAsia="Cascadia Mono"/>
+          <w:color w:val="262626"/>
+          <w:spacing w:val="0"/>
+          <w:position w:val="0"/>
+          <w:sz w:val="19"/>
+          <w:shd w:fill="auto" w:val="clear"/>
+        </w:rPr>
+        <w:t xml:space="preserve">        ROLLBACK TRANSACTION;</w:t>
+      </w:r>
+    </w:p>
+    <w:p>
+      <w:pPr>
+        <w:spacing w:before="0" w:after="160" w:line="259"/>
+        <w:ind w:right="0" w:left="0" w:firstLine="0"/>
+        <w:jc w:val="left"/>
+        <w:rPr>
+          <w:rFonts w:ascii="Cascadia Mono" w:hAnsi="Cascadia Mono" w:cs="Cascadia Mono" w:eastAsia="Cascadia Mono"/>
+          <w:color w:val="262626"/>
+          <w:spacing w:val="0"/>
+          <w:position w:val="0"/>
+          <w:sz w:val="19"/>
+          <w:shd w:fill="auto" w:val="clear"/>
+        </w:rPr>
+      </w:pPr>
+      <w:r>
+        <w:rPr>
+          <w:rFonts w:ascii="Cascadia Mono" w:hAnsi="Cascadia Mono" w:cs="Cascadia Mono" w:eastAsia="Cascadia Mono"/>
+          <w:color w:val="262626"/>
+          <w:spacing w:val="0"/>
+          <w:position w:val="0"/>
+          <w:sz w:val="19"/>
+          <w:shd w:fill="auto" w:val="clear"/>
+        </w:rPr>
+        <w:t xml:space="preserve">        RETURN;</w:t>
+      </w:r>
+    </w:p>
+    <w:p>
+      <w:pPr>
+        <w:spacing w:before="0" w:after="160" w:line="259"/>
+        <w:ind w:right="0" w:left="0" w:firstLine="0"/>
+        <w:jc w:val="left"/>
+        <w:rPr>
+          <w:rFonts w:ascii="Cascadia Mono" w:hAnsi="Cascadia Mono" w:cs="Cascadia Mono" w:eastAsia="Cascadia Mono"/>
+          <w:color w:val="262626"/>
+          <w:spacing w:val="0"/>
+          <w:position w:val="0"/>
+          <w:sz w:val="19"/>
+          <w:shd w:fill="auto" w:val="clear"/>
+        </w:rPr>
+      </w:pPr>
+      <w:r>
+        <w:rPr>
+          <w:rFonts w:ascii="Cascadia Mono" w:hAnsi="Cascadia Mono" w:cs="Cascadia Mono" w:eastAsia="Cascadia Mono"/>
+          <w:color w:val="262626"/>
+          <w:spacing w:val="0"/>
+          <w:position w:val="0"/>
+          <w:sz w:val="19"/>
+          <w:shd w:fill="auto" w:val="clear"/>
+        </w:rPr>
+        <w:t xml:space="preserve">    END</w:t>
+      </w:r>
+    </w:p>
+    <w:p>
+      <w:pPr>
+        <w:spacing w:before="0" w:after="160" w:line="259"/>
+        <w:ind w:right="0" w:left="0" w:firstLine="0"/>
+        <w:jc w:val="left"/>
+        <w:rPr>
+          <w:rFonts w:ascii="Cascadia Mono" w:hAnsi="Cascadia Mono" w:cs="Cascadia Mono" w:eastAsia="Cascadia Mono"/>
+          <w:color w:val="262626"/>
+          <w:spacing w:val="0"/>
+          <w:position w:val="0"/>
+          <w:sz w:val="19"/>
+          <w:shd w:fill="auto" w:val="clear"/>
+        </w:rPr>
+      </w:pPr>
+    </w:p>
+    <w:p>
+      <w:pPr>
+        <w:spacing w:before="0" w:after="160" w:line="259"/>
+        <w:ind w:right="0" w:left="0" w:firstLine="0"/>
+        <w:jc w:val="left"/>
+        <w:rPr>
+          <w:rFonts w:ascii="Cascadia Mono" w:hAnsi="Cascadia Mono" w:cs="Cascadia Mono" w:eastAsia="Cascadia Mono"/>
+          <w:color w:val="262626"/>
+          <w:spacing w:val="0"/>
+          <w:position w:val="0"/>
+          <w:sz w:val="19"/>
+          <w:shd w:fill="auto" w:val="clear"/>
+        </w:rPr>
+      </w:pPr>
+      <w:r>
+        <w:rPr>
+          <w:rFonts w:ascii="Cascadia Mono" w:hAnsi="Cascadia Mono" w:cs="Cascadia Mono" w:eastAsia="Cascadia Mono"/>
+          <w:color w:val="262626"/>
+          <w:spacing w:val="0"/>
+          <w:position w:val="0"/>
+          <w:sz w:val="19"/>
+          <w:shd w:fill="auto" w:val="clear"/>
+        </w:rPr>
+        <w:t xml:space="preserve">    -- Se passou, insere normalmente</w:t>
+      </w:r>
+    </w:p>
+    <w:p>
+      <w:pPr>
+        <w:spacing w:before="0" w:after="160" w:line="259"/>
+        <w:ind w:right="0" w:left="0" w:firstLine="0"/>
+        <w:jc w:val="left"/>
+        <w:rPr>
+          <w:rFonts w:ascii="Cascadia Mono" w:hAnsi="Cascadia Mono" w:cs="Cascadia Mono" w:eastAsia="Cascadia Mono"/>
+          <w:color w:val="262626"/>
+          <w:spacing w:val="0"/>
+          <w:position w:val="0"/>
+          <w:sz w:val="19"/>
+          <w:shd w:fill="auto" w:val="clear"/>
+        </w:rPr>
+      </w:pPr>
+      <w:r>
+        <w:rPr>
+          <w:rFonts w:ascii="Cascadia Mono" w:hAnsi="Cascadia Mono" w:cs="Cascadia Mono" w:eastAsia="Cascadia Mono"/>
+          <w:color w:val="262626"/>
+          <w:spacing w:val="0"/>
+          <w:position w:val="0"/>
+          <w:sz w:val="19"/>
+          <w:shd w:fill="auto" w:val="clear"/>
+        </w:rPr>
+        <w:t xml:space="preserve">    INSERT INTO OS_Peca (id_os, id_peca, quantidade, valor_unitario)</w:t>
+      </w:r>
+    </w:p>
+    <w:p>
+      <w:pPr>
+        <w:spacing w:before="0" w:after="160" w:line="259"/>
+        <w:ind w:right="0" w:left="0" w:firstLine="0"/>
+        <w:jc w:val="left"/>
+        <w:rPr>
+          <w:rFonts w:ascii="Cascadia Mono" w:hAnsi="Cascadia Mono" w:cs="Cascadia Mono" w:eastAsia="Cascadia Mono"/>
+          <w:color w:val="262626"/>
+          <w:spacing w:val="0"/>
+          <w:position w:val="0"/>
+          <w:sz w:val="19"/>
+          <w:shd w:fill="auto" w:val="clear"/>
+        </w:rPr>
+      </w:pPr>
+      <w:r>
+        <w:rPr>
+          <w:rFonts w:ascii="Cascadia Mono" w:hAnsi="Cascadia Mono" w:cs="Cascadia Mono" w:eastAsia="Cascadia Mono"/>
+          <w:color w:val="262626"/>
+          <w:spacing w:val="0"/>
+          <w:position w:val="0"/>
+          <w:sz w:val="19"/>
+          <w:shd w:fill="auto" w:val="clear"/>
+        </w:rPr>
+        <w:t xml:space="preserve">    SELECT id_os, id_peca, quantidade, valor_unitario</w:t>
+      </w:r>
+    </w:p>
+    <w:p>
+      <w:pPr>
+        <w:spacing w:before="0" w:after="160" w:line="259"/>
+        <w:ind w:right="0" w:left="0" w:firstLine="0"/>
+        <w:jc w:val="left"/>
+        <w:rPr>
+          <w:rFonts w:ascii="Cascadia Mono" w:hAnsi="Cascadia Mono" w:cs="Cascadia Mono" w:eastAsia="Cascadia Mono"/>
+          <w:color w:val="262626"/>
+          <w:spacing w:val="0"/>
+          <w:position w:val="0"/>
+          <w:sz w:val="19"/>
+          <w:shd w:fill="auto" w:val="clear"/>
+        </w:rPr>
+      </w:pPr>
+      <w:r>
+        <w:rPr>
+          <w:rFonts w:ascii="Cascadia Mono" w:hAnsi="Cascadia Mono" w:cs="Cascadia Mono" w:eastAsia="Cascadia Mono"/>
+          <w:color w:val="262626"/>
+          <w:spacing w:val="0"/>
+          <w:position w:val="0"/>
+          <w:sz w:val="19"/>
+          <w:shd w:fill="auto" w:val="clear"/>
+        </w:rPr>
+        <w:t xml:space="preserve">    FROM inserted;</w:t>
+      </w:r>
+    </w:p>
+    <w:p>
+      <w:pPr>
+        <w:spacing w:before="0" w:after="160" w:line="259"/>
+        <w:ind w:right="0" w:left="0" w:firstLine="0"/>
+        <w:jc w:val="left"/>
+        <w:rPr>
+          <w:rFonts w:ascii="Cascadia Mono" w:hAnsi="Cascadia Mono" w:cs="Cascadia Mono" w:eastAsia="Cascadia Mono"/>
+          <w:color w:val="262626"/>
+          <w:spacing w:val="0"/>
+          <w:position w:val="0"/>
+          <w:sz w:val="19"/>
+          <w:shd w:fill="auto" w:val="clear"/>
+        </w:rPr>
+      </w:pPr>
+      <w:r>
+        <w:rPr>
+          <w:rFonts w:ascii="Cascadia Mono" w:hAnsi="Cascadia Mono" w:cs="Cascadia Mono" w:eastAsia="Cascadia Mono"/>
+          <w:color w:val="262626"/>
+          <w:spacing w:val="0"/>
+          <w:position w:val="0"/>
+          <w:sz w:val="19"/>
+          <w:shd w:fill="auto" w:val="clear"/>
+        </w:rPr>
+        <w:t xml:space="preserve">END;</w:t>
+      </w:r>
+    </w:p>
+    <w:p>
+      <w:pPr>
+        <w:spacing w:before="0" w:after="160" w:line="259"/>
+        <w:ind w:right="0" w:left="0" w:firstLine="0"/>
+        <w:jc w:val="left"/>
+        <w:rPr>
+          <w:rFonts w:ascii="Cascadia Mono" w:hAnsi="Cascadia Mono" w:cs="Cascadia Mono" w:eastAsia="Cascadia Mono"/>
+          <w:color w:val="262626"/>
+          <w:spacing w:val="0"/>
+          <w:position w:val="0"/>
+          <w:sz w:val="19"/>
+          <w:shd w:fill="auto" w:val="clear"/>
+        </w:rPr>
+      </w:pPr>
+      <w:r>
+        <w:rPr>
+          <w:rFonts w:ascii="Cascadia Mono" w:hAnsi="Cascadia Mono" w:cs="Cascadia Mono" w:eastAsia="Cascadia Mono"/>
+          <w:color w:val="262626"/>
+          <w:spacing w:val="0"/>
+          <w:position w:val="0"/>
+          <w:sz w:val="19"/>
+          <w:shd w:fill="auto" w:val="clear"/>
+        </w:rPr>
+        <w:t xml:space="preserve">GO</w:t>
+      </w:r>
+    </w:p>
+    <w:p>
+      <w:pPr>
+        <w:spacing w:before="0" w:after="160" w:line="259"/>
+        <w:ind w:right="0" w:left="0" w:firstLine="0"/>
+        <w:jc w:val="left"/>
+        <w:rPr>
+          <w:rFonts w:ascii="Cascadia Mono" w:hAnsi="Cascadia Mono" w:cs="Cascadia Mono" w:eastAsia="Cascadia Mono"/>
+          <w:color w:val="262626"/>
+          <w:spacing w:val="0"/>
+          <w:position w:val="0"/>
+          <w:sz w:val="19"/>
+          <w:shd w:fill="auto" w:val="clear"/>
+        </w:rPr>
+      </w:pPr>
+    </w:p>
+    <w:p>
+      <w:pPr>
+        <w:spacing w:before="0" w:after="160" w:line="259"/>
+        <w:ind w:right="0" w:left="0" w:firstLine="0"/>
+        <w:jc w:val="left"/>
+        <w:rPr>
+          <w:rFonts w:ascii="Cascadia Mono" w:hAnsi="Cascadia Mono" w:cs="Cascadia Mono" w:eastAsia="Cascadia Mono"/>
+          <w:color w:val="262626"/>
+          <w:spacing w:val="0"/>
+          <w:position w:val="0"/>
+          <w:sz w:val="19"/>
+          <w:shd w:fill="auto" w:val="clear"/>
+        </w:rPr>
+      </w:pPr>
+      <w:r>
+        <w:rPr>
+          <w:rFonts w:ascii="Cascadia Mono" w:hAnsi="Cascadia Mono" w:cs="Cascadia Mono" w:eastAsia="Cascadia Mono"/>
+          <w:color w:val="262626"/>
+          <w:spacing w:val="0"/>
+          <w:position w:val="0"/>
+          <w:sz w:val="19"/>
+          <w:shd w:fill="auto" w:val="clear"/>
+        </w:rPr>
+        <w:t xml:space="preserve">SELECT id_peca, descricao, estoque_atual -- Escolher uma peça</w:t>
+      </w:r>
+    </w:p>
+    <w:p>
+      <w:pPr>
+        <w:spacing w:before="0" w:after="160" w:line="259"/>
+        <w:ind w:right="0" w:left="0" w:firstLine="0"/>
+        <w:jc w:val="left"/>
+        <w:rPr>
+          <w:rFonts w:ascii="Cascadia Mono" w:hAnsi="Cascadia Mono" w:cs="Cascadia Mono" w:eastAsia="Cascadia Mono"/>
+          <w:color w:val="262626"/>
+          <w:spacing w:val="0"/>
+          <w:position w:val="0"/>
+          <w:sz w:val="19"/>
+          <w:shd w:fill="auto" w:val="clear"/>
+        </w:rPr>
+      </w:pPr>
+      <w:r>
+        <w:rPr>
+          <w:rFonts w:ascii="Cascadia Mono" w:hAnsi="Cascadia Mono" w:cs="Cascadia Mono" w:eastAsia="Cascadia Mono"/>
+          <w:color w:val="262626"/>
+          <w:spacing w:val="0"/>
+          <w:position w:val="0"/>
+          <w:sz w:val="19"/>
+          <w:shd w:fill="auto" w:val="clear"/>
+        </w:rPr>
+        <w:t xml:space="preserve">FROM Peca</w:t>
+      </w:r>
+    </w:p>
+    <w:p>
+      <w:pPr>
+        <w:spacing w:before="0" w:after="160" w:line="259"/>
+        <w:ind w:right="0" w:left="0" w:firstLine="0"/>
+        <w:jc w:val="left"/>
+        <w:rPr>
+          <w:rFonts w:ascii="Cascadia Mono" w:hAnsi="Cascadia Mono" w:cs="Cascadia Mono" w:eastAsia="Cascadia Mono"/>
+          <w:color w:val="262626"/>
+          <w:spacing w:val="0"/>
+          <w:position w:val="0"/>
+          <w:sz w:val="19"/>
+          <w:shd w:fill="auto" w:val="clear"/>
+        </w:rPr>
+      </w:pPr>
+      <w:r>
+        <w:rPr>
+          <w:rFonts w:ascii="Cascadia Mono" w:hAnsi="Cascadia Mono" w:cs="Cascadia Mono" w:eastAsia="Cascadia Mono"/>
+          <w:color w:val="262626"/>
+          <w:spacing w:val="0"/>
+          <w:position w:val="0"/>
+          <w:sz w:val="19"/>
+          <w:shd w:fill="auto" w:val="clear"/>
+        </w:rPr>
+        <w:t xml:space="preserve">ORDER BY estoque_atual ASC;</w:t>
+      </w:r>
+    </w:p>
+    <w:p>
+      <w:pPr>
+        <w:spacing w:before="0" w:after="160" w:line="259"/>
+        <w:ind w:right="0" w:left="0" w:firstLine="0"/>
+        <w:jc w:val="left"/>
+        <w:rPr>
+          <w:rFonts w:ascii="Cascadia Mono" w:hAnsi="Cascadia Mono" w:cs="Cascadia Mono" w:eastAsia="Cascadia Mono"/>
+          <w:color w:val="262626"/>
+          <w:spacing w:val="0"/>
+          <w:position w:val="0"/>
+          <w:sz w:val="19"/>
+          <w:shd w:fill="auto" w:val="clear"/>
+        </w:rPr>
+      </w:pPr>
+    </w:p>
+    <w:p>
+      <w:pPr>
+        <w:spacing w:before="0" w:after="160" w:line="259"/>
+        <w:ind w:right="0" w:left="0" w:firstLine="0"/>
+        <w:jc w:val="left"/>
+        <w:rPr>
+          <w:rFonts w:ascii="Cascadia Mono" w:hAnsi="Cascadia Mono" w:cs="Cascadia Mono" w:eastAsia="Cascadia Mono"/>
+          <w:color w:val="262626"/>
+          <w:spacing w:val="0"/>
+          <w:position w:val="0"/>
+          <w:sz w:val="19"/>
+          <w:shd w:fill="auto" w:val="clear"/>
+        </w:rPr>
+      </w:pPr>
+    </w:p>
+    <w:p>
+      <w:pPr>
+        <w:spacing w:before="0" w:after="160" w:line="259"/>
+        <w:ind w:right="0" w:left="0" w:firstLine="0"/>
+        <w:jc w:val="left"/>
+        <w:rPr>
+          <w:rFonts w:ascii="Cascadia Mono" w:hAnsi="Cascadia Mono" w:cs="Cascadia Mono" w:eastAsia="Cascadia Mono"/>
+          <w:color w:val="262626"/>
+          <w:spacing w:val="0"/>
+          <w:position w:val="0"/>
+          <w:sz w:val="19"/>
+          <w:shd w:fill="auto" w:val="clear"/>
+        </w:rPr>
+      </w:pPr>
+      <w:r>
+        <w:rPr>
+          <w:rFonts w:ascii="Cascadia Mono" w:hAnsi="Cascadia Mono" w:cs="Cascadia Mono" w:eastAsia="Cascadia Mono"/>
+          <w:color w:val="262626"/>
+          <w:spacing w:val="0"/>
+          <w:position w:val="0"/>
+          <w:sz w:val="19"/>
+          <w:shd w:fill="auto" w:val="clear"/>
+        </w:rPr>
+        <w:t xml:space="preserve">SELECT id_os, status</w:t>
+        <w:tab/>
+        <w:t xml:space="preserve">-- Escolher uma OS em aberto</w:t>
+      </w:r>
+    </w:p>
+    <w:p>
+      <w:pPr>
+        <w:spacing w:before="0" w:after="160" w:line="259"/>
+        <w:ind w:right="0" w:left="0" w:firstLine="0"/>
+        <w:jc w:val="left"/>
+        <w:rPr>
+          <w:rFonts w:ascii="Cascadia Mono" w:hAnsi="Cascadia Mono" w:cs="Cascadia Mono" w:eastAsia="Cascadia Mono"/>
+          <w:color w:val="262626"/>
+          <w:spacing w:val="0"/>
+          <w:position w:val="0"/>
+          <w:sz w:val="19"/>
+          <w:shd w:fill="auto" w:val="clear"/>
+        </w:rPr>
+      </w:pPr>
+      <w:r>
+        <w:rPr>
+          <w:rFonts w:ascii="Cascadia Mono" w:hAnsi="Cascadia Mono" w:cs="Cascadia Mono" w:eastAsia="Cascadia Mono"/>
+          <w:color w:val="262626"/>
+          <w:spacing w:val="0"/>
+          <w:position w:val="0"/>
+          <w:sz w:val="19"/>
+          <w:shd w:fill="auto" w:val="clear"/>
+        </w:rPr>
+        <w:t xml:space="preserve">FROM OrdemServico</w:t>
+      </w:r>
+    </w:p>
+    <w:p>
+      <w:pPr>
+        <w:spacing w:before="0" w:after="160" w:line="259"/>
+        <w:ind w:right="0" w:left="0" w:firstLine="0"/>
+        <w:jc w:val="left"/>
+        <w:rPr>
+          <w:rFonts w:ascii="Cascadia Mono" w:hAnsi="Cascadia Mono" w:cs="Cascadia Mono" w:eastAsia="Cascadia Mono"/>
+          <w:color w:val="262626"/>
+          <w:spacing w:val="0"/>
+          <w:position w:val="0"/>
+          <w:sz w:val="19"/>
+          <w:shd w:fill="auto" w:val="clear"/>
+        </w:rPr>
+      </w:pPr>
+      <w:r>
+        <w:rPr>
+          <w:rFonts w:ascii="Cascadia Mono" w:hAnsi="Cascadia Mono" w:cs="Cascadia Mono" w:eastAsia="Cascadia Mono"/>
+          <w:color w:val="262626"/>
+          <w:spacing w:val="0"/>
+          <w:position w:val="0"/>
+          <w:sz w:val="19"/>
+          <w:shd w:fill="auto" w:val="clear"/>
+        </w:rPr>
+        <w:t xml:space="preserve">WHERE status &lt;&gt; 'Concluída';</w:t>
+      </w:r>
+    </w:p>
+    <w:p>
+      <w:pPr>
+        <w:spacing w:before="0" w:after="160" w:line="259"/>
+        <w:ind w:right="0" w:left="0" w:firstLine="0"/>
+        <w:jc w:val="left"/>
+        <w:rPr>
+          <w:rFonts w:ascii="Cascadia Mono" w:hAnsi="Cascadia Mono" w:cs="Cascadia Mono" w:eastAsia="Cascadia Mono"/>
+          <w:color w:val="262626"/>
+          <w:spacing w:val="0"/>
+          <w:position w:val="0"/>
+          <w:sz w:val="19"/>
+          <w:shd w:fill="auto" w:val="clear"/>
+        </w:rPr>
+      </w:pPr>
+    </w:p>
+    <w:p>
+      <w:pPr>
+        <w:spacing w:before="0" w:after="160" w:line="259"/>
+        <w:ind w:right="0" w:left="0" w:firstLine="0"/>
+        <w:jc w:val="left"/>
+        <w:rPr>
+          <w:rFonts w:ascii="Cascadia Mono" w:hAnsi="Cascadia Mono" w:cs="Cascadia Mono" w:eastAsia="Cascadia Mono"/>
+          <w:color w:val="262626"/>
+          <w:spacing w:val="0"/>
+          <w:position w:val="0"/>
+          <w:sz w:val="19"/>
+          <w:shd w:fill="auto" w:val="clear"/>
+        </w:rPr>
+      </w:pPr>
+    </w:p>
+    <w:p>
+      <w:pPr>
+        <w:spacing w:before="0" w:after="160" w:line="259"/>
+        <w:ind w:right="0" w:left="0" w:firstLine="0"/>
+        <w:jc w:val="left"/>
+        <w:rPr>
+          <w:rFonts w:ascii="Cascadia Mono" w:hAnsi="Cascadia Mono" w:cs="Cascadia Mono" w:eastAsia="Cascadia Mono"/>
+          <w:color w:val="262626"/>
+          <w:spacing w:val="0"/>
+          <w:position w:val="0"/>
+          <w:sz w:val="19"/>
+          <w:shd w:fill="auto" w:val="clear"/>
+        </w:rPr>
+      </w:pPr>
+      <w:r>
+        <w:rPr>
+          <w:rFonts w:ascii="Cascadia Mono" w:hAnsi="Cascadia Mono" w:cs="Cascadia Mono" w:eastAsia="Cascadia Mono"/>
+          <w:color w:val="262626"/>
+          <w:spacing w:val="0"/>
+          <w:position w:val="0"/>
+          <w:sz w:val="19"/>
+          <w:shd w:fill="auto" w:val="clear"/>
+        </w:rPr>
+        <w:t xml:space="preserve">INSERT INTO OS_Peca (id_os, id_peca, quantidade, valor_unitario) -- Tentar inserir uma peça alem do limite "quantidade" - Inserção Invalida</w:t>
+      </w:r>
+    </w:p>
+    <w:p>
+      <w:pPr>
+        <w:spacing w:before="0" w:after="160" w:line="259"/>
+        <w:ind w:right="0" w:left="0" w:firstLine="0"/>
+        <w:jc w:val="left"/>
+        <w:rPr>
+          <w:rFonts w:ascii="Cascadia Mono" w:hAnsi="Cascadia Mono" w:cs="Cascadia Mono" w:eastAsia="Cascadia Mono"/>
+          <w:color w:val="262626"/>
+          <w:spacing w:val="0"/>
+          <w:position w:val="0"/>
+          <w:sz w:val="19"/>
+          <w:shd w:fill="auto" w:val="clear"/>
+        </w:rPr>
+      </w:pPr>
+      <w:r>
+        <w:rPr>
+          <w:rFonts w:ascii="Cascadia Mono" w:hAnsi="Cascadia Mono" w:cs="Cascadia Mono" w:eastAsia="Cascadia Mono"/>
+          <w:color w:val="262626"/>
+          <w:spacing w:val="0"/>
+          <w:position w:val="0"/>
+          <w:sz w:val="19"/>
+          <w:shd w:fill="auto" w:val="clear"/>
+        </w:rPr>
+        <w:t xml:space="preserve">VALUES (11, 11, 9, 150.00);</w:t>
+      </w:r>
+    </w:p>
+    <w:p>
+      <w:pPr>
+        <w:spacing w:before="0" w:after="160" w:line="259"/>
+        <w:ind w:right="0" w:left="0" w:firstLine="0"/>
+        <w:jc w:val="left"/>
+        <w:rPr>
+          <w:rFonts w:ascii="Cascadia Mono" w:hAnsi="Cascadia Mono" w:cs="Cascadia Mono" w:eastAsia="Cascadia Mono"/>
+          <w:color w:val="262626"/>
+          <w:spacing w:val="0"/>
+          <w:position w:val="0"/>
+          <w:sz w:val="19"/>
+          <w:shd w:fill="auto" w:val="clear"/>
+        </w:rPr>
+      </w:pPr>
+    </w:p>
+    <w:p>
+      <w:pPr>
+        <w:spacing w:before="0" w:after="160" w:line="259"/>
+        <w:ind w:right="0" w:left="0" w:firstLine="0"/>
+        <w:jc w:val="left"/>
+        <w:rPr>
+          <w:rFonts w:ascii="Cascadia Mono" w:hAnsi="Cascadia Mono" w:cs="Cascadia Mono" w:eastAsia="Cascadia Mono"/>
+          <w:color w:val="262626"/>
+          <w:spacing w:val="0"/>
+          <w:position w:val="0"/>
+          <w:sz w:val="19"/>
+          <w:shd w:fill="auto" w:val="clear"/>
+        </w:rPr>
+      </w:pPr>
+    </w:p>
+    <w:p>
+      <w:pPr>
+        <w:spacing w:before="0" w:after="160" w:line="259"/>
+        <w:ind w:right="0" w:left="0" w:firstLine="0"/>
+        <w:jc w:val="left"/>
+        <w:rPr>
+          <w:rFonts w:ascii="Cascadia Mono" w:hAnsi="Cascadia Mono" w:cs="Cascadia Mono" w:eastAsia="Cascadia Mono"/>
+          <w:color w:val="262626"/>
+          <w:spacing w:val="0"/>
+          <w:position w:val="0"/>
+          <w:sz w:val="19"/>
+          <w:shd w:fill="auto" w:val="clear"/>
+        </w:rPr>
+      </w:pPr>
+      <w:r>
+        <w:rPr>
+          <w:rFonts w:ascii="Cascadia Mono" w:hAnsi="Cascadia Mono" w:cs="Cascadia Mono" w:eastAsia="Cascadia Mono"/>
+          <w:color w:val="262626"/>
+          <w:spacing w:val="0"/>
+          <w:position w:val="0"/>
+          <w:sz w:val="19"/>
+          <w:shd w:fill="auto" w:val="clear"/>
+        </w:rPr>
+        <w:t xml:space="preserve">INSERT INTO OS_Peca (id_os, id_peca, quantidade, valor_unitario) -- Tentar inseri uma peça dentro do limite "quantidade" - Inserção Válida</w:t>
+      </w:r>
+    </w:p>
+    <w:p>
+      <w:pPr>
+        <w:spacing w:before="0" w:after="160" w:line="259"/>
+        <w:ind w:right="0" w:left="0" w:firstLine="0"/>
+        <w:jc w:val="left"/>
+        <w:rPr>
+          <w:rFonts w:ascii="Cascadia Mono" w:hAnsi="Cascadia Mono" w:cs="Cascadia Mono" w:eastAsia="Cascadia Mono"/>
+          <w:color w:val="262626"/>
+          <w:spacing w:val="0"/>
+          <w:position w:val="0"/>
+          <w:sz w:val="19"/>
+          <w:shd w:fill="auto" w:val="clear"/>
+        </w:rPr>
+      </w:pPr>
+      <w:r>
+        <w:rPr>
+          <w:rFonts w:ascii="Cascadia Mono" w:hAnsi="Cascadia Mono" w:cs="Cascadia Mono" w:eastAsia="Cascadia Mono"/>
+          <w:color w:val="262626"/>
+          <w:spacing w:val="0"/>
+          <w:position w:val="0"/>
+          <w:sz w:val="19"/>
+          <w:shd w:fill="auto" w:val="clear"/>
+        </w:rPr>
+        <w:t xml:space="preserve">VALUES (11, 11, 5, 150.00);</w:t>
+      </w:r>
+    </w:p>
+    <w:p>
+      <w:pPr>
+        <w:spacing w:before="0" w:after="160" w:line="259"/>
+        <w:ind w:right="0" w:left="0" w:firstLine="0"/>
+        <w:jc w:val="left"/>
+        <w:rPr>
+          <w:rFonts w:ascii="Cascadia Mono" w:hAnsi="Cascadia Mono" w:cs="Cascadia Mono" w:eastAsia="Cascadia Mono"/>
+          <w:color w:val="262626"/>
+          <w:spacing w:val="0"/>
+          <w:position w:val="0"/>
+          <w:sz w:val="19"/>
+          <w:shd w:fill="auto" w:val="clear"/>
+        </w:rPr>
+      </w:pPr>
+    </w:p>
+    <w:p>
+      <w:pPr>
+        <w:spacing w:before="0" w:after="160" w:line="259"/>
+        <w:ind w:right="0" w:left="0" w:firstLine="0"/>
+        <w:jc w:val="left"/>
+        <w:rPr>
+          <w:rFonts w:ascii="Cascadia Mono" w:hAnsi="Cascadia Mono" w:cs="Cascadia Mono" w:eastAsia="Cascadia Mono"/>
+          <w:color w:val="262626"/>
+          <w:spacing w:val="0"/>
+          <w:position w:val="0"/>
+          <w:sz w:val="19"/>
+          <w:shd w:fill="auto" w:val="clear"/>
+        </w:rPr>
+      </w:pPr>
+    </w:p>
+    <w:p>
+      <w:pPr>
+        <w:spacing w:before="0" w:after="160" w:line="259"/>
+        <w:ind w:right="0" w:left="0" w:firstLine="0"/>
+        <w:jc w:val="left"/>
+        <w:rPr>
+          <w:rFonts w:ascii="Cascadia Mono" w:hAnsi="Cascadia Mono" w:cs="Cascadia Mono" w:eastAsia="Cascadia Mono"/>
+          <w:color w:val="262626"/>
+          <w:spacing w:val="0"/>
+          <w:position w:val="0"/>
+          <w:sz w:val="19"/>
+          <w:shd w:fill="auto" w:val="clear"/>
+        </w:rPr>
+      </w:pPr>
+      <w:r>
+        <w:rPr>
+          <w:rFonts w:ascii="Cascadia Mono" w:hAnsi="Cascadia Mono" w:cs="Cascadia Mono" w:eastAsia="Cascadia Mono"/>
+          <w:color w:val="262626"/>
+          <w:spacing w:val="0"/>
+          <w:position w:val="0"/>
+          <w:sz w:val="19"/>
+          <w:shd w:fill="auto" w:val="clear"/>
+        </w:rPr>
+        <w:t xml:space="preserve">SELECT * FROM OS_Peca WHERE id_os = 11; </w:t>
+      </w:r>
+    </w:p>
+    <w:p>
+      <w:pPr>
+        <w:spacing w:before="0" w:after="160" w:line="259"/>
+        <w:ind w:right="0" w:left="0" w:firstLine="0"/>
+        <w:jc w:val="left"/>
+        <w:rPr>
+          <w:rFonts w:ascii="Cascadia Mono" w:hAnsi="Cascadia Mono" w:cs="Cascadia Mono" w:eastAsia="Cascadia Mono"/>
+          <w:color w:val="262626"/>
+          <w:spacing w:val="0"/>
+          <w:position w:val="0"/>
+          <w:sz w:val="19"/>
+          <w:shd w:fill="auto" w:val="clear"/>
+        </w:rPr>
+      </w:pPr>
+    </w:p>
+    <w:p>
+      <w:pPr>
+        <w:spacing w:before="0" w:after="160" w:line="259"/>
+        <w:ind w:right="0" w:left="0" w:firstLine="0"/>
+        <w:jc w:val="left"/>
+        <w:rPr>
+          <w:rFonts w:ascii="Cascadia Mono" w:hAnsi="Cascadia Mono" w:cs="Cascadia Mono" w:eastAsia="Cascadia Mono"/>
+          <w:color w:val="262626"/>
+          <w:spacing w:val="0"/>
+          <w:position w:val="0"/>
+          <w:sz w:val="19"/>
+          <w:shd w:fill="auto" w:val="clear"/>
+        </w:rPr>
+      </w:pPr>
+    </w:p>
+    <w:p>
+      <w:pPr>
+        <w:spacing w:before="0" w:after="160" w:line="259"/>
+        <w:ind w:right="0" w:left="0" w:firstLine="0"/>
+        <w:jc w:val="left"/>
+        <w:rPr>
+          <w:rFonts w:ascii="Cascadia Mono" w:hAnsi="Cascadia Mono" w:cs="Cascadia Mono" w:eastAsia="Cascadia Mono"/>
+          <w:color w:val="262626"/>
+          <w:spacing w:val="0"/>
+          <w:position w:val="0"/>
+          <w:sz w:val="19"/>
+          <w:shd w:fill="auto" w:val="clear"/>
+        </w:rPr>
+      </w:pPr>
+      <w:r>
+        <w:rPr>
+          <w:rFonts w:ascii="Cascadia Mono" w:hAnsi="Cascadia Mono" w:cs="Cascadia Mono" w:eastAsia="Cascadia Mono"/>
+          <w:color w:val="262626"/>
+          <w:spacing w:val="0"/>
+          <w:position w:val="0"/>
+          <w:sz w:val="19"/>
+          <w:shd w:fill="auto" w:val="clear"/>
+        </w:rPr>
+        <w:t xml:space="preserve">--CONSULTA </w:t>
+      </w:r>
+      <w:r>
+        <w:rPr>
+          <w:rFonts w:ascii="Cascadia Mono" w:hAnsi="Cascadia Mono" w:cs="Cascadia Mono" w:eastAsia="Cascadia Mono"/>
+          <w:color w:val="262626"/>
+          <w:spacing w:val="0"/>
+          <w:position w:val="0"/>
+          <w:sz w:val="19"/>
+          <w:shd w:fill="auto" w:val="clear"/>
+        </w:rPr>
+        <w:t xml:space="preserve">— Gera um relat</w:t>
+      </w:r>
+      <w:r>
+        <w:rPr>
+          <w:rFonts w:ascii="Cascadia Mono" w:hAnsi="Cascadia Mono" w:cs="Cascadia Mono" w:eastAsia="Cascadia Mono"/>
+          <w:color w:val="262626"/>
+          <w:spacing w:val="0"/>
+          <w:position w:val="0"/>
+          <w:sz w:val="19"/>
+          <w:shd w:fill="auto" w:val="clear"/>
+        </w:rPr>
+        <w:t xml:space="preserve">ório que mostra peças em risco de faltar (Opicional)</w:t>
+      </w:r>
+    </w:p>
+    <w:p>
+      <w:pPr>
+        <w:spacing w:before="0" w:after="160" w:line="259"/>
+        <w:ind w:right="0" w:left="0" w:firstLine="0"/>
+        <w:jc w:val="left"/>
+        <w:rPr>
+          <w:rFonts w:ascii="Cascadia Mono" w:hAnsi="Cascadia Mono" w:cs="Cascadia Mono" w:eastAsia="Cascadia Mono"/>
+          <w:color w:val="262626"/>
+          <w:spacing w:val="0"/>
+          <w:position w:val="0"/>
+          <w:sz w:val="19"/>
+          <w:shd w:fill="auto" w:val="clear"/>
+        </w:rPr>
+      </w:pPr>
+    </w:p>
+    <w:p>
+      <w:pPr>
+        <w:spacing w:before="0" w:after="160" w:line="259"/>
+        <w:ind w:right="0" w:left="0" w:firstLine="0"/>
+        <w:jc w:val="left"/>
+        <w:rPr>
+          <w:rFonts w:ascii="Cascadia Mono" w:hAnsi="Cascadia Mono" w:cs="Cascadia Mono" w:eastAsia="Cascadia Mono"/>
+          <w:color w:val="262626"/>
+          <w:spacing w:val="0"/>
+          <w:position w:val="0"/>
+          <w:sz w:val="19"/>
+          <w:shd w:fill="auto" w:val="clear"/>
+        </w:rPr>
+      </w:pPr>
+      <w:r>
+        <w:rPr>
+          <w:rFonts w:ascii="Cascadia Mono" w:hAnsi="Cascadia Mono" w:cs="Cascadia Mono" w:eastAsia="Cascadia Mono"/>
+          <w:color w:val="262626"/>
+          <w:spacing w:val="0"/>
+          <w:position w:val="0"/>
+          <w:sz w:val="19"/>
+          <w:shd w:fill="auto" w:val="clear"/>
+        </w:rPr>
+        <w:t xml:space="preserve">SELECT </w:t>
+      </w:r>
+    </w:p>
+    <w:p>
+      <w:pPr>
+        <w:spacing w:before="0" w:after="160" w:line="259"/>
+        <w:ind w:right="0" w:left="0" w:firstLine="0"/>
+        <w:jc w:val="left"/>
+        <w:rPr>
+          <w:rFonts w:ascii="Cascadia Mono" w:hAnsi="Cascadia Mono" w:cs="Cascadia Mono" w:eastAsia="Cascadia Mono"/>
+          <w:color w:val="262626"/>
+          <w:spacing w:val="0"/>
+          <w:position w:val="0"/>
+          <w:sz w:val="19"/>
+          <w:shd w:fill="auto" w:val="clear"/>
+        </w:rPr>
+      </w:pPr>
+      <w:r>
+        <w:rPr>
+          <w:rFonts w:ascii="Cascadia Mono" w:hAnsi="Cascadia Mono" w:cs="Cascadia Mono" w:eastAsia="Cascadia Mono"/>
+          <w:color w:val="262626"/>
+          <w:spacing w:val="0"/>
+          <w:position w:val="0"/>
+          <w:sz w:val="19"/>
+          <w:shd w:fill="auto" w:val="clear"/>
+        </w:rPr>
+        <w:t xml:space="preserve">    p.id_peca,</w:t>
+      </w:r>
+    </w:p>
+    <w:p>
+      <w:pPr>
+        <w:spacing w:before="0" w:after="160" w:line="259"/>
+        <w:ind w:right="0" w:left="0" w:firstLine="0"/>
+        <w:jc w:val="left"/>
+        <w:rPr>
+          <w:rFonts w:ascii="Cascadia Mono" w:hAnsi="Cascadia Mono" w:cs="Cascadia Mono" w:eastAsia="Cascadia Mono"/>
+          <w:color w:val="262626"/>
+          <w:spacing w:val="0"/>
+          <w:position w:val="0"/>
+          <w:sz w:val="19"/>
+          <w:shd w:fill="auto" w:val="clear"/>
+        </w:rPr>
+      </w:pPr>
+      <w:r>
+        <w:rPr>
+          <w:rFonts w:ascii="Cascadia Mono" w:hAnsi="Cascadia Mono" w:cs="Cascadia Mono" w:eastAsia="Cascadia Mono"/>
+          <w:color w:val="262626"/>
+          <w:spacing w:val="0"/>
+          <w:position w:val="0"/>
+          <w:sz w:val="19"/>
+          <w:shd w:fill="auto" w:val="clear"/>
+        </w:rPr>
+        <w:t xml:space="preserve">    p.descricao,</w:t>
+      </w:r>
+    </w:p>
+    <w:p>
+      <w:pPr>
+        <w:spacing w:before="0" w:after="160" w:line="259"/>
+        <w:ind w:right="0" w:left="0" w:firstLine="0"/>
+        <w:jc w:val="left"/>
+        <w:rPr>
+          <w:rFonts w:ascii="Cascadia Mono" w:hAnsi="Cascadia Mono" w:cs="Cascadia Mono" w:eastAsia="Cascadia Mono"/>
+          <w:color w:val="262626"/>
+          <w:spacing w:val="0"/>
+          <w:position w:val="0"/>
+          <w:sz w:val="19"/>
+          <w:shd w:fill="auto" w:val="clear"/>
+        </w:rPr>
+      </w:pPr>
+      <w:r>
+        <w:rPr>
+          <w:rFonts w:ascii="Cascadia Mono" w:hAnsi="Cascadia Mono" w:cs="Cascadia Mono" w:eastAsia="Cascadia Mono"/>
+          <w:color w:val="262626"/>
+          <w:spacing w:val="0"/>
+          <w:position w:val="0"/>
+          <w:sz w:val="19"/>
+          <w:shd w:fill="auto" w:val="clear"/>
+        </w:rPr>
+        <w:t xml:space="preserve">    p.fabricante,</w:t>
+      </w:r>
+    </w:p>
+    <w:p>
+      <w:pPr>
+        <w:spacing w:before="0" w:after="160" w:line="259"/>
+        <w:ind w:right="0" w:left="0" w:firstLine="0"/>
+        <w:jc w:val="left"/>
+        <w:rPr>
+          <w:rFonts w:ascii="Cascadia Mono" w:hAnsi="Cascadia Mono" w:cs="Cascadia Mono" w:eastAsia="Cascadia Mono"/>
+          <w:color w:val="262626"/>
+          <w:spacing w:val="0"/>
+          <w:position w:val="0"/>
+          <w:sz w:val="19"/>
+          <w:shd w:fill="auto" w:val="clear"/>
+        </w:rPr>
+      </w:pPr>
+      <w:r>
+        <w:rPr>
+          <w:rFonts w:ascii="Cascadia Mono" w:hAnsi="Cascadia Mono" w:cs="Cascadia Mono" w:eastAsia="Cascadia Mono"/>
+          <w:color w:val="262626"/>
+          <w:spacing w:val="0"/>
+          <w:position w:val="0"/>
+          <w:sz w:val="19"/>
+          <w:shd w:fill="auto" w:val="clear"/>
+        </w:rPr>
+        <w:t xml:space="preserve">    p.estoque_atual,</w:t>
+      </w:r>
+    </w:p>
+    <w:p>
+      <w:pPr>
+        <w:spacing w:before="0" w:after="160" w:line="259"/>
+        <w:ind w:right="0" w:left="0" w:firstLine="0"/>
+        <w:jc w:val="left"/>
+        <w:rPr>
+          <w:rFonts w:ascii="Cascadia Mono" w:hAnsi="Cascadia Mono" w:cs="Cascadia Mono" w:eastAsia="Cascadia Mono"/>
+          <w:color w:val="262626"/>
+          <w:spacing w:val="0"/>
+          <w:position w:val="0"/>
+          <w:sz w:val="19"/>
+          <w:shd w:fill="auto" w:val="clear"/>
+        </w:rPr>
+      </w:pPr>
+      <w:r>
+        <w:rPr>
+          <w:rFonts w:ascii="Cascadia Mono" w:hAnsi="Cascadia Mono" w:cs="Cascadia Mono" w:eastAsia="Cascadia Mono"/>
+          <w:color w:val="262626"/>
+          <w:spacing w:val="0"/>
+          <w:position w:val="0"/>
+          <w:sz w:val="19"/>
+          <w:shd w:fill="auto" w:val="clear"/>
+        </w:rPr>
+        <w:t xml:space="preserve">    SUM(op.quantidade) AS total_solicitado,</w:t>
+      </w:r>
+    </w:p>
+    <w:p>
+      <w:pPr>
+        <w:spacing w:before="0" w:after="160" w:line="259"/>
+        <w:ind w:right="0" w:left="0" w:firstLine="0"/>
+        <w:jc w:val="left"/>
+        <w:rPr>
+          <w:rFonts w:ascii="Cascadia Mono" w:hAnsi="Cascadia Mono" w:cs="Cascadia Mono" w:eastAsia="Cascadia Mono"/>
+          <w:color w:val="262626"/>
+          <w:spacing w:val="0"/>
+          <w:position w:val="0"/>
+          <w:sz w:val="19"/>
+          <w:shd w:fill="auto" w:val="clear"/>
+        </w:rPr>
+      </w:pPr>
+      <w:r>
+        <w:rPr>
+          <w:rFonts w:ascii="Cascadia Mono" w:hAnsi="Cascadia Mono" w:cs="Cascadia Mono" w:eastAsia="Cascadia Mono"/>
+          <w:color w:val="262626"/>
+          <w:spacing w:val="0"/>
+          <w:position w:val="0"/>
+          <w:sz w:val="19"/>
+          <w:shd w:fill="auto" w:val="clear"/>
+        </w:rPr>
+        <w:t xml:space="preserve">    (p.estoque_atual - SUM(op.quantidade)) AS saldo_estoque,</w:t>
+      </w:r>
+    </w:p>
+    <w:p>
+      <w:pPr>
+        <w:spacing w:before="0" w:after="160" w:line="259"/>
+        <w:ind w:right="0" w:left="0" w:firstLine="0"/>
+        <w:jc w:val="left"/>
+        <w:rPr>
+          <w:rFonts w:ascii="Cascadia Mono" w:hAnsi="Cascadia Mono" w:cs="Cascadia Mono" w:eastAsia="Cascadia Mono"/>
+          <w:color w:val="262626"/>
+          <w:spacing w:val="0"/>
+          <w:position w:val="0"/>
+          <w:sz w:val="19"/>
+          <w:shd w:fill="auto" w:val="clear"/>
+        </w:rPr>
+      </w:pPr>
+      <w:r>
+        <w:rPr>
+          <w:rFonts w:ascii="Cascadia Mono" w:hAnsi="Cascadia Mono" w:cs="Cascadia Mono" w:eastAsia="Cascadia Mono"/>
+          <w:color w:val="262626"/>
+          <w:spacing w:val="0"/>
+          <w:position w:val="0"/>
+          <w:sz w:val="19"/>
+          <w:shd w:fill="auto" w:val="clear"/>
+        </w:rPr>
+        <w:t xml:space="preserve">    CASE</w:t>
+      </w:r>
+    </w:p>
+    <w:p>
+      <w:pPr>
+        <w:spacing w:before="0" w:after="160" w:line="259"/>
+        <w:ind w:right="0" w:left="0" w:firstLine="0"/>
+        <w:jc w:val="left"/>
+        <w:rPr>
+          <w:rFonts w:ascii="Cascadia Mono" w:hAnsi="Cascadia Mono" w:cs="Cascadia Mono" w:eastAsia="Cascadia Mono"/>
+          <w:color w:val="262626"/>
+          <w:spacing w:val="0"/>
+          <w:position w:val="0"/>
+          <w:sz w:val="19"/>
+          <w:shd w:fill="auto" w:val="clear"/>
+        </w:rPr>
+      </w:pPr>
+      <w:r>
+        <w:rPr>
+          <w:rFonts w:ascii="Cascadia Mono" w:hAnsi="Cascadia Mono" w:cs="Cascadia Mono" w:eastAsia="Cascadia Mono"/>
+          <w:color w:val="262626"/>
+          <w:spacing w:val="0"/>
+          <w:position w:val="0"/>
+          <w:sz w:val="19"/>
+          <w:shd w:fill="auto" w:val="clear"/>
+        </w:rPr>
+        <w:t xml:space="preserve">        WHEN (p.estoque_atual - SUM(op.quantidade)) &lt; 0 THEN 'Estoque Insuficiente'</w:t>
+      </w:r>
+    </w:p>
+    <w:p>
+      <w:pPr>
+        <w:spacing w:before="0" w:after="160" w:line="259"/>
+        <w:ind w:right="0" w:left="0" w:firstLine="0"/>
+        <w:jc w:val="left"/>
+        <w:rPr>
+          <w:rFonts w:ascii="Cascadia Mono" w:hAnsi="Cascadia Mono" w:cs="Cascadia Mono" w:eastAsia="Cascadia Mono"/>
+          <w:color w:val="262626"/>
+          <w:spacing w:val="0"/>
+          <w:position w:val="0"/>
+          <w:sz w:val="19"/>
+          <w:shd w:fill="auto" w:val="clear"/>
+        </w:rPr>
+      </w:pPr>
+      <w:r>
+        <w:rPr>
+          <w:rFonts w:ascii="Cascadia Mono" w:hAnsi="Cascadia Mono" w:cs="Cascadia Mono" w:eastAsia="Cascadia Mono"/>
+          <w:color w:val="262626"/>
+          <w:spacing w:val="0"/>
+          <w:position w:val="0"/>
+          <w:sz w:val="19"/>
+          <w:shd w:fill="auto" w:val="clear"/>
+        </w:rPr>
+        <w:t xml:space="preserve">        WHEN (p.estoque_atual - SUM(op.quantidade)) &lt;= 5 THEN 'Crítico'</w:t>
+      </w:r>
+    </w:p>
+    <w:p>
+      <w:pPr>
+        <w:spacing w:before="0" w:after="160" w:line="259"/>
+        <w:ind w:right="0" w:left="0" w:firstLine="0"/>
+        <w:jc w:val="left"/>
+        <w:rPr>
+          <w:rFonts w:ascii="Cascadia Mono" w:hAnsi="Cascadia Mono" w:cs="Cascadia Mono" w:eastAsia="Cascadia Mono"/>
+          <w:color w:val="262626"/>
+          <w:spacing w:val="0"/>
+          <w:position w:val="0"/>
+          <w:sz w:val="19"/>
+          <w:shd w:fill="auto" w:val="clear"/>
+        </w:rPr>
+      </w:pPr>
+      <w:r>
+        <w:rPr>
+          <w:rFonts w:ascii="Cascadia Mono" w:hAnsi="Cascadia Mono" w:cs="Cascadia Mono" w:eastAsia="Cascadia Mono"/>
+          <w:color w:val="262626"/>
+          <w:spacing w:val="0"/>
+          <w:position w:val="0"/>
+          <w:sz w:val="19"/>
+          <w:shd w:fill="auto" w:val="clear"/>
+        </w:rPr>
+        <w:t xml:space="preserve">        ELSE 'Adequado'</w:t>
+      </w:r>
+    </w:p>
+    <w:p>
+      <w:pPr>
+        <w:spacing w:before="0" w:after="160" w:line="259"/>
+        <w:ind w:right="0" w:left="0" w:firstLine="0"/>
+        <w:jc w:val="left"/>
+        <w:rPr>
+          <w:rFonts w:ascii="Cascadia Mono" w:hAnsi="Cascadia Mono" w:cs="Cascadia Mono" w:eastAsia="Cascadia Mono"/>
+          <w:color w:val="262626"/>
+          <w:spacing w:val="0"/>
+          <w:position w:val="0"/>
+          <w:sz w:val="19"/>
+          <w:shd w:fill="auto" w:val="clear"/>
+        </w:rPr>
+      </w:pPr>
+      <w:r>
+        <w:rPr>
+          <w:rFonts w:ascii="Cascadia Mono" w:hAnsi="Cascadia Mono" w:cs="Cascadia Mono" w:eastAsia="Cascadia Mono"/>
+          <w:color w:val="262626"/>
+          <w:spacing w:val="0"/>
+          <w:position w:val="0"/>
+          <w:sz w:val="19"/>
+          <w:shd w:fill="auto" w:val="clear"/>
+        </w:rPr>
+        <w:t xml:space="preserve">    END AS status_estoque</w:t>
+      </w:r>
+    </w:p>
+    <w:p>
+      <w:pPr>
+        <w:spacing w:before="0" w:after="160" w:line="259"/>
+        <w:ind w:right="0" w:left="0" w:firstLine="0"/>
+        <w:jc w:val="left"/>
+        <w:rPr>
+          <w:rFonts w:ascii="Cascadia Mono" w:hAnsi="Cascadia Mono" w:cs="Cascadia Mono" w:eastAsia="Cascadia Mono"/>
+          <w:color w:val="262626"/>
+          <w:spacing w:val="0"/>
+          <w:position w:val="0"/>
+          <w:sz w:val="19"/>
+          <w:shd w:fill="auto" w:val="clear"/>
+        </w:rPr>
+      </w:pPr>
+      <w:r>
+        <w:rPr>
+          <w:rFonts w:ascii="Cascadia Mono" w:hAnsi="Cascadia Mono" w:cs="Cascadia Mono" w:eastAsia="Cascadia Mono"/>
+          <w:color w:val="262626"/>
+          <w:spacing w:val="0"/>
+          <w:position w:val="0"/>
+          <w:sz w:val="19"/>
+          <w:shd w:fill="auto" w:val="clear"/>
+        </w:rPr>
+        <w:t xml:space="preserve">FROM Peca p</w:t>
+      </w:r>
+    </w:p>
+    <w:p>
+      <w:pPr>
+        <w:spacing w:before="0" w:after="160" w:line="259"/>
+        <w:ind w:right="0" w:left="0" w:firstLine="0"/>
+        <w:jc w:val="left"/>
+        <w:rPr>
+          <w:rFonts w:ascii="Cascadia Mono" w:hAnsi="Cascadia Mono" w:cs="Cascadia Mono" w:eastAsia="Cascadia Mono"/>
+          <w:color w:val="262626"/>
+          <w:spacing w:val="0"/>
+          <w:position w:val="0"/>
+          <w:sz w:val="19"/>
+          <w:shd w:fill="auto" w:val="clear"/>
+        </w:rPr>
+      </w:pPr>
+      <w:r>
+        <w:rPr>
+          <w:rFonts w:ascii="Cascadia Mono" w:hAnsi="Cascadia Mono" w:cs="Cascadia Mono" w:eastAsia="Cascadia Mono"/>
+          <w:color w:val="262626"/>
+          <w:spacing w:val="0"/>
+          <w:position w:val="0"/>
+          <w:sz w:val="19"/>
+          <w:shd w:fill="auto" w:val="clear"/>
+        </w:rPr>
+        <w:t xml:space="preserve">JOIN OS_Peca op ON op.id_peca = p.id_peca</w:t>
+      </w:r>
+    </w:p>
+    <w:p>
+      <w:pPr>
+        <w:spacing w:before="0" w:after="160" w:line="259"/>
+        <w:ind w:right="0" w:left="0" w:firstLine="0"/>
+        <w:jc w:val="left"/>
+        <w:rPr>
+          <w:rFonts w:ascii="Cascadia Mono" w:hAnsi="Cascadia Mono" w:cs="Cascadia Mono" w:eastAsia="Cascadia Mono"/>
+          <w:color w:val="262626"/>
+          <w:spacing w:val="0"/>
+          <w:position w:val="0"/>
+          <w:sz w:val="19"/>
+          <w:shd w:fill="auto" w:val="clear"/>
+        </w:rPr>
+      </w:pPr>
+      <w:r>
+        <w:rPr>
+          <w:rFonts w:ascii="Cascadia Mono" w:hAnsi="Cascadia Mono" w:cs="Cascadia Mono" w:eastAsia="Cascadia Mono"/>
+          <w:color w:val="262626"/>
+          <w:spacing w:val="0"/>
+          <w:position w:val="0"/>
+          <w:sz w:val="19"/>
+          <w:shd w:fill="auto" w:val="clear"/>
+        </w:rPr>
+        <w:t xml:space="preserve">JOIN OrdemServico os ON os.id_os = op.id_os</w:t>
+      </w:r>
+    </w:p>
+    <w:p>
+      <w:pPr>
+        <w:spacing w:before="0" w:after="160" w:line="259"/>
+        <w:ind w:right="0" w:left="0" w:firstLine="0"/>
+        <w:jc w:val="left"/>
+        <w:rPr>
+          <w:rFonts w:ascii="Cascadia Mono" w:hAnsi="Cascadia Mono" w:cs="Cascadia Mono" w:eastAsia="Cascadia Mono"/>
+          <w:color w:val="262626"/>
+          <w:spacing w:val="0"/>
+          <w:position w:val="0"/>
+          <w:sz w:val="19"/>
+          <w:shd w:fill="auto" w:val="clear"/>
+        </w:rPr>
+      </w:pPr>
+      <w:r>
+        <w:rPr>
+          <w:rFonts w:ascii="Cascadia Mono" w:hAnsi="Cascadia Mono" w:cs="Cascadia Mono" w:eastAsia="Cascadia Mono"/>
+          <w:color w:val="262626"/>
+          <w:spacing w:val="0"/>
+          <w:position w:val="0"/>
+          <w:sz w:val="19"/>
+          <w:shd w:fill="auto" w:val="clear"/>
+        </w:rPr>
+        <w:t xml:space="preserve">WHERE os.data_entrada &gt;= DATEADD(MONTH, -6, GETDATE())</w:t>
+      </w:r>
+    </w:p>
+    <w:p>
+      <w:pPr>
+        <w:spacing w:before="0" w:after="160" w:line="259"/>
+        <w:ind w:right="0" w:left="0" w:firstLine="0"/>
+        <w:jc w:val="left"/>
+        <w:rPr>
+          <w:rFonts w:ascii="Cascadia Mono" w:hAnsi="Cascadia Mono" w:cs="Cascadia Mono" w:eastAsia="Cascadia Mono"/>
+          <w:color w:val="262626"/>
+          <w:spacing w:val="0"/>
+          <w:position w:val="0"/>
+          <w:sz w:val="19"/>
+          <w:shd w:fill="auto" w:val="clear"/>
+        </w:rPr>
+      </w:pPr>
+      <w:r>
+        <w:rPr>
+          <w:rFonts w:ascii="Cascadia Mono" w:hAnsi="Cascadia Mono" w:cs="Cascadia Mono" w:eastAsia="Cascadia Mono"/>
+          <w:color w:val="262626"/>
+          <w:spacing w:val="0"/>
+          <w:position w:val="0"/>
+          <w:sz w:val="19"/>
+          <w:shd w:fill="auto" w:val="clear"/>
+        </w:rPr>
+        <w:t xml:space="preserve">GROUP BY </w:t>
+      </w:r>
+    </w:p>
+    <w:p>
+      <w:pPr>
+        <w:spacing w:before="0" w:after="160" w:line="259"/>
+        <w:ind w:right="0" w:left="0" w:firstLine="0"/>
+        <w:jc w:val="left"/>
+        <w:rPr>
+          <w:rFonts w:ascii="Cascadia Mono" w:hAnsi="Cascadia Mono" w:cs="Cascadia Mono" w:eastAsia="Cascadia Mono"/>
+          <w:color w:val="262626"/>
+          <w:spacing w:val="0"/>
+          <w:position w:val="0"/>
+          <w:sz w:val="19"/>
+          <w:shd w:fill="auto" w:val="clear"/>
+        </w:rPr>
+      </w:pPr>
+      <w:r>
+        <w:rPr>
+          <w:rFonts w:ascii="Cascadia Mono" w:hAnsi="Cascadia Mono" w:cs="Cascadia Mono" w:eastAsia="Cascadia Mono"/>
+          <w:color w:val="262626"/>
+          <w:spacing w:val="0"/>
+          <w:position w:val="0"/>
+          <w:sz w:val="19"/>
+          <w:shd w:fill="auto" w:val="clear"/>
+        </w:rPr>
+        <w:t xml:space="preserve">    p.id_peca,</w:t>
+      </w:r>
+    </w:p>
+    <w:p>
+      <w:pPr>
+        <w:spacing w:before="0" w:after="160" w:line="259"/>
+        <w:ind w:right="0" w:left="0" w:firstLine="0"/>
+        <w:jc w:val="left"/>
+        <w:rPr>
+          <w:rFonts w:ascii="Cascadia Mono" w:hAnsi="Cascadia Mono" w:cs="Cascadia Mono" w:eastAsia="Cascadia Mono"/>
+          <w:color w:val="262626"/>
+          <w:spacing w:val="0"/>
+          <w:position w:val="0"/>
+          <w:sz w:val="19"/>
+          <w:shd w:fill="auto" w:val="clear"/>
+        </w:rPr>
+      </w:pPr>
+      <w:r>
+        <w:rPr>
+          <w:rFonts w:ascii="Cascadia Mono" w:hAnsi="Cascadia Mono" w:cs="Cascadia Mono" w:eastAsia="Cascadia Mono"/>
+          <w:color w:val="262626"/>
+          <w:spacing w:val="0"/>
+          <w:position w:val="0"/>
+          <w:sz w:val="19"/>
+          <w:shd w:fill="auto" w:val="clear"/>
+        </w:rPr>
+        <w:t xml:space="preserve">    p.descricao,</w:t>
+      </w:r>
+    </w:p>
+    <w:p>
+      <w:pPr>
+        <w:spacing w:before="0" w:after="160" w:line="259"/>
+        <w:ind w:right="0" w:left="0" w:firstLine="0"/>
+        <w:jc w:val="left"/>
+        <w:rPr>
+          <w:rFonts w:ascii="Cascadia Mono" w:hAnsi="Cascadia Mono" w:cs="Cascadia Mono" w:eastAsia="Cascadia Mono"/>
+          <w:color w:val="262626"/>
+          <w:spacing w:val="0"/>
+          <w:position w:val="0"/>
+          <w:sz w:val="19"/>
+          <w:shd w:fill="auto" w:val="clear"/>
+        </w:rPr>
+      </w:pPr>
+      <w:r>
+        <w:rPr>
+          <w:rFonts w:ascii="Cascadia Mono" w:hAnsi="Cascadia Mono" w:cs="Cascadia Mono" w:eastAsia="Cascadia Mono"/>
+          <w:color w:val="262626"/>
+          <w:spacing w:val="0"/>
+          <w:position w:val="0"/>
+          <w:sz w:val="19"/>
+          <w:shd w:fill="auto" w:val="clear"/>
+        </w:rPr>
+        <w:t xml:space="preserve">    p.fabricante,</w:t>
+      </w:r>
+    </w:p>
+    <w:p>
+      <w:pPr>
+        <w:spacing w:before="0" w:after="160" w:line="259"/>
+        <w:ind w:right="0" w:left="0" w:firstLine="0"/>
+        <w:jc w:val="left"/>
+        <w:rPr>
+          <w:rFonts w:ascii="Cascadia Mono" w:hAnsi="Cascadia Mono" w:cs="Cascadia Mono" w:eastAsia="Cascadia Mono"/>
+          <w:color w:val="262626"/>
+          <w:spacing w:val="0"/>
+          <w:position w:val="0"/>
+          <w:sz w:val="19"/>
+          <w:shd w:fill="auto" w:val="clear"/>
+        </w:rPr>
+      </w:pPr>
+      <w:r>
+        <w:rPr>
+          <w:rFonts w:ascii="Cascadia Mono" w:hAnsi="Cascadia Mono" w:cs="Cascadia Mono" w:eastAsia="Cascadia Mono"/>
+          <w:color w:val="262626"/>
+          <w:spacing w:val="0"/>
+          <w:position w:val="0"/>
+          <w:sz w:val="19"/>
+          <w:shd w:fill="auto" w:val="clear"/>
+        </w:rPr>
+        <w:t xml:space="preserve">    p.estoque_atual</w:t>
+      </w:r>
+    </w:p>
+    <w:p>
+      <w:pPr>
+        <w:spacing w:before="0" w:after="160" w:line="259"/>
+        <w:ind w:right="0" w:left="0" w:firstLine="0"/>
+        <w:jc w:val="left"/>
+        <w:rPr>
+          <w:rFonts w:ascii="Cascadia Mono" w:hAnsi="Cascadia Mono" w:cs="Cascadia Mono" w:eastAsia="Cascadia Mono"/>
+          <w:color w:val="262626"/>
+          <w:spacing w:val="0"/>
+          <w:position w:val="0"/>
+          <w:sz w:val="19"/>
+          <w:shd w:fill="auto" w:val="clear"/>
+        </w:rPr>
+      </w:pPr>
+      <w:r>
+        <w:rPr>
+          <w:rFonts w:ascii="Cascadia Mono" w:hAnsi="Cascadia Mono" w:cs="Cascadia Mono" w:eastAsia="Cascadia Mono"/>
+          <w:color w:val="262626"/>
+          <w:spacing w:val="0"/>
+          <w:position w:val="0"/>
+          <w:sz w:val="19"/>
+          <w:shd w:fill="auto" w:val="clear"/>
+        </w:rPr>
+        <w:t xml:space="preserve">ORDER BY saldo_estoque ASC;</w:t>
       </w:r>
     </w:p>
   </w:body>

</xml_diff>